<commit_message>
remove comments and add v1.1 qualifier
</commit_message>
<xml_diff>
--- a/Export/CosMxDAExportSetup.docx
+++ b/Export/CosMxDAExportSetup.docx
@@ -9,11 +9,6 @@
       <w:r>
         <w:t xml:space="preserve"> Export</w:t>
       </w:r>
-      <w:commentRangeStart w:id="0"/>
-      <w:commentRangeEnd w:id="0"/>
-      <w:r>
-        <w:commentReference w:id="0"/>
-      </w:r>
       <w:r>
         <w:t xml:space="preserve"> </w:t>
       </w:r>
@@ -31,39 +26,7 @@
     </w:p>
     <w:p>
       <w:r>
-        <w:t xml:space="preserve">For </w:t>
-      </w:r>
-      <w:proofErr w:type="spellStart"/>
-      <w:r>
-        <w:t>booleans</w:t>
-      </w:r>
-      <w:proofErr w:type="spellEnd"/>
-      <w:r>
-        <w:t xml:space="preserve">: </w:t>
-      </w:r>
-      <w:proofErr w:type="spellStart"/>
-      <w:r>
-        <w:t>rawFiles</w:t>
-      </w:r>
-      <w:proofErr w:type="spellEnd"/>
-      <w:r>
-        <w:t xml:space="preserve">, </w:t>
-      </w:r>
-      <w:proofErr w:type="spellStart"/>
-      <w:r>
-        <w:t>tiledbArray</w:t>
-      </w:r>
-      <w:proofErr w:type="spellEnd"/>
-      <w:r>
-        <w:t xml:space="preserve">, &amp; </w:t>
-      </w:r>
-      <w:proofErr w:type="spellStart"/>
-      <w:r>
-        <w:t>SeuratObject</w:t>
-      </w:r>
-      <w:proofErr w:type="spellEnd"/>
-      <w:r>
-        <w:t xml:space="preserve"> determine what type of data is exported. </w:t>
+        <w:t xml:space="preserve">For booleans: rawFiles, tiledbArray, &amp; SeuratObject determine what type of data is exported. </w:t>
       </w:r>
     </w:p>
     <w:p>
@@ -74,29 +37,8 @@
           <w:numId w:val="2"/>
         </w:numPr>
       </w:pPr>
-      <w:proofErr w:type="spellStart"/>
-      <w:r>
-        <w:t>exportFOVImages</w:t>
-      </w:r>
-      <w:proofErr w:type="spellEnd"/>
-      <w:r>
-        <w:t xml:space="preserve">, </w:t>
-      </w:r>
-      <w:proofErr w:type="spellStart"/>
-      <w:r>
-        <w:t>spotFiles</w:t>
-      </w:r>
-      <w:proofErr w:type="spellEnd"/>
-      <w:r>
-        <w:t xml:space="preserve">, </w:t>
-      </w:r>
-      <w:proofErr w:type="spellStart"/>
-      <w:r>
-        <w:t>FullSeuratObject</w:t>
-      </w:r>
-      <w:proofErr w:type="spellEnd"/>
-      <w:r>
-        <w:t xml:space="preserve">, &amp; transcripts determine what is included in the data type export. </w:t>
+      <w:r>
+        <w:t xml:space="preserve">exportFOVImages, spotFiles, FullSeuratObject, &amp; transcripts determine what is included in the data type export. </w:t>
       </w:r>
     </w:p>
     <w:p>
@@ -108,31 +50,7 @@
         </w:numPr>
       </w:pPr>
       <w:r>
-        <w:t xml:space="preserve">To export </w:t>
-      </w:r>
-      <w:proofErr w:type="spellStart"/>
-      <w:r>
-        <w:t>spotFiles</w:t>
-      </w:r>
-      <w:proofErr w:type="spellEnd"/>
-      <w:r>
-        <w:t xml:space="preserve">, </w:t>
-      </w:r>
-      <w:proofErr w:type="spellStart"/>
-      <w:r>
-        <w:t>rawFiles</w:t>
-      </w:r>
-      <w:proofErr w:type="spellEnd"/>
-      <w:r>
-        <w:t xml:space="preserve"> &amp; </w:t>
-      </w:r>
-      <w:proofErr w:type="spellStart"/>
-      <w:r>
-        <w:t>spotFiles</w:t>
-      </w:r>
-      <w:proofErr w:type="spellEnd"/>
-      <w:r>
-        <w:t xml:space="preserve"> MUST be checked.</w:t>
+        <w:t>To export spotFiles, rawFiles &amp; spotFiles MUST be checked.</w:t>
       </w:r>
     </w:p>
     <w:p>
@@ -437,11 +355,9 @@
             <w:pPr>
               <w:jc w:val="center"/>
             </w:pPr>
-            <w:proofErr w:type="spellStart"/>
             <w:r>
               <w:t>studyName</w:t>
             </w:r>
-            <w:proofErr w:type="spellEnd"/>
           </w:p>
         </w:tc>
         <w:tc>
@@ -522,11 +438,9 @@
             <w:pPr>
               <w:jc w:val="center"/>
             </w:pPr>
-            <w:proofErr w:type="spellStart"/>
             <w:r>
               <w:t>outPath</w:t>
             </w:r>
-            <w:proofErr w:type="spellEnd"/>
           </w:p>
         </w:tc>
         <w:tc>
@@ -607,11 +521,9 @@
             <w:pPr>
               <w:jc w:val="center"/>
             </w:pPr>
-            <w:proofErr w:type="spellStart"/>
             <w:r>
               <w:t>access_key</w:t>
             </w:r>
-            <w:proofErr w:type="spellEnd"/>
           </w:p>
         </w:tc>
         <w:tc>
@@ -692,11 +604,9 @@
             <w:pPr>
               <w:jc w:val="center"/>
             </w:pPr>
-            <w:proofErr w:type="spellStart"/>
             <w:r>
               <w:t>secret_key</w:t>
             </w:r>
-            <w:proofErr w:type="spellEnd"/>
           </w:p>
         </w:tc>
         <w:tc>
@@ -860,11 +770,9 @@
             <w:pPr>
               <w:jc w:val="center"/>
             </w:pPr>
-            <w:proofErr w:type="spellStart"/>
             <w:r>
               <w:t>session_token</w:t>
             </w:r>
-            <w:proofErr w:type="spellEnd"/>
           </w:p>
         </w:tc>
         <w:tc>
@@ -948,11 +856,9 @@
             <w:pPr>
               <w:jc w:val="center"/>
             </w:pPr>
-            <w:proofErr w:type="spellStart"/>
             <w:r>
               <w:t>SeuratObject</w:t>
             </w:r>
-            <w:proofErr w:type="spellEnd"/>
           </w:p>
         </w:tc>
         <w:tc>
@@ -1033,11 +939,9 @@
             <w:pPr>
               <w:jc w:val="center"/>
             </w:pPr>
-            <w:proofErr w:type="spellStart"/>
             <w:r>
               <w:t>FullSeuratObject</w:t>
             </w:r>
-            <w:proofErr w:type="spellEnd"/>
           </w:p>
         </w:tc>
         <w:tc>
@@ -1201,11 +1105,9 @@
             <w:pPr>
               <w:jc w:val="center"/>
             </w:pPr>
-            <w:proofErr w:type="spellStart"/>
             <w:r>
               <w:t>tiledbArray</w:t>
             </w:r>
-            <w:proofErr w:type="spellEnd"/>
           </w:p>
         </w:tc>
         <w:tc>
@@ -1286,11 +1188,9 @@
             <w:pPr>
               <w:jc w:val="center"/>
             </w:pPr>
-            <w:proofErr w:type="spellStart"/>
             <w:r>
               <w:t>rawFiles</w:t>
             </w:r>
-            <w:proofErr w:type="spellEnd"/>
           </w:p>
         </w:tc>
         <w:tc>
@@ -1371,11 +1271,9 @@
             <w:pPr>
               <w:jc w:val="center"/>
             </w:pPr>
-            <w:proofErr w:type="spellStart"/>
             <w:r>
               <w:t>exportFOVImages</w:t>
             </w:r>
-            <w:proofErr w:type="spellEnd"/>
           </w:p>
         </w:tc>
         <w:tc>
@@ -1456,11 +1354,9 @@
             <w:pPr>
               <w:jc w:val="center"/>
             </w:pPr>
-            <w:proofErr w:type="spellStart"/>
             <w:r>
               <w:t>spotFiles</w:t>
             </w:r>
-            <w:proofErr w:type="spellEnd"/>
           </w:p>
         </w:tc>
         <w:tc>
@@ -1531,17 +1427,9 @@
     </w:p>
     <w:p/>
     <w:p>
-      <w:commentRangeStart w:id="1"/>
       <w:r>
         <w:lastRenderedPageBreak/>
-        <w:t>Outputs</w:t>
-      </w:r>
-      <w:commentRangeEnd w:id="1"/>
-      <w:r>
-        <w:commentReference w:id="1"/>
-      </w:r>
-      <w:r>
-        <w:t>:</w:t>
+        <w:t>Outputs:</w:t>
       </w:r>
       <w:r>
         <w:t xml:space="preserve"> </w:t>
@@ -1603,7 +1491,7 @@
           <w:szCs w:val="20"/>
         </w:rPr>
       </w:pPr>
-      <w:bookmarkStart w:id="2" w:name="rna"/>
+      <w:bookmarkStart w:id="0" w:name="rna"/>
       <w:r>
         <w:rPr>
           <w:sz w:val="20"/>
@@ -1621,21 +1509,12 @@
           <w:szCs w:val="20"/>
         </w:rPr>
       </w:pPr>
-      <w:proofErr w:type="spellStart"/>
-      <w:r>
-        <w:rPr>
-          <w:sz w:val="20"/>
-          <w:szCs w:val="20"/>
-        </w:rPr>
-        <w:t>Flowcell</w:t>
-      </w:r>
-      <w:proofErr w:type="spellEnd"/>
-      <w:r>
-        <w:rPr>
-          <w:sz w:val="20"/>
-          <w:szCs w:val="20"/>
-        </w:rPr>
-        <w:t xml:space="preserve"> Folder/</w:t>
+      <w:r>
+        <w:rPr>
+          <w:sz w:val="20"/>
+          <w:szCs w:val="20"/>
+        </w:rPr>
+        <w:t>Flowcell Folder/</w:t>
       </w:r>
       <w:r>
         <w:rPr>
@@ -1651,49 +1530,8 @@
           <w:szCs w:val="20"/>
         </w:rPr>
         <w:br/>
-        <w:t>              </w:t>
-      </w:r>
-      <w:proofErr w:type="spellStart"/>
-      <w:r>
-        <w:rPr>
-          <w:sz w:val="20"/>
-          <w:szCs w:val="20"/>
-        </w:rPr>
-        <w:t>SpatialProfiling</w:t>
-      </w:r>
-      <w:proofErr w:type="spellEnd"/>
-      <w:r>
-        <w:rPr>
-          <w:sz w:val="20"/>
-          <w:szCs w:val="20"/>
-        </w:rPr>
-        <w:t>_[</w:t>
-      </w:r>
-      <w:proofErr w:type="spellStart"/>
-      <w:r>
-        <w:rPr>
-          <w:sz w:val="20"/>
-          <w:szCs w:val="20"/>
-        </w:rPr>
-        <w:t>sequence_name</w:t>
-      </w:r>
-      <w:proofErr w:type="spellEnd"/>
-      <w:r>
-        <w:rPr>
-          <w:sz w:val="20"/>
-          <w:szCs w:val="20"/>
-        </w:rPr>
-        <w:t>].</w:t>
-      </w:r>
-      <w:proofErr w:type="spellStart"/>
-      <w:r>
-        <w:rPr>
-          <w:sz w:val="20"/>
-          <w:szCs w:val="20"/>
-        </w:rPr>
-        <w:t>fovs</w:t>
-      </w:r>
-      <w:proofErr w:type="spellEnd"/>
+        <w:t>              SpatialProfiling_[sequence_name].fovs</w:t>
+      </w:r>
       <w:r>
         <w:rPr>
           <w:sz w:val="20"/>
@@ -1709,9 +1547,32 @@
           <w:sz w:val="20"/>
           <w:szCs w:val="20"/>
         </w:rPr>
-        <w:t xml:space="preserve">FOV Coordinates for study, slide number matches </w:t>
-      </w:r>
-      <w:proofErr w:type="spellStart"/>
+        <w:t>FOV Coordinates for study, slide number matches SlideNum in next folder</w:t>
+      </w:r>
+      <w:r>
+        <w:rPr>
+          <w:sz w:val="20"/>
+          <w:szCs w:val="20"/>
+        </w:rPr>
+        <w:br/>
+        <w:t>      [sequence_name]_S[slot]/</w:t>
+      </w:r>
+      <w:r>
+        <w:rPr>
+          <w:sz w:val="20"/>
+          <w:szCs w:val="20"/>
+        </w:rPr>
+        <w:br/>
+        <w:t>              plex_[processing_id].csv</w:t>
+      </w:r>
+      <w:r>
+        <w:rPr>
+          <w:sz w:val="20"/>
+          <w:szCs w:val="20"/>
+        </w:rPr>
+        <w:br/>
+        <w:t xml:space="preserve">                      - </w:t>
+      </w:r>
       <w:r>
         <w:rPr>
           <w:b/>
@@ -1719,9 +1580,40 @@
           <w:sz w:val="20"/>
           <w:szCs w:val="20"/>
         </w:rPr>
-        <w:t>SlideNum</w:t>
-      </w:r>
-      <w:proofErr w:type="spellEnd"/>
+        <w:t>Target probes metadata</w:t>
+      </w:r>
+      <w:r>
+        <w:rPr>
+          <w:sz w:val="20"/>
+          <w:szCs w:val="20"/>
+        </w:rPr>
+        <w:br/>
+        <w:t>              CellStatsDir/</w:t>
+      </w:r>
+      <w:r>
+        <w:rPr>
+          <w:sz w:val="20"/>
+          <w:szCs w:val="20"/>
+        </w:rPr>
+        <w:br/>
+        <w:t>                      CellComposite/</w:t>
+      </w:r>
+      <w:r>
+        <w:rPr>
+          <w:sz w:val="20"/>
+          <w:szCs w:val="20"/>
+        </w:rPr>
+        <w:br/>
+        <w:t>                              CellComposite_FOV[FOV].jpg</w:t>
+      </w:r>
+      <w:r>
+        <w:rPr>
+          <w:sz w:val="20"/>
+          <w:szCs w:val="20"/>
+        </w:rPr>
+        <w:br/>
+        <w:t xml:space="preserve">                                      - </w:t>
+      </w:r>
       <w:r>
         <w:rPr>
           <w:b/>
@@ -1729,47 +1621,31 @@
           <w:sz w:val="20"/>
           <w:szCs w:val="20"/>
         </w:rPr>
-        <w:t xml:space="preserve"> in next folder</w:t>
-      </w:r>
-      <w:r>
-        <w:rPr>
-          <w:sz w:val="20"/>
-          <w:szCs w:val="20"/>
-        </w:rPr>
-        <w:br/>
-        <w:t>      [</w:t>
-      </w:r>
-      <w:proofErr w:type="spellStart"/>
-      <w:r>
-        <w:rPr>
-          <w:sz w:val="20"/>
-          <w:szCs w:val="20"/>
-        </w:rPr>
-        <w:t>sequence_name</w:t>
-      </w:r>
-      <w:proofErr w:type="spellEnd"/>
-      <w:r>
-        <w:rPr>
-          <w:sz w:val="20"/>
-          <w:szCs w:val="20"/>
-        </w:rPr>
-        <w:t>]_S[slot]/</w:t>
-      </w:r>
-      <w:r>
-        <w:rPr>
-          <w:sz w:val="20"/>
-          <w:szCs w:val="20"/>
-        </w:rPr>
-        <w:br/>
-        <w:t>              plex_[processing_id].csv</w:t>
-      </w:r>
-      <w:r>
-        <w:rPr>
-          <w:sz w:val="20"/>
-          <w:szCs w:val="20"/>
-        </w:rPr>
-        <w:br/>
-        <w:t xml:space="preserve">                      - </w:t>
+        <w:t xml:space="preserve">Composite Colored Image for each FOV </w:t>
+      </w:r>
+      <w:r>
+        <w:rPr>
+          <w:sz w:val="20"/>
+          <w:szCs w:val="20"/>
+        </w:rPr>
+        <w:br/>
+        <w:t>                      CellOverlay/</w:t>
+      </w:r>
+      <w:r>
+        <w:rPr>
+          <w:sz w:val="20"/>
+          <w:szCs w:val="20"/>
+        </w:rPr>
+        <w:br/>
+        <w:t>                              CellOverlay_[FOV].jpg</w:t>
+      </w:r>
+      <w:r>
+        <w:rPr>
+          <w:sz w:val="20"/>
+          <w:szCs w:val="20"/>
+        </w:rPr>
+        <w:br/>
+        <w:t xml:space="preserve">                                      - </w:t>
       </w:r>
       <w:r>
         <w:rPr>
@@ -1778,63 +1654,23 @@
           <w:sz w:val="20"/>
           <w:szCs w:val="20"/>
         </w:rPr>
-        <w:t>Target probes metadata</w:t>
-      </w:r>
-      <w:r>
-        <w:rPr>
-          <w:sz w:val="20"/>
-          <w:szCs w:val="20"/>
-        </w:rPr>
-        <w:br/>
-        <w:t>              </w:t>
-      </w:r>
-      <w:proofErr w:type="spellStart"/>
-      <w:r>
-        <w:rPr>
-          <w:sz w:val="20"/>
-          <w:szCs w:val="20"/>
-        </w:rPr>
-        <w:t>CellStatsDir</w:t>
-      </w:r>
-      <w:proofErr w:type="spellEnd"/>
-      <w:r>
-        <w:rPr>
-          <w:sz w:val="20"/>
-          <w:szCs w:val="20"/>
-        </w:rPr>
-        <w:t>/</w:t>
-      </w:r>
-      <w:r>
-        <w:rPr>
-          <w:sz w:val="20"/>
-          <w:szCs w:val="20"/>
-        </w:rPr>
-        <w:br/>
-        <w:t>                      </w:t>
-      </w:r>
-      <w:proofErr w:type="spellStart"/>
-      <w:r>
-        <w:rPr>
-          <w:sz w:val="20"/>
-          <w:szCs w:val="20"/>
-        </w:rPr>
-        <w:t>CellComposite</w:t>
-      </w:r>
-      <w:proofErr w:type="spellEnd"/>
-      <w:r>
-        <w:rPr>
-          <w:sz w:val="20"/>
-          <w:szCs w:val="20"/>
-        </w:rPr>
-        <w:t>/</w:t>
-      </w:r>
-      <w:r>
-        <w:rPr>
-          <w:sz w:val="20"/>
-          <w:szCs w:val="20"/>
-        </w:rPr>
-        <w:br/>
-        <w:t>                              CellComposite_FOV[FOV].jpg</w:t>
+        <w:t>B&amp;W image with cell segmentation overlays for each FOV</w:t>
+      </w:r>
+      <w:r>
+        <w:rPr>
+          <w:sz w:val="20"/>
+          <w:szCs w:val="20"/>
+        </w:rPr>
+        <w:br/>
+        <w:t>                      FOV[FOV]/</w:t>
+      </w:r>
+      <w:r>
+        <w:rPr>
+          <w:sz w:val="20"/>
+          <w:szCs w:val="20"/>
+        </w:rPr>
+        <w:br/>
+        <w:t>                              CellLabels_F[FOV].TIF</w:t>
       </w:r>
       <w:r>
         <w:rPr>
@@ -1851,39 +1687,7 @@
           <w:sz w:val="20"/>
           <w:szCs w:val="20"/>
         </w:rPr>
-        <w:t xml:space="preserve">Composite Colored Image for each FOV </w:t>
-      </w:r>
-      <w:r>
-        <w:rPr>
-          <w:sz w:val="20"/>
-          <w:szCs w:val="20"/>
-        </w:rPr>
-        <w:br/>
-        <w:t>                      </w:t>
-      </w:r>
-      <w:proofErr w:type="spellStart"/>
-      <w:r>
-        <w:rPr>
-          <w:sz w:val="20"/>
-          <w:szCs w:val="20"/>
-        </w:rPr>
-        <w:t>CellOverlay</w:t>
-      </w:r>
-      <w:proofErr w:type="spellEnd"/>
-      <w:r>
-        <w:rPr>
-          <w:sz w:val="20"/>
-          <w:szCs w:val="20"/>
-        </w:rPr>
-        <w:t>/</w:t>
-      </w:r>
-      <w:r>
-        <w:rPr>
-          <w:sz w:val="20"/>
-          <w:szCs w:val="20"/>
-        </w:rPr>
-        <w:br/>
-        <w:t>                              CellOverlay_[FOV].jpg</w:t>
+        <w:t>cell segmentation labels</w:t>
       </w:r>
       <w:r>
         <w:rPr>
@@ -1900,39 +1704,15 @@
           <w:sz w:val="20"/>
           <w:szCs w:val="20"/>
         </w:rPr>
-        <w:t>B&amp;W image with cell segmentation overlays for each FOV</w:t>
-      </w:r>
-      <w:r>
-        <w:rPr>
-          <w:sz w:val="20"/>
-          <w:szCs w:val="20"/>
-        </w:rPr>
-        <w:br/>
-        <w:t>                      FOV[FOV]/</w:t>
-      </w:r>
-      <w:r>
-        <w:rPr>
-          <w:sz w:val="20"/>
-          <w:szCs w:val="20"/>
-        </w:rPr>
-        <w:br/>
-        <w:t>                              </w:t>
-      </w:r>
-      <w:proofErr w:type="spellStart"/>
-      <w:r>
-        <w:rPr>
-          <w:sz w:val="20"/>
-          <w:szCs w:val="20"/>
-        </w:rPr>
-        <w:t>CellLabels_F</w:t>
-      </w:r>
-      <w:proofErr w:type="spellEnd"/>
-      <w:r>
-        <w:rPr>
-          <w:sz w:val="20"/>
-          <w:szCs w:val="20"/>
-        </w:rPr>
-        <w:t>[FOV].TIF</w:t>
+        <w:t>pixel intensity values correspond with the unique cell_id</w:t>
+      </w:r>
+      <w:r>
+        <w:rPr>
+          <w:sz w:val="20"/>
+          <w:szCs w:val="20"/>
+        </w:rPr>
+        <w:br/>
+        <w:t>                              CompartmentLabels_F[FOV].TIF</w:t>
       </w:r>
       <w:r>
         <w:rPr>
@@ -1949,7 +1729,7 @@
           <w:sz w:val="20"/>
           <w:szCs w:val="20"/>
         </w:rPr>
-        <w:t>cell segmentation labels</w:t>
+        <w:t>cell subcellular compartment labels</w:t>
       </w:r>
       <w:r>
         <w:rPr>
@@ -1966,9 +1746,16 @@
           <w:sz w:val="20"/>
           <w:szCs w:val="20"/>
         </w:rPr>
-        <w:t xml:space="preserve">pixel intensity values correspond with the unique </w:t>
-      </w:r>
-      <w:proofErr w:type="spellStart"/>
+        <w:t>pixel intensity values correspond with the identified compartment label</w:t>
+      </w:r>
+      <w:r>
+        <w:rPr>
+          <w:sz w:val="20"/>
+          <w:szCs w:val="20"/>
+        </w:rPr>
+        <w:br/>
+        <w:t xml:space="preserve">                                      - </w:t>
+      </w:r>
       <w:r>
         <w:rPr>
           <w:b/>
@@ -1976,32 +1763,15 @@
           <w:sz w:val="20"/>
           <w:szCs w:val="20"/>
         </w:rPr>
-        <w:t>cell_id</w:t>
-      </w:r>
-      <w:proofErr w:type="spellEnd"/>
-      <w:r>
-        <w:rPr>
-          <w:sz w:val="20"/>
-          <w:szCs w:val="20"/>
-        </w:rPr>
-        <w:br/>
-        <w:t>                              </w:t>
-      </w:r>
-      <w:proofErr w:type="spellStart"/>
-      <w:r>
-        <w:rPr>
-          <w:sz w:val="20"/>
-          <w:szCs w:val="20"/>
-        </w:rPr>
-        <w:t>CompartmentLabels_F</w:t>
-      </w:r>
-      <w:proofErr w:type="spellEnd"/>
-      <w:r>
-        <w:rPr>
-          <w:sz w:val="20"/>
-          <w:szCs w:val="20"/>
-        </w:rPr>
-        <w:t>[FOV].TIF</w:t>
+        <w:t>Nuclear = 1, Membrane = 2, Cytoplasmic = 3</w:t>
+      </w:r>
+      <w:r>
+        <w:rPr>
+          <w:sz w:val="20"/>
+          <w:szCs w:val="20"/>
+        </w:rPr>
+        <w:br/>
+        <w:t>                              [run_name]_[sequence_name]_S[slot]_Cell_Stats_F[FOV].csv</w:t>
       </w:r>
       <w:r>
         <w:rPr>
@@ -2018,7 +1788,23 @@
           <w:sz w:val="20"/>
           <w:szCs w:val="20"/>
         </w:rPr>
-        <w:t>cell subcellular compartment labels</w:t>
+        <w:t>cell info from image like area, centerX,Y coordinates and fluorescence values</w:t>
+      </w:r>
+      <w:r>
+        <w:rPr>
+          <w:sz w:val="20"/>
+          <w:szCs w:val="20"/>
+        </w:rPr>
+        <w:br/>
+        <w:t>                      Morphology2D/</w:t>
+      </w:r>
+      <w:r>
+        <w:rPr>
+          <w:sz w:val="20"/>
+          <w:szCs w:val="20"/>
+        </w:rPr>
+        <w:br/>
+        <w:t>                              [sequence_name]_S[slot]_C[cycle]_P[pool]_N[spot]_F[FOV].TIF</w:t>
       </w:r>
       <w:r>
         <w:rPr>
@@ -2035,15 +1821,55 @@
           <w:sz w:val="20"/>
           <w:szCs w:val="20"/>
         </w:rPr>
-        <w:t>pixel intensity values correspond with the identified compartment label</w:t>
-      </w:r>
-      <w:r>
-        <w:rPr>
-          <w:sz w:val="20"/>
-          <w:szCs w:val="20"/>
-        </w:rPr>
-        <w:br/>
-        <w:t xml:space="preserve">                                      - </w:t>
+        <w:t>OME-TIFF of fluorescence values</w:t>
+      </w:r>
+      <w:r>
+        <w:rPr>
+          <w:sz w:val="20"/>
+          <w:szCs w:val="20"/>
+        </w:rPr>
+        <w:br/>
+        <w:t>                      Morphology3D/</w:t>
+      </w:r>
+      <w:r>
+        <w:rPr>
+          <w:sz w:val="20"/>
+          <w:szCs w:val="20"/>
+        </w:rPr>
+        <w:t xml:space="preserve"> </w:t>
+      </w:r>
+      <w:r>
+        <w:rPr>
+          <w:i/>
+          <w:iCs/>
+          <w:sz w:val="20"/>
+          <w:szCs w:val="20"/>
+        </w:rPr>
+        <w:t>(only for v1.1 studies)</w:t>
+      </w:r>
+      <w:r>
+        <w:rPr>
+          <w:sz w:val="20"/>
+          <w:szCs w:val="20"/>
+        </w:rPr>
+        <w:br/>
+        <w:t>                              FOV[FOV]</w:t>
+      </w:r>
+      <w:r>
+        <w:rPr>
+          <w:sz w:val="20"/>
+          <w:szCs w:val="20"/>
+        </w:rPr>
+        <w:br/>
+        <w:t>                                      [sequence_name]_S[slot]_C[cycle]_P[pool]_N[spot]_F[FOV]_Z[z].TIF</w:t>
+      </w:r>
+      <w:r>
+        <w:rPr>
+          <w:sz w:val="20"/>
+          <w:szCs w:val="20"/>
+        </w:rPr>
+        <w:br/>
+        <w:t xml:space="preserve">                                              - </w:t>
       </w:r>
       <w:r>
         <w:rPr>
@@ -2052,15 +1878,23 @@
           <w:sz w:val="20"/>
           <w:szCs w:val="20"/>
         </w:rPr>
-        <w:t>Nuclear = 1, Membrane = 2, Cytoplasmic = 3</w:t>
-      </w:r>
-      <w:r>
-        <w:rPr>
-          <w:sz w:val="20"/>
-          <w:szCs w:val="20"/>
-        </w:rPr>
-        <w:br/>
-        <w:t>                              [run_name]_[sequence_name]_S[slot]_Cell_Stats_F[FOV].csv</w:t>
+        <w:t>OME-TIFF of fluorescence values at each Z plane</w:t>
+      </w:r>
+      <w:r>
+        <w:rPr>
+          <w:sz w:val="20"/>
+          <w:szCs w:val="20"/>
+        </w:rPr>
+        <w:br/>
+        <w:t>                      RnD/</w:t>
+      </w:r>
+      <w:r>
+        <w:rPr>
+          <w:sz w:val="20"/>
+          <w:szCs w:val="20"/>
+        </w:rPr>
+        <w:br/>
+        <w:t>                              Run_[GUID]_[sequence_name]_S[slot]_Summary_F[FOV].csv</w:t>
       </w:r>
       <w:r>
         <w:rPr>
@@ -2077,9 +1911,32 @@
           <w:sz w:val="20"/>
           <w:szCs w:val="20"/>
         </w:rPr>
-        <w:t xml:space="preserve">cell info from image like area, </w:t>
-      </w:r>
-      <w:proofErr w:type="spellStart"/>
+        <w:t>FOV summary statistics</w:t>
+      </w:r>
+      <w:r>
+        <w:rPr>
+          <w:sz w:val="20"/>
+          <w:szCs w:val="20"/>
+        </w:rPr>
+        <w:br/>
+        <w:t>              RunSummary/</w:t>
+      </w:r>
+      <w:r>
+        <w:rPr>
+          <w:sz w:val="20"/>
+          <w:szCs w:val="20"/>
+        </w:rPr>
+        <w:br/>
+        <w:t>                              Run_[GUID]_[date]_S[slot]_[instrument_name]_ExptConfig.txt</w:t>
+      </w:r>
+      <w:r>
+        <w:rPr>
+          <w:sz w:val="20"/>
+          <w:szCs w:val="20"/>
+        </w:rPr>
+        <w:br/>
+        <w:t xml:space="preserve">                                      - </w:t>
+      </w:r>
       <w:r>
         <w:rPr>
           <w:b/>
@@ -2087,9 +1944,40 @@
           <w:sz w:val="20"/>
           <w:szCs w:val="20"/>
         </w:rPr>
-        <w:t>centerX,Y</w:t>
-      </w:r>
-      <w:proofErr w:type="spellEnd"/>
+        <w:t>Instrument Config - includes the pixel to nm ratio</w:t>
+      </w:r>
+      <w:r>
+        <w:rPr>
+          <w:sz w:val="20"/>
+          <w:szCs w:val="20"/>
+        </w:rPr>
+        <w:br/>
+        <w:t>              AnalysisResults/[processing_id]/</w:t>
+      </w:r>
+      <w:r>
+        <w:rPr>
+          <w:sz w:val="20"/>
+          <w:szCs w:val="20"/>
+        </w:rPr>
+        <w:br/>
+        <w:t>                      FOV[FOV]/</w:t>
+      </w:r>
+      <w:r>
+        <w:rPr>
+          <w:sz w:val="20"/>
+          <w:szCs w:val="20"/>
+        </w:rPr>
+        <w:br/>
+        <w:t>                              FOV[FOV]_Analysis_Summary.txt</w:t>
+      </w:r>
+      <w:r>
+        <w:rPr>
+          <w:sz w:val="20"/>
+          <w:szCs w:val="20"/>
+        </w:rPr>
+        <w:br/>
+        <w:t xml:space="preserve">                                      - </w:t>
+      </w:r>
       <w:r>
         <w:rPr>
           <w:b/>
@@ -2097,23 +1985,15 @@
           <w:sz w:val="20"/>
           <w:szCs w:val="20"/>
         </w:rPr>
-        <w:t xml:space="preserve"> coordinates and fluorescence values</w:t>
-      </w:r>
-      <w:r>
-        <w:rPr>
-          <w:sz w:val="20"/>
-          <w:szCs w:val="20"/>
-        </w:rPr>
-        <w:br/>
-        <w:t>                      Morphology2D/</w:t>
-      </w:r>
-      <w:r>
-        <w:rPr>
-          <w:sz w:val="20"/>
-          <w:szCs w:val="20"/>
-        </w:rPr>
-        <w:br/>
-        <w:t>                              [sequence_name]_S[slot]_C[cycle]_P[pool]_N[spot]_F[FOV].TIF</w:t>
+        <w:t>Limits of Detection</w:t>
+      </w:r>
+      <w:r>
+        <w:rPr>
+          <w:sz w:val="20"/>
+          <w:szCs w:val="20"/>
+        </w:rPr>
+        <w:br/>
+        <w:t>                              Run_[GUID]_FOV[FOV]__complete_code_cell_target_call_coord.csv</w:t>
       </w:r>
       <w:r>
         <w:rPr>
@@ -2130,39 +2010,15 @@
           <w:sz w:val="20"/>
           <w:szCs w:val="20"/>
         </w:rPr>
-        <w:t>OME-TIFF of fluorescence values</w:t>
-      </w:r>
-      <w:r>
-        <w:rPr>
-          <w:sz w:val="20"/>
-          <w:szCs w:val="20"/>
-        </w:rPr>
-        <w:br/>
-        <w:t>                      Morphology3D/</w:t>
-      </w:r>
-      <w:r>
-        <w:rPr>
-          <w:sz w:val="20"/>
-          <w:szCs w:val="20"/>
-        </w:rPr>
-        <w:br/>
-        <w:t>                              FOV[FOV]</w:t>
-      </w:r>
-      <w:r>
-        <w:rPr>
-          <w:sz w:val="20"/>
-          <w:szCs w:val="20"/>
-        </w:rPr>
-        <w:br/>
-        <w:t>                                      [sequence_name]_S[slot]_C[cycle]_P[pool]_N[spot]_F[FOV]_Z[z].TIF</w:t>
-      </w:r>
-      <w:r>
-        <w:rPr>
-          <w:sz w:val="20"/>
-          <w:szCs w:val="20"/>
-        </w:rPr>
-        <w:br/>
-        <w:t xml:space="preserve">                                              - </w:t>
+        <w:t>Target coordinates and counts per cell</w:t>
+      </w:r>
+      <w:r>
+        <w:rPr>
+          <w:sz w:val="20"/>
+          <w:szCs w:val="20"/>
+        </w:rPr>
+        <w:br/>
+        <w:t xml:space="preserve">                                      - </w:t>
       </w:r>
       <w:r>
         <w:rPr>
@@ -2171,226 +2027,9 @@
           <w:sz w:val="20"/>
           <w:szCs w:val="20"/>
         </w:rPr>
-        <w:t>OME-TIFF of fluorescence values at each Z plane</w:t>
-      </w:r>
-      <w:r>
-        <w:rPr>
-          <w:sz w:val="20"/>
-          <w:szCs w:val="20"/>
-        </w:rPr>
-        <w:br/>
-        <w:t>                      RnD/</w:t>
-      </w:r>
-      <w:r>
-        <w:rPr>
-          <w:sz w:val="20"/>
-          <w:szCs w:val="20"/>
-        </w:rPr>
-        <w:br/>
-        <w:t>                              Run_[GUID]_[sequence_name]_S[slot]_Summary_F[FOV].csv</w:t>
-      </w:r>
-      <w:r>
-        <w:rPr>
-          <w:sz w:val="20"/>
-          <w:szCs w:val="20"/>
-        </w:rPr>
-        <w:br/>
-        <w:t xml:space="preserve">                                      - </w:t>
-      </w:r>
-      <w:r>
-        <w:rPr>
-          <w:b/>
-          <w:bCs/>
-          <w:sz w:val="20"/>
-          <w:szCs w:val="20"/>
-        </w:rPr>
-        <w:t>FOV summary statistics</w:t>
-      </w:r>
-      <w:r>
-        <w:rPr>
-          <w:sz w:val="20"/>
-          <w:szCs w:val="20"/>
-        </w:rPr>
-        <w:br/>
-        <w:t>              </w:t>
-      </w:r>
-      <w:proofErr w:type="spellStart"/>
-      <w:r>
-        <w:rPr>
-          <w:sz w:val="20"/>
-          <w:szCs w:val="20"/>
-        </w:rPr>
-        <w:t>RunSummary</w:t>
-      </w:r>
-      <w:proofErr w:type="spellEnd"/>
-      <w:r>
-        <w:rPr>
-          <w:sz w:val="20"/>
-          <w:szCs w:val="20"/>
-        </w:rPr>
-        <w:t>/</w:t>
-      </w:r>
-      <w:r>
-        <w:rPr>
-          <w:sz w:val="20"/>
-          <w:szCs w:val="20"/>
-        </w:rPr>
-        <w:br/>
-        <w:t>                              Run_[GUID]_[date]_S[slot]_[instrument_name]_ExptConfig.txt</w:t>
-      </w:r>
-      <w:r>
-        <w:rPr>
-          <w:sz w:val="20"/>
-          <w:szCs w:val="20"/>
-        </w:rPr>
-        <w:br/>
-        <w:t xml:space="preserve">                                      - </w:t>
-      </w:r>
-      <w:r>
-        <w:rPr>
-          <w:b/>
-          <w:bCs/>
-          <w:sz w:val="20"/>
-          <w:szCs w:val="20"/>
-        </w:rPr>
-        <w:t>Instrument Config - includes the pixel to nm ratio</w:t>
-      </w:r>
-      <w:r>
-        <w:rPr>
-          <w:sz w:val="20"/>
-          <w:szCs w:val="20"/>
-        </w:rPr>
-        <w:br/>
-        <w:t>              </w:t>
-      </w:r>
-      <w:proofErr w:type="spellStart"/>
-      <w:r>
-        <w:rPr>
-          <w:sz w:val="20"/>
-          <w:szCs w:val="20"/>
-        </w:rPr>
-        <w:t>AnalysisResults</w:t>
-      </w:r>
-      <w:proofErr w:type="spellEnd"/>
-      <w:r>
-        <w:rPr>
-          <w:sz w:val="20"/>
-          <w:szCs w:val="20"/>
-        </w:rPr>
-        <w:t>/[</w:t>
-      </w:r>
-      <w:proofErr w:type="spellStart"/>
-      <w:r>
-        <w:rPr>
-          <w:sz w:val="20"/>
-          <w:szCs w:val="20"/>
-        </w:rPr>
-        <w:t>processing_id</w:t>
-      </w:r>
-      <w:proofErr w:type="spellEnd"/>
-      <w:r>
-        <w:rPr>
-          <w:sz w:val="20"/>
-          <w:szCs w:val="20"/>
-        </w:rPr>
-        <w:t>]/</w:t>
-      </w:r>
-      <w:r>
-        <w:rPr>
-          <w:sz w:val="20"/>
-          <w:szCs w:val="20"/>
-        </w:rPr>
-        <w:br/>
-        <w:t>                      FOV[FOV]/</w:t>
-      </w:r>
-      <w:r>
-        <w:rPr>
-          <w:sz w:val="20"/>
-          <w:szCs w:val="20"/>
-        </w:rPr>
-        <w:br/>
-        <w:t>                              FOV[FOV]_Analysis_Summary.txt</w:t>
-      </w:r>
-      <w:r>
-        <w:rPr>
-          <w:sz w:val="20"/>
-          <w:szCs w:val="20"/>
-        </w:rPr>
-        <w:br/>
-        <w:t xml:space="preserve">                                      - </w:t>
-      </w:r>
-      <w:r>
-        <w:rPr>
-          <w:b/>
-          <w:bCs/>
-          <w:sz w:val="20"/>
-          <w:szCs w:val="20"/>
-        </w:rPr>
-        <w:t>Limits of Detection</w:t>
-      </w:r>
-      <w:r>
-        <w:rPr>
-          <w:sz w:val="20"/>
-          <w:szCs w:val="20"/>
-        </w:rPr>
-        <w:br/>
-        <w:t>                              Run_[GUID]_FOV[FOV]__complete_code_cell_target_call_coord.csv</w:t>
-      </w:r>
-      <w:r>
-        <w:rPr>
-          <w:sz w:val="20"/>
-          <w:szCs w:val="20"/>
-        </w:rPr>
-        <w:br/>
-        <w:t xml:space="preserve">                                      - </w:t>
-      </w:r>
-      <w:r>
-        <w:rPr>
-          <w:b/>
-          <w:bCs/>
-          <w:sz w:val="20"/>
-          <w:szCs w:val="20"/>
-        </w:rPr>
-        <w:t>Target coordinates and counts per cell</w:t>
-      </w:r>
-      <w:r>
-        <w:rPr>
-          <w:sz w:val="20"/>
-          <w:szCs w:val="20"/>
-        </w:rPr>
-        <w:br/>
-        <w:t xml:space="preserve">                                      - </w:t>
-      </w:r>
-      <w:r>
-        <w:rPr>
-          <w:b/>
-          <w:bCs/>
-          <w:sz w:val="20"/>
-          <w:szCs w:val="20"/>
-        </w:rPr>
-        <w:t xml:space="preserve">other </w:t>
-      </w:r>
-      <w:proofErr w:type="spellStart"/>
-      <w:r>
-        <w:rPr>
-          <w:b/>
-          <w:bCs/>
-          <w:sz w:val="20"/>
-          <w:szCs w:val="20"/>
-        </w:rPr>
-        <w:t>coord</w:t>
-      </w:r>
-      <w:proofErr w:type="spellEnd"/>
-      <w:r>
-        <w:rPr>
-          <w:b/>
-          <w:bCs/>
-          <w:sz w:val="20"/>
-          <w:szCs w:val="20"/>
-        </w:rPr>
-        <w:t xml:space="preserve"> files are intermediate files</w:t>
-      </w:r>
-      <w:bookmarkEnd w:id="2"/>
+        <w:t>other coord files are intermediate files</w:t>
+      </w:r>
+      <w:bookmarkEnd w:id="0"/>
     </w:p>
     <w:p>
       <w:pPr>
@@ -2437,21 +2076,12 @@
           <w:szCs w:val="20"/>
         </w:rPr>
       </w:pPr>
-      <w:proofErr w:type="spellStart"/>
-      <w:r>
-        <w:rPr>
-          <w:sz w:val="20"/>
-          <w:szCs w:val="20"/>
-        </w:rPr>
-        <w:t>Flowcell</w:t>
-      </w:r>
-      <w:proofErr w:type="spellEnd"/>
-      <w:r>
-        <w:rPr>
-          <w:sz w:val="20"/>
-          <w:szCs w:val="20"/>
-        </w:rPr>
-        <w:t xml:space="preserve"> Folder/</w:t>
+      <w:r>
+        <w:rPr>
+          <w:sz w:val="20"/>
+          <w:szCs w:val="20"/>
+        </w:rPr>
+        <w:t>Flowcell Folder/</w:t>
       </w:r>
       <w:r>
         <w:rPr>
@@ -2467,49 +2097,8 @@
           <w:szCs w:val="20"/>
         </w:rPr>
         <w:br/>
-        <w:t>              </w:t>
-      </w:r>
-      <w:proofErr w:type="spellStart"/>
-      <w:r>
-        <w:rPr>
-          <w:sz w:val="20"/>
-          <w:szCs w:val="20"/>
-        </w:rPr>
-        <w:t>SpatialProfiling</w:t>
-      </w:r>
-      <w:proofErr w:type="spellEnd"/>
-      <w:r>
-        <w:rPr>
-          <w:sz w:val="20"/>
-          <w:szCs w:val="20"/>
-        </w:rPr>
-        <w:t>_[</w:t>
-      </w:r>
-      <w:proofErr w:type="spellStart"/>
-      <w:r>
-        <w:rPr>
-          <w:sz w:val="20"/>
-          <w:szCs w:val="20"/>
-        </w:rPr>
-        <w:t>sequence_name</w:t>
-      </w:r>
-      <w:proofErr w:type="spellEnd"/>
-      <w:r>
-        <w:rPr>
-          <w:sz w:val="20"/>
-          <w:szCs w:val="20"/>
-        </w:rPr>
-        <w:t>].</w:t>
-      </w:r>
-      <w:proofErr w:type="spellStart"/>
-      <w:r>
-        <w:rPr>
-          <w:sz w:val="20"/>
-          <w:szCs w:val="20"/>
-        </w:rPr>
-        <w:t>fovs</w:t>
-      </w:r>
-      <w:proofErr w:type="spellEnd"/>
+        <w:t>              SpatialProfiling_[sequence_name].fovs</w:t>
+      </w:r>
       <w:r>
         <w:rPr>
           <w:sz w:val="20"/>
@@ -2525,9 +2114,32 @@
           <w:sz w:val="20"/>
           <w:szCs w:val="20"/>
         </w:rPr>
-        <w:t xml:space="preserve">FOV Coordinates for study, slide number matches </w:t>
-      </w:r>
-      <w:proofErr w:type="spellStart"/>
+        <w:t>FOV Coordinates for study, slide number matches SlideNum in next folder</w:t>
+      </w:r>
+      <w:r>
+        <w:rPr>
+          <w:sz w:val="20"/>
+          <w:szCs w:val="20"/>
+        </w:rPr>
+        <w:br/>
+        <w:t>      [Flowcell]_[SlideNum]/</w:t>
+      </w:r>
+      <w:r>
+        <w:rPr>
+          <w:sz w:val="20"/>
+          <w:szCs w:val="20"/>
+        </w:rPr>
+        <w:br/>
+        <w:t>              plex_[processing_id].csv</w:t>
+      </w:r>
+      <w:r>
+        <w:rPr>
+          <w:sz w:val="20"/>
+          <w:szCs w:val="20"/>
+        </w:rPr>
+        <w:br/>
+        <w:t xml:space="preserve">                      - </w:t>
+      </w:r>
       <w:r>
         <w:rPr>
           <w:b/>
@@ -2535,9 +2147,40 @@
           <w:sz w:val="20"/>
           <w:szCs w:val="20"/>
         </w:rPr>
-        <w:t>SlideNum</w:t>
-      </w:r>
-      <w:proofErr w:type="spellEnd"/>
+        <w:t>Target probes metadata</w:t>
+      </w:r>
+      <w:r>
+        <w:rPr>
+          <w:sz w:val="20"/>
+          <w:szCs w:val="20"/>
+        </w:rPr>
+        <w:br/>
+        <w:t>              CellStatsDir/</w:t>
+      </w:r>
+      <w:r>
+        <w:rPr>
+          <w:sz w:val="20"/>
+          <w:szCs w:val="20"/>
+        </w:rPr>
+        <w:br/>
+        <w:t>                      CellComposite/</w:t>
+      </w:r>
+      <w:r>
+        <w:rPr>
+          <w:sz w:val="20"/>
+          <w:szCs w:val="20"/>
+        </w:rPr>
+        <w:br/>
+        <w:t>                              CellComposite_FOV[FOV].jpg</w:t>
+      </w:r>
+      <w:r>
+        <w:rPr>
+          <w:sz w:val="20"/>
+          <w:szCs w:val="20"/>
+        </w:rPr>
+        <w:br/>
+        <w:t xml:space="preserve">                                      - </w:t>
+      </w:r>
       <w:r>
         <w:rPr>
           <w:b/>
@@ -2545,63 +2188,31 @@
           <w:sz w:val="20"/>
           <w:szCs w:val="20"/>
         </w:rPr>
-        <w:t xml:space="preserve"> in next folder</w:t>
-      </w:r>
-      <w:r>
-        <w:rPr>
-          <w:sz w:val="20"/>
-          <w:szCs w:val="20"/>
-        </w:rPr>
-        <w:br/>
-        <w:t>      [</w:t>
-      </w:r>
-      <w:proofErr w:type="spellStart"/>
-      <w:r>
-        <w:rPr>
-          <w:sz w:val="20"/>
-          <w:szCs w:val="20"/>
-        </w:rPr>
-        <w:t>Flowcell</w:t>
-      </w:r>
-      <w:proofErr w:type="spellEnd"/>
-      <w:r>
-        <w:rPr>
-          <w:sz w:val="20"/>
-          <w:szCs w:val="20"/>
-        </w:rPr>
-        <w:t>]_[</w:t>
-      </w:r>
-      <w:proofErr w:type="spellStart"/>
-      <w:r>
-        <w:rPr>
-          <w:sz w:val="20"/>
-          <w:szCs w:val="20"/>
-        </w:rPr>
-        <w:t>SlideNum</w:t>
-      </w:r>
-      <w:proofErr w:type="spellEnd"/>
-      <w:r>
-        <w:rPr>
-          <w:sz w:val="20"/>
-          <w:szCs w:val="20"/>
-        </w:rPr>
-        <w:t>]/</w:t>
-      </w:r>
-      <w:r>
-        <w:rPr>
-          <w:sz w:val="20"/>
-          <w:szCs w:val="20"/>
-        </w:rPr>
-        <w:br/>
-        <w:t>              plex_[processing_id].csv</w:t>
-      </w:r>
-      <w:r>
-        <w:rPr>
-          <w:sz w:val="20"/>
-          <w:szCs w:val="20"/>
-        </w:rPr>
-        <w:br/>
-        <w:t xml:space="preserve">                      - </w:t>
+        <w:t xml:space="preserve">Composite Colored Image for each FOV </w:t>
+      </w:r>
+      <w:r>
+        <w:rPr>
+          <w:sz w:val="20"/>
+          <w:szCs w:val="20"/>
+        </w:rPr>
+        <w:br/>
+        <w:t>                      CellOverlay/</w:t>
+      </w:r>
+      <w:r>
+        <w:rPr>
+          <w:sz w:val="20"/>
+          <w:szCs w:val="20"/>
+        </w:rPr>
+        <w:br/>
+        <w:t>                              CellOverlay_[FOV].jpg</w:t>
+      </w:r>
+      <w:r>
+        <w:rPr>
+          <w:sz w:val="20"/>
+          <w:szCs w:val="20"/>
+        </w:rPr>
+        <w:br/>
+        <w:t xml:space="preserve">                                      - </w:t>
       </w:r>
       <w:r>
         <w:rPr>
@@ -2610,63 +2221,23 @@
           <w:sz w:val="20"/>
           <w:szCs w:val="20"/>
         </w:rPr>
-        <w:t>Target probes metadata</w:t>
-      </w:r>
-      <w:r>
-        <w:rPr>
-          <w:sz w:val="20"/>
-          <w:szCs w:val="20"/>
-        </w:rPr>
-        <w:br/>
-        <w:t>              </w:t>
-      </w:r>
-      <w:proofErr w:type="spellStart"/>
-      <w:r>
-        <w:rPr>
-          <w:sz w:val="20"/>
-          <w:szCs w:val="20"/>
-        </w:rPr>
-        <w:t>CellStatsDir</w:t>
-      </w:r>
-      <w:proofErr w:type="spellEnd"/>
-      <w:r>
-        <w:rPr>
-          <w:sz w:val="20"/>
-          <w:szCs w:val="20"/>
-        </w:rPr>
-        <w:t>/</w:t>
-      </w:r>
-      <w:r>
-        <w:rPr>
-          <w:sz w:val="20"/>
-          <w:szCs w:val="20"/>
-        </w:rPr>
-        <w:br/>
-        <w:t>                      </w:t>
-      </w:r>
-      <w:proofErr w:type="spellStart"/>
-      <w:r>
-        <w:rPr>
-          <w:sz w:val="20"/>
-          <w:szCs w:val="20"/>
-        </w:rPr>
-        <w:t>CellComposite</w:t>
-      </w:r>
-      <w:proofErr w:type="spellEnd"/>
-      <w:r>
-        <w:rPr>
-          <w:sz w:val="20"/>
-          <w:szCs w:val="20"/>
-        </w:rPr>
-        <w:t>/</w:t>
-      </w:r>
-      <w:r>
-        <w:rPr>
-          <w:sz w:val="20"/>
-          <w:szCs w:val="20"/>
-        </w:rPr>
-        <w:br/>
-        <w:t>                              CellComposite_FOV[FOV].jpg</w:t>
+        <w:t>B&amp;W image with cell segmentation overlays for each FOV</w:t>
+      </w:r>
+      <w:r>
+        <w:rPr>
+          <w:sz w:val="20"/>
+          <w:szCs w:val="20"/>
+        </w:rPr>
+        <w:br/>
+        <w:t>                      FOV[FOV]/</w:t>
+      </w:r>
+      <w:r>
+        <w:rPr>
+          <w:sz w:val="20"/>
+          <w:szCs w:val="20"/>
+        </w:rPr>
+        <w:br/>
+        <w:t>                              CellLabels_F[FOV].TIF</w:t>
       </w:r>
       <w:r>
         <w:rPr>
@@ -2683,39 +2254,7 @@
           <w:sz w:val="20"/>
           <w:szCs w:val="20"/>
         </w:rPr>
-        <w:t xml:space="preserve">Composite Colored Image for each FOV </w:t>
-      </w:r>
-      <w:r>
-        <w:rPr>
-          <w:sz w:val="20"/>
-          <w:szCs w:val="20"/>
-        </w:rPr>
-        <w:br/>
-        <w:t>                      </w:t>
-      </w:r>
-      <w:proofErr w:type="spellStart"/>
-      <w:r>
-        <w:rPr>
-          <w:sz w:val="20"/>
-          <w:szCs w:val="20"/>
-        </w:rPr>
-        <w:t>CellOverlay</w:t>
-      </w:r>
-      <w:proofErr w:type="spellEnd"/>
-      <w:r>
-        <w:rPr>
-          <w:sz w:val="20"/>
-          <w:szCs w:val="20"/>
-        </w:rPr>
-        <w:t>/</w:t>
-      </w:r>
-      <w:r>
-        <w:rPr>
-          <w:sz w:val="20"/>
-          <w:szCs w:val="20"/>
-        </w:rPr>
-        <w:br/>
-        <w:t>                              CellOverlay_[FOV].jpg</w:t>
+        <w:t>cell segmentation labels</w:t>
       </w:r>
       <w:r>
         <w:rPr>
@@ -2732,39 +2271,15 @@
           <w:sz w:val="20"/>
           <w:szCs w:val="20"/>
         </w:rPr>
-        <w:t>B&amp;W image with cell segmentation overlays for each FOV</w:t>
-      </w:r>
-      <w:r>
-        <w:rPr>
-          <w:sz w:val="20"/>
-          <w:szCs w:val="20"/>
-        </w:rPr>
-        <w:br/>
-        <w:t>                      FOV[FOV]/</w:t>
-      </w:r>
-      <w:r>
-        <w:rPr>
-          <w:sz w:val="20"/>
-          <w:szCs w:val="20"/>
-        </w:rPr>
-        <w:br/>
-        <w:t>                              </w:t>
-      </w:r>
-      <w:proofErr w:type="spellStart"/>
-      <w:r>
-        <w:rPr>
-          <w:sz w:val="20"/>
-          <w:szCs w:val="20"/>
-        </w:rPr>
-        <w:t>CellLabels_F</w:t>
-      </w:r>
-      <w:proofErr w:type="spellEnd"/>
-      <w:r>
-        <w:rPr>
-          <w:sz w:val="20"/>
-          <w:szCs w:val="20"/>
-        </w:rPr>
-        <w:t>[FOV].TIF</w:t>
+        <w:t>pixel intensity values correspond with the unique cell_id</w:t>
+      </w:r>
+      <w:r>
+        <w:rPr>
+          <w:sz w:val="20"/>
+          <w:szCs w:val="20"/>
+        </w:rPr>
+        <w:br/>
+        <w:t>                              CompartmentLabels_F[FOV].TIF</w:t>
       </w:r>
       <w:r>
         <w:rPr>
@@ -2781,7 +2296,7 @@
           <w:sz w:val="20"/>
           <w:szCs w:val="20"/>
         </w:rPr>
-        <w:t>cell segmentation labels</w:t>
+        <w:t>cell subcellular compartment labels</w:t>
       </w:r>
       <w:r>
         <w:rPr>
@@ -2798,9 +2313,16 @@
           <w:sz w:val="20"/>
           <w:szCs w:val="20"/>
         </w:rPr>
-        <w:t xml:space="preserve">pixel intensity values correspond with the unique </w:t>
-      </w:r>
-      <w:proofErr w:type="spellStart"/>
+        <w:t>pixel intensity values correspond with the identified compartment label</w:t>
+      </w:r>
+      <w:r>
+        <w:rPr>
+          <w:sz w:val="20"/>
+          <w:szCs w:val="20"/>
+        </w:rPr>
+        <w:br/>
+        <w:t xml:space="preserve">                                      - </w:t>
+      </w:r>
       <w:r>
         <w:rPr>
           <w:b/>
@@ -2808,32 +2330,15 @@
           <w:sz w:val="20"/>
           <w:szCs w:val="20"/>
         </w:rPr>
-        <w:t>cell_id</w:t>
-      </w:r>
-      <w:proofErr w:type="spellEnd"/>
-      <w:r>
-        <w:rPr>
-          <w:sz w:val="20"/>
-          <w:szCs w:val="20"/>
-        </w:rPr>
-        <w:br/>
-        <w:t>                              </w:t>
-      </w:r>
-      <w:proofErr w:type="spellStart"/>
-      <w:r>
-        <w:rPr>
-          <w:sz w:val="20"/>
-          <w:szCs w:val="20"/>
-        </w:rPr>
-        <w:t>CompartmentLabels_F</w:t>
-      </w:r>
-      <w:proofErr w:type="spellEnd"/>
-      <w:r>
-        <w:rPr>
-          <w:sz w:val="20"/>
-          <w:szCs w:val="20"/>
-        </w:rPr>
-        <w:t>[FOV].TIF</w:t>
+        <w:t>Nuclear = 1, Membrane = 2, Cytoplasmic = 3</w:t>
+      </w:r>
+      <w:r>
+        <w:rPr>
+          <w:sz w:val="20"/>
+          <w:szCs w:val="20"/>
+        </w:rPr>
+        <w:br/>
+        <w:t>                              [run_name]_[sequence_name]_S[slot]_Cell_Stats_F[FOV].csv</w:t>
       </w:r>
       <w:r>
         <w:rPr>
@@ -2850,7 +2355,23 @@
           <w:sz w:val="20"/>
           <w:szCs w:val="20"/>
         </w:rPr>
-        <w:t>cell subcellular compartment labels</w:t>
+        <w:t>cell info from image like area, centerX,Y coordinates and fluorescence values</w:t>
+      </w:r>
+      <w:r>
+        <w:rPr>
+          <w:sz w:val="20"/>
+          <w:szCs w:val="20"/>
+        </w:rPr>
+        <w:br/>
+        <w:t>                      Morphology2D/</w:t>
+      </w:r>
+      <w:r>
+        <w:rPr>
+          <w:sz w:val="20"/>
+          <w:szCs w:val="20"/>
+        </w:rPr>
+        <w:br/>
+        <w:t>                              [sequence_name]_S[slot]_C[cycle]_P[pool]_N[spot]_F[FOV].TIF</w:t>
       </w:r>
       <w:r>
         <w:rPr>
@@ -2867,15 +2388,55 @@
           <w:sz w:val="20"/>
           <w:szCs w:val="20"/>
         </w:rPr>
-        <w:t>pixel intensity values correspond with the identified compartment label</w:t>
-      </w:r>
-      <w:r>
-        <w:rPr>
-          <w:sz w:val="20"/>
-          <w:szCs w:val="20"/>
-        </w:rPr>
-        <w:br/>
-        <w:t xml:space="preserve">                                      - </w:t>
+        <w:t>OME-TIFF of fluorescence values</w:t>
+      </w:r>
+      <w:r>
+        <w:rPr>
+          <w:sz w:val="20"/>
+          <w:szCs w:val="20"/>
+        </w:rPr>
+        <w:br/>
+        <w:t>                      Morphology3D/</w:t>
+      </w:r>
+      <w:r>
+        <w:rPr>
+          <w:sz w:val="20"/>
+          <w:szCs w:val="20"/>
+        </w:rPr>
+        <w:t xml:space="preserve"> </w:t>
+      </w:r>
+      <w:r>
+        <w:rPr>
+          <w:i/>
+          <w:iCs/>
+          <w:sz w:val="20"/>
+          <w:szCs w:val="20"/>
+        </w:rPr>
+        <w:t>(only for v1.1 studies)</w:t>
+      </w:r>
+      <w:r>
+        <w:rPr>
+          <w:sz w:val="20"/>
+          <w:szCs w:val="20"/>
+        </w:rPr>
+        <w:br/>
+        <w:t>                              FOV[FOV]</w:t>
+      </w:r>
+      <w:r>
+        <w:rPr>
+          <w:sz w:val="20"/>
+          <w:szCs w:val="20"/>
+        </w:rPr>
+        <w:br/>
+        <w:t>                                      [sequence_name]_S[slot]_C[cycle]_P[pool]_N[spot]_F[FOV]_Z[z].TIF</w:t>
+      </w:r>
+      <w:r>
+        <w:rPr>
+          <w:sz w:val="20"/>
+          <w:szCs w:val="20"/>
+        </w:rPr>
+        <w:br/>
+        <w:t xml:space="preserve">                                              - </w:t>
       </w:r>
       <w:r>
         <w:rPr>
@@ -2884,15 +2445,23 @@
           <w:sz w:val="20"/>
           <w:szCs w:val="20"/>
         </w:rPr>
-        <w:t>Nuclear = 1, Membrane = 2, Cytoplasmic = 3</w:t>
-      </w:r>
-      <w:r>
-        <w:rPr>
-          <w:sz w:val="20"/>
-          <w:szCs w:val="20"/>
-        </w:rPr>
-        <w:br/>
-        <w:t>                              [run_name]_[sequence_name]_S[slot]_Cell_Stats_F[FOV].csv</w:t>
+        <w:t>OME-TIFF of fluorescence values at each Z plane</w:t>
+      </w:r>
+      <w:r>
+        <w:rPr>
+          <w:sz w:val="20"/>
+          <w:szCs w:val="20"/>
+        </w:rPr>
+        <w:br/>
+        <w:t>                      RnD/</w:t>
+      </w:r>
+      <w:r>
+        <w:rPr>
+          <w:sz w:val="20"/>
+          <w:szCs w:val="20"/>
+        </w:rPr>
+        <w:br/>
+        <w:t>                              Run_[GUID]_[sequence_name]_S[slot]_Summary_F[FOV].csv</w:t>
       </w:r>
       <w:r>
         <w:rPr>
@@ -2909,9 +2478,32 @@
           <w:sz w:val="20"/>
           <w:szCs w:val="20"/>
         </w:rPr>
-        <w:t xml:space="preserve">cell info from image like area, </w:t>
-      </w:r>
-      <w:proofErr w:type="spellStart"/>
+        <w:t>FOV summary statistics</w:t>
+      </w:r>
+      <w:r>
+        <w:rPr>
+          <w:sz w:val="20"/>
+          <w:szCs w:val="20"/>
+        </w:rPr>
+        <w:br/>
+        <w:t>              RunSummary/</w:t>
+      </w:r>
+      <w:r>
+        <w:rPr>
+          <w:sz w:val="20"/>
+          <w:szCs w:val="20"/>
+        </w:rPr>
+        <w:br/>
+        <w:t>                              Run_[GUID]_[date]_S[slot]_[instrument_name]_ExptConfig.txt</w:t>
+      </w:r>
+      <w:r>
+        <w:rPr>
+          <w:sz w:val="20"/>
+          <w:szCs w:val="20"/>
+        </w:rPr>
+        <w:br/>
+        <w:t xml:space="preserve">                                      - </w:t>
+      </w:r>
       <w:r>
         <w:rPr>
           <w:b/>
@@ -2919,9 +2511,32 @@
           <w:sz w:val="20"/>
           <w:szCs w:val="20"/>
         </w:rPr>
-        <w:t>centerX,Y</w:t>
-      </w:r>
-      <w:proofErr w:type="spellEnd"/>
+        <w:t>Instrument Config - includes the pixel to nm ratio</w:t>
+      </w:r>
+      <w:r>
+        <w:rPr>
+          <w:sz w:val="20"/>
+          <w:szCs w:val="20"/>
+        </w:rPr>
+        <w:br/>
+        <w:t>              ProteinDir/</w:t>
+      </w:r>
+      <w:r>
+        <w:rPr>
+          <w:sz w:val="20"/>
+          <w:szCs w:val="20"/>
+        </w:rPr>
+        <w:br/>
+        <w:t>                      FOV[FOV]/</w:t>
+      </w:r>
+      <w:r>
+        <w:rPr>
+          <w:sz w:val="20"/>
+          <w:szCs w:val="20"/>
+        </w:rPr>
+        <w:br/>
+        <w:t xml:space="preserve">                              - </w:t>
+      </w:r>
       <w:r>
         <w:rPr>
           <w:b/>
@@ -2929,31 +2544,63 @@
           <w:sz w:val="20"/>
           <w:szCs w:val="20"/>
         </w:rPr>
-        <w:t xml:space="preserve"> coordinates and fluorescence values</w:t>
-      </w:r>
-      <w:r>
-        <w:rPr>
-          <w:sz w:val="20"/>
-          <w:szCs w:val="20"/>
-        </w:rPr>
-        <w:br/>
-        <w:t>                      Morphology2D/</w:t>
-      </w:r>
-      <w:r>
-        <w:rPr>
-          <w:sz w:val="20"/>
-          <w:szCs w:val="20"/>
-        </w:rPr>
-        <w:br/>
-        <w:t>                              [sequence_name]_S[slot]_C[cycle]_P[pool]_N[spot]_F[FOV].TIF</w:t>
-      </w:r>
-      <w:r>
-        <w:rPr>
-          <w:sz w:val="20"/>
-          <w:szCs w:val="20"/>
-        </w:rPr>
-        <w:br/>
-        <w:t xml:space="preserve">                                      - </w:t>
+        <w:t>Files are used to generate ProteinImages, ProteinMasks, &amp; Protein Stats in AnalysisResults/ folder</w:t>
+      </w:r>
+      <w:r>
+        <w:rPr>
+          <w:sz w:val="20"/>
+          <w:szCs w:val="20"/>
+        </w:rPr>
+        <w:br/>
+        <w:t>              AnalysisResults/[processing_id]/</w:t>
+      </w:r>
+      <w:r>
+        <w:rPr>
+          <w:sz w:val="20"/>
+          <w:szCs w:val="20"/>
+        </w:rPr>
+        <w:br/>
+        <w:t>                      FOV[FOV]/</w:t>
+      </w:r>
+      <w:r>
+        <w:rPr>
+          <w:sz w:val="20"/>
+          <w:szCs w:val="20"/>
+        </w:rPr>
+        <w:br/>
+        <w:t>                              PerCellStats/</w:t>
+      </w:r>
+      <w:r>
+        <w:rPr>
+          <w:sz w:val="20"/>
+          <w:szCs w:val="20"/>
+        </w:rPr>
+        <w:br/>
+        <w:t>                                      [sequence_name]_S[slot]</w:t>
+      </w:r>
+      <w:r>
+        <w:rPr>
+          <w:i/>
+          <w:iCs/>
+          <w:sz w:val="20"/>
+          <w:szCs w:val="20"/>
+        </w:rPr>
+        <w:t>C001_F[FOV]</w:t>
+      </w:r>
+      <w:r>
+        <w:rPr>
+          <w:sz w:val="20"/>
+          <w:szCs w:val="20"/>
+        </w:rPr>
+        <w:t>[probe_id]_perCell_1ChStats.csv</w:t>
+      </w:r>
+      <w:r>
+        <w:rPr>
+          <w:sz w:val="20"/>
+          <w:szCs w:val="20"/>
+        </w:rPr>
+        <w:br/>
+        <w:t xml:space="preserve">                                              - </w:t>
       </w:r>
       <w:r>
         <w:rPr>
@@ -2962,31 +2609,7 @@
           <w:sz w:val="20"/>
           <w:szCs w:val="20"/>
         </w:rPr>
-        <w:t>OME-TIFF of fluorescence values</w:t>
-      </w:r>
-      <w:r>
-        <w:rPr>
-          <w:sz w:val="20"/>
-          <w:szCs w:val="20"/>
-        </w:rPr>
-        <w:br/>
-        <w:t>                      Morphology3D/</w:t>
-      </w:r>
-      <w:r>
-        <w:rPr>
-          <w:sz w:val="20"/>
-          <w:szCs w:val="20"/>
-        </w:rPr>
-        <w:br/>
-        <w:t>                              FOV[FOV]</w:t>
-      </w:r>
-      <w:r>
-        <w:rPr>
-          <w:sz w:val="20"/>
-          <w:szCs w:val="20"/>
-        </w:rPr>
-        <w:br/>
-        <w:t>                                      [sequence_name]_S[slot]_C[cycle]_P[pool]_N[spot]_F[FOV]_Z[z].TIF</w:t>
+        <w:t>Counts per probe_id per cell</w:t>
       </w:r>
       <w:r>
         <w:rPr>
@@ -3003,31 +2626,15 @@
           <w:sz w:val="20"/>
           <w:szCs w:val="20"/>
         </w:rPr>
-        <w:t>OME-TIFF of fluorescence values at each Z plane</w:t>
-      </w:r>
-      <w:r>
-        <w:rPr>
-          <w:sz w:val="20"/>
-          <w:szCs w:val="20"/>
-        </w:rPr>
-        <w:br/>
-        <w:t>                      RnD/</w:t>
-      </w:r>
-      <w:r>
-        <w:rPr>
-          <w:sz w:val="20"/>
-          <w:szCs w:val="20"/>
-        </w:rPr>
-        <w:br/>
-        <w:t>                              Run_[GUID]_[sequence_name]_S[slot]_Summary_F[FOV].csv</w:t>
-      </w:r>
-      <w:r>
-        <w:rPr>
-          <w:sz w:val="20"/>
-          <w:szCs w:val="20"/>
-        </w:rPr>
-        <w:br/>
-        <w:t xml:space="preserve">                                      - </w:t>
+        <w:t>1 file per protein in panel</w:t>
+      </w:r>
+      <w:r>
+        <w:rPr>
+          <w:sz w:val="20"/>
+          <w:szCs w:val="20"/>
+        </w:rPr>
+        <w:br/>
+        <w:t xml:space="preserve">                                              - </w:t>
       </w:r>
       <w:r>
         <w:rPr>
@@ -3036,47 +2643,54 @@
           <w:sz w:val="20"/>
           <w:szCs w:val="20"/>
         </w:rPr>
-        <w:t>FOV summary statistics</w:t>
-      </w:r>
-      <w:r>
-        <w:rPr>
-          <w:sz w:val="20"/>
-          <w:szCs w:val="20"/>
-        </w:rPr>
-        <w:br/>
-        <w:t>              </w:t>
-      </w:r>
-      <w:proofErr w:type="spellStart"/>
-      <w:r>
-        <w:rPr>
-          <w:sz w:val="20"/>
-          <w:szCs w:val="20"/>
-        </w:rPr>
-        <w:t>RunSummary</w:t>
-      </w:r>
-      <w:proofErr w:type="spellEnd"/>
-      <w:r>
-        <w:rPr>
-          <w:sz w:val="20"/>
-          <w:szCs w:val="20"/>
-        </w:rPr>
-        <w:t>/</w:t>
-      </w:r>
-      <w:r>
-        <w:rPr>
-          <w:sz w:val="20"/>
-          <w:szCs w:val="20"/>
-        </w:rPr>
-        <w:br/>
-        <w:t>                              Run_[GUID]_[date]_S[slot]_[instrument_name]_ExptConfig.txt</w:t>
-      </w:r>
-      <w:r>
-        <w:rPr>
-          <w:sz w:val="20"/>
-          <w:szCs w:val="20"/>
-        </w:rPr>
-        <w:br/>
-        <w:t xml:space="preserve">                                      - </w:t>
+        <w:t>Avg Fluorescence is considered count</w:t>
+      </w:r>
+      <w:r>
+        <w:rPr>
+          <w:sz w:val="20"/>
+          <w:szCs w:val="20"/>
+        </w:rPr>
+        <w:br/>
+      </w:r>
+      <w:r>
+        <w:rPr>
+          <w:sz w:val="20"/>
+          <w:szCs w:val="20"/>
+        </w:rPr>
+        <w:lastRenderedPageBreak/>
+        <w:t>                              ProteinImages/</w:t>
+      </w:r>
+      <w:r>
+        <w:rPr>
+          <w:sz w:val="20"/>
+          <w:szCs w:val="20"/>
+        </w:rPr>
+        <w:br/>
+        <w:t>                                      [sequence_name]_S[slot]</w:t>
+      </w:r>
+      <w:r>
+        <w:rPr>
+          <w:i/>
+          <w:iCs/>
+          <w:sz w:val="20"/>
+          <w:szCs w:val="20"/>
+        </w:rPr>
+        <w:t>C001_F[FOV]</w:t>
+      </w:r>
+      <w:r>
+        <w:rPr>
+          <w:sz w:val="20"/>
+          <w:szCs w:val="20"/>
+        </w:rPr>
+        <w:t>[probe_id].TIF</w:t>
+      </w:r>
+      <w:r>
+        <w:rPr>
+          <w:sz w:val="20"/>
+          <w:szCs w:val="20"/>
+        </w:rPr>
+        <w:br/>
+        <w:t xml:space="preserve">                                              - </w:t>
       </w:r>
       <w:r>
         <w:rPr>
@@ -3085,354 +2699,6 @@
           <w:sz w:val="20"/>
           <w:szCs w:val="20"/>
         </w:rPr>
-        <w:t>Instrument Config - includes the pixel to nm ratio</w:t>
-      </w:r>
-      <w:r>
-        <w:rPr>
-          <w:sz w:val="20"/>
-          <w:szCs w:val="20"/>
-        </w:rPr>
-        <w:br/>
-        <w:t>              </w:t>
-      </w:r>
-      <w:proofErr w:type="spellStart"/>
-      <w:r>
-        <w:rPr>
-          <w:sz w:val="20"/>
-          <w:szCs w:val="20"/>
-        </w:rPr>
-        <w:t>ProteinDir</w:t>
-      </w:r>
-      <w:proofErr w:type="spellEnd"/>
-      <w:r>
-        <w:rPr>
-          <w:sz w:val="20"/>
-          <w:szCs w:val="20"/>
-        </w:rPr>
-        <w:t>/</w:t>
-      </w:r>
-      <w:r>
-        <w:rPr>
-          <w:sz w:val="20"/>
-          <w:szCs w:val="20"/>
-        </w:rPr>
-        <w:br/>
-        <w:t>                      FOV[FOV]/</w:t>
-      </w:r>
-      <w:r>
-        <w:rPr>
-          <w:sz w:val="20"/>
-          <w:szCs w:val="20"/>
-        </w:rPr>
-        <w:br/>
-        <w:t xml:space="preserve">                              - </w:t>
-      </w:r>
-      <w:r>
-        <w:rPr>
-          <w:b/>
-          <w:bCs/>
-          <w:sz w:val="20"/>
-          <w:szCs w:val="20"/>
-        </w:rPr>
-        <w:t xml:space="preserve">Files are used to generate </w:t>
-      </w:r>
-      <w:proofErr w:type="spellStart"/>
-      <w:r>
-        <w:rPr>
-          <w:b/>
-          <w:bCs/>
-          <w:sz w:val="20"/>
-          <w:szCs w:val="20"/>
-        </w:rPr>
-        <w:t>ProteinImages</w:t>
-      </w:r>
-      <w:proofErr w:type="spellEnd"/>
-      <w:r>
-        <w:rPr>
-          <w:b/>
-          <w:bCs/>
-          <w:sz w:val="20"/>
-          <w:szCs w:val="20"/>
-        </w:rPr>
-        <w:t xml:space="preserve">, </w:t>
-      </w:r>
-      <w:proofErr w:type="spellStart"/>
-      <w:r>
-        <w:rPr>
-          <w:b/>
-          <w:bCs/>
-          <w:sz w:val="20"/>
-          <w:szCs w:val="20"/>
-        </w:rPr>
-        <w:t>ProteinMasks</w:t>
-      </w:r>
-      <w:proofErr w:type="spellEnd"/>
-      <w:r>
-        <w:rPr>
-          <w:b/>
-          <w:bCs/>
-          <w:sz w:val="20"/>
-          <w:szCs w:val="20"/>
-        </w:rPr>
-        <w:t xml:space="preserve">, &amp; Protein Stats in </w:t>
-      </w:r>
-      <w:proofErr w:type="spellStart"/>
-      <w:r>
-        <w:rPr>
-          <w:b/>
-          <w:bCs/>
-          <w:sz w:val="20"/>
-          <w:szCs w:val="20"/>
-        </w:rPr>
-        <w:t>AnalysisResults</w:t>
-      </w:r>
-      <w:proofErr w:type="spellEnd"/>
-      <w:r>
-        <w:rPr>
-          <w:b/>
-          <w:bCs/>
-          <w:sz w:val="20"/>
-          <w:szCs w:val="20"/>
-        </w:rPr>
-        <w:t>/ folder</w:t>
-      </w:r>
-      <w:r>
-        <w:rPr>
-          <w:sz w:val="20"/>
-          <w:szCs w:val="20"/>
-        </w:rPr>
-        <w:br/>
-        <w:t>              </w:t>
-      </w:r>
-      <w:proofErr w:type="spellStart"/>
-      <w:r>
-        <w:rPr>
-          <w:sz w:val="20"/>
-          <w:szCs w:val="20"/>
-        </w:rPr>
-        <w:t>AnalysisResults</w:t>
-      </w:r>
-      <w:proofErr w:type="spellEnd"/>
-      <w:r>
-        <w:rPr>
-          <w:sz w:val="20"/>
-          <w:szCs w:val="20"/>
-        </w:rPr>
-        <w:t>/[</w:t>
-      </w:r>
-      <w:proofErr w:type="spellStart"/>
-      <w:r>
-        <w:rPr>
-          <w:sz w:val="20"/>
-          <w:szCs w:val="20"/>
-        </w:rPr>
-        <w:t>processing_id</w:t>
-      </w:r>
-      <w:proofErr w:type="spellEnd"/>
-      <w:r>
-        <w:rPr>
-          <w:sz w:val="20"/>
-          <w:szCs w:val="20"/>
-        </w:rPr>
-        <w:t>]/</w:t>
-      </w:r>
-      <w:r>
-        <w:rPr>
-          <w:sz w:val="20"/>
-          <w:szCs w:val="20"/>
-        </w:rPr>
-        <w:br/>
-        <w:t>                      FOV[FOV]/</w:t>
-      </w:r>
-      <w:r>
-        <w:rPr>
-          <w:sz w:val="20"/>
-          <w:szCs w:val="20"/>
-        </w:rPr>
-        <w:br/>
-        <w:t>                              </w:t>
-      </w:r>
-      <w:proofErr w:type="spellStart"/>
-      <w:r>
-        <w:rPr>
-          <w:sz w:val="20"/>
-          <w:szCs w:val="20"/>
-        </w:rPr>
-        <w:t>PerCellStats</w:t>
-      </w:r>
-      <w:proofErr w:type="spellEnd"/>
-      <w:r>
-        <w:rPr>
-          <w:sz w:val="20"/>
-          <w:szCs w:val="20"/>
-        </w:rPr>
-        <w:t>/</w:t>
-      </w:r>
-      <w:r>
-        <w:rPr>
-          <w:sz w:val="20"/>
-          <w:szCs w:val="20"/>
-        </w:rPr>
-        <w:br/>
-        <w:t>                                      [sequence_name]_S[slot]</w:t>
-      </w:r>
-      <w:r>
-        <w:rPr>
-          <w:i/>
-          <w:iCs/>
-          <w:sz w:val="20"/>
-          <w:szCs w:val="20"/>
-        </w:rPr>
-        <w:t>C001_F[FOV]</w:t>
-      </w:r>
-      <w:r>
-        <w:rPr>
-          <w:sz w:val="20"/>
-          <w:szCs w:val="20"/>
-        </w:rPr>
-        <w:t>[probe_id]_perCell_1ChStats.csv</w:t>
-      </w:r>
-      <w:r>
-        <w:rPr>
-          <w:sz w:val="20"/>
-          <w:szCs w:val="20"/>
-        </w:rPr>
-        <w:br/>
-        <w:t xml:space="preserve">                                              - </w:t>
-      </w:r>
-      <w:r>
-        <w:rPr>
-          <w:b/>
-          <w:bCs/>
-          <w:sz w:val="20"/>
-          <w:szCs w:val="20"/>
-        </w:rPr>
-        <w:t xml:space="preserve">Counts per </w:t>
-      </w:r>
-      <w:proofErr w:type="spellStart"/>
-      <w:r>
-        <w:rPr>
-          <w:b/>
-          <w:bCs/>
-          <w:sz w:val="20"/>
-          <w:szCs w:val="20"/>
-        </w:rPr>
-        <w:t>probe_id</w:t>
-      </w:r>
-      <w:proofErr w:type="spellEnd"/>
-      <w:r>
-        <w:rPr>
-          <w:b/>
-          <w:bCs/>
-          <w:sz w:val="20"/>
-          <w:szCs w:val="20"/>
-        </w:rPr>
-        <w:t xml:space="preserve"> per cell</w:t>
-      </w:r>
-      <w:r>
-        <w:rPr>
-          <w:sz w:val="20"/>
-          <w:szCs w:val="20"/>
-        </w:rPr>
-        <w:br/>
-        <w:t xml:space="preserve">                                              - </w:t>
-      </w:r>
-      <w:r>
-        <w:rPr>
-          <w:b/>
-          <w:bCs/>
-          <w:sz w:val="20"/>
-          <w:szCs w:val="20"/>
-        </w:rPr>
-        <w:t>1 file per protein in panel</w:t>
-      </w:r>
-      <w:r>
-        <w:rPr>
-          <w:sz w:val="20"/>
-          <w:szCs w:val="20"/>
-        </w:rPr>
-        <w:br/>
-        <w:t xml:space="preserve">                                              - </w:t>
-      </w:r>
-      <w:r>
-        <w:rPr>
-          <w:b/>
-          <w:bCs/>
-          <w:sz w:val="20"/>
-          <w:szCs w:val="20"/>
-        </w:rPr>
-        <w:t>Avg Fluorescence is considered count</w:t>
-      </w:r>
-      <w:r>
-        <w:rPr>
-          <w:sz w:val="20"/>
-          <w:szCs w:val="20"/>
-        </w:rPr>
-        <w:br/>
-      </w:r>
-      <w:r>
-        <w:rPr>
-          <w:sz w:val="20"/>
-          <w:szCs w:val="20"/>
-        </w:rPr>
-        <w:lastRenderedPageBreak/>
-        <w:t>                              </w:t>
-      </w:r>
-      <w:proofErr w:type="spellStart"/>
-      <w:r>
-        <w:rPr>
-          <w:sz w:val="20"/>
-          <w:szCs w:val="20"/>
-        </w:rPr>
-        <w:t>ProteinImages</w:t>
-      </w:r>
-      <w:proofErr w:type="spellEnd"/>
-      <w:r>
-        <w:rPr>
-          <w:sz w:val="20"/>
-          <w:szCs w:val="20"/>
-        </w:rPr>
-        <w:t>/</w:t>
-      </w:r>
-      <w:r>
-        <w:rPr>
-          <w:sz w:val="20"/>
-          <w:szCs w:val="20"/>
-        </w:rPr>
-        <w:br/>
-        <w:t>                                      [sequence_name]_S[slot]</w:t>
-      </w:r>
-      <w:r>
-        <w:rPr>
-          <w:i/>
-          <w:iCs/>
-          <w:sz w:val="20"/>
-          <w:szCs w:val="20"/>
-        </w:rPr>
-        <w:t>C001_F[FOV]</w:t>
-      </w:r>
-      <w:r>
-        <w:rPr>
-          <w:sz w:val="20"/>
-          <w:szCs w:val="20"/>
-        </w:rPr>
-        <w:t>[probe_id].TIF</w:t>
-      </w:r>
-      <w:r>
-        <w:rPr>
-          <w:sz w:val="20"/>
-          <w:szCs w:val="20"/>
-        </w:rPr>
-        <w:br/>
-        <w:t xml:space="preserve">                                              - </w:t>
-      </w:r>
-      <w:r>
-        <w:rPr>
-          <w:b/>
-          <w:bCs/>
-          <w:sz w:val="20"/>
-          <w:szCs w:val="20"/>
-        </w:rPr>
         <w:t>OME-TIFF with decoded fluorescence intensity of protein target across FOV</w:t>
       </w:r>
       <w:r>
@@ -3441,23 +2707,7 @@
           <w:szCs w:val="20"/>
         </w:rPr>
         <w:br/>
-        <w:t>                              </w:t>
-      </w:r>
-      <w:proofErr w:type="spellStart"/>
-      <w:r>
-        <w:rPr>
-          <w:sz w:val="20"/>
-          <w:szCs w:val="20"/>
-        </w:rPr>
-        <w:t>ProteinMasks</w:t>
-      </w:r>
-      <w:proofErr w:type="spellEnd"/>
-      <w:r>
-        <w:rPr>
-          <w:sz w:val="20"/>
-          <w:szCs w:val="20"/>
-        </w:rPr>
-        <w:t>/</w:t>
+        <w:t>                              ProteinMasks/</w:t>
       </w:r>
       <w:r>
         <w:rPr>
@@ -3526,52 +2776,6 @@
     </w:sectPr>
   </w:body>
 </w:document>
-</file>
-
-<file path=word/comments.xml><?xml version="1.0" encoding="utf-8"?>
-<w:comments xmlns:wpc="http://schemas.microsoft.com/office/word/2010/wordprocessingCanvas" xmlns:cx="http://schemas.microsoft.com/office/drawing/2014/chartex" xmlns:cx1="http://schemas.microsoft.com/office/drawing/2015/9/8/chartex" xmlns:cx2="http://schemas.microsoft.com/office/drawing/2015/10/21/chartex" xmlns:cx3="http://schemas.microsoft.com/office/drawing/2016/5/9/chartex" xmlns:cx4="http://schemas.microsoft.com/office/drawing/2016/5/10/chartex" xmlns:cx5="http://schemas.microsoft.com/office/drawing/2016/5/11/chartex" xmlns:cx6="http://schemas.microsoft.com/office/drawing/2016/5/12/chartex" xmlns:cx7="http://schemas.microsoft.com/office/drawing/2016/5/13/chartex" xmlns:cx8="http://schemas.microsoft.com/office/drawing/2016/5/14/chartex" xmlns:mc="http://schemas.openxmlformats.org/markup-compatibility/2006" xmlns:aink="http://schemas.microsoft.com/office/drawing/2016/ink" xmlns:am3d="http://schemas.microsoft.com/office/drawing/2017/model3d" xmlns:o="urn:schemas-microsoft-com:office:office" xmlns:oel="http://schemas.microsoft.com/office/2019/extlst" xmlns:r="http://schemas.openxmlformats.org/officeDocument/2006/relationships" xmlns:m="http://schemas.openxmlformats.org/officeDocument/2006/math" xmlns:v="urn:schemas-microsoft-com:vml" xmlns:wp14="http://schemas.microsoft.com/office/word/2010/wordprocessingDrawing" xmlns:wp="http://schemas.openxmlformats.org/drawingml/2006/wordprocessingDrawing" xmlns:w10="urn:schemas-microsoft-com:office:word" xmlns:w="http://schemas.openxmlformats.org/wordprocessingml/2006/main" xmlns:w14="http://schemas.microsoft.com/office/word/2010/wordml" xmlns:w15="http://schemas.microsoft.com/office/word/2012/wordml" xmlns:w16cex="http://schemas.microsoft.com/office/word/2018/wordml/cex" xmlns:w16cid="http://schemas.microsoft.com/office/word/2016/wordml/cid" xmlns:w16="http://schemas.microsoft.com/office/word/2018/wordml" xmlns:w16sdtdh="http://schemas.microsoft.com/office/word/2020/wordml/sdtdatahash" xmlns:w16se="http://schemas.microsoft.com/office/word/2015/wordml/symex" xmlns:wpg="http://schemas.microsoft.com/office/word/2010/wordprocessingGroup" xmlns:wpi="http://schemas.microsoft.com/office/word/2010/wordprocessingInk" xmlns:wne="http://schemas.microsoft.com/office/word/2006/wordml" xmlns:wps="http://schemas.microsoft.com/office/word/2010/wordprocessingShape" mc:Ignorable="w14 w15 w16se w16cid w16 w16cex w16sdtdh wp14">
-  <w:comment w:id="0" w:author="Kimberly Decker" w:date="2023-09-05T12:01:00Z" w:initials="KD">
-    <w:p>
-      <w:r>
-        <w:t>Overall, there is nothing contradictory to the Export Guide or User Manual for v1.2.  We have some differences in how we word things but the information is aligned.</w:t>
-      </w:r>
-      <w:r>
-        <w:annotationRef/>
-      </w:r>
-    </w:p>
-  </w:comment>
-  <w:comment w:id="1" w:author="Felicia New" w:date="2023-09-06T14:40:00Z" w:initials="FN">
-    <w:p>
-      <w:r>
-        <w:t xml:space="preserve">This may be out of scope for this document, but could we add a description of what the 'raw files' are? </w:t>
-      </w:r>
-      <w:r>
-        <w:annotationRef/>
-      </w:r>
-    </w:p>
-  </w:comment>
-</w:comments>
-</file>
-
-<file path=word/commentsExtended.xml><?xml version="1.0" encoding="utf-8"?>
-<w15:commentsEx xmlns:wpc="http://schemas.microsoft.com/office/word/2010/wordprocessingCanvas" xmlns:cx="http://schemas.microsoft.com/office/drawing/2014/chartex" xmlns:cx1="http://schemas.microsoft.com/office/drawing/2015/9/8/chartex" xmlns:cx2="http://schemas.microsoft.com/office/drawing/2015/10/21/chartex" xmlns:cx3="http://schemas.microsoft.com/office/drawing/2016/5/9/chartex" xmlns:cx4="http://schemas.microsoft.com/office/drawing/2016/5/10/chartex" xmlns:cx5="http://schemas.microsoft.com/office/drawing/2016/5/11/chartex" xmlns:cx6="http://schemas.microsoft.com/office/drawing/2016/5/12/chartex" xmlns:cx7="http://schemas.microsoft.com/office/drawing/2016/5/13/chartex" xmlns:cx8="http://schemas.microsoft.com/office/drawing/2016/5/14/chartex" xmlns:mc="http://schemas.openxmlformats.org/markup-compatibility/2006" xmlns:aink="http://schemas.microsoft.com/office/drawing/2016/ink" xmlns:am3d="http://schemas.microsoft.com/office/drawing/2017/model3d" xmlns:o="urn:schemas-microsoft-com:office:office" xmlns:oel="http://schemas.microsoft.com/office/2019/extlst" xmlns:r="http://schemas.openxmlformats.org/officeDocument/2006/relationships" xmlns:m="http://schemas.openxmlformats.org/officeDocument/2006/math" xmlns:v="urn:schemas-microsoft-com:vml" xmlns:wp14="http://schemas.microsoft.com/office/word/2010/wordprocessingDrawing" xmlns:wp="http://schemas.openxmlformats.org/drawingml/2006/wordprocessingDrawing" xmlns:w10="urn:schemas-microsoft-com:office:word" xmlns:w="http://schemas.openxmlformats.org/wordprocessingml/2006/main" xmlns:w14="http://schemas.microsoft.com/office/word/2010/wordml" xmlns:w15="http://schemas.microsoft.com/office/word/2012/wordml" xmlns:w16cex="http://schemas.microsoft.com/office/word/2018/wordml/cex" xmlns:w16cid="http://schemas.microsoft.com/office/word/2016/wordml/cid" xmlns:w16="http://schemas.microsoft.com/office/word/2018/wordml" xmlns:w16sdtdh="http://schemas.microsoft.com/office/word/2020/wordml/sdtdatahash" xmlns:w16se="http://schemas.microsoft.com/office/word/2015/wordml/symex" xmlns:wpg="http://schemas.microsoft.com/office/word/2010/wordprocessingGroup" xmlns:wpi="http://schemas.microsoft.com/office/word/2010/wordprocessingInk" xmlns:wne="http://schemas.microsoft.com/office/word/2006/wordml" xmlns:wps="http://schemas.microsoft.com/office/word/2010/wordprocessingShape" mc:Ignorable="w14 w15 w16se w16cid w16 w16cex w16sdtdh wp14">
-  <w15:commentEx w15:paraId="0955FC46" w15:done="1"/>
-  <w15:commentEx w15:paraId="682602CE" w15:done="1"/>
-</w15:commentsEx>
-</file>
-
-<file path=word/commentsExtensible.xml><?xml version="1.0" encoding="utf-8"?>
-<w16cex:commentsExtensible xmlns:wpc="http://schemas.microsoft.com/office/word/2010/wordprocessingCanvas" xmlns:cx="http://schemas.microsoft.com/office/drawing/2014/chartex" xmlns:cx1="http://schemas.microsoft.com/office/drawing/2015/9/8/chartex" xmlns:cx2="http://schemas.microsoft.com/office/drawing/2015/10/21/chartex" xmlns:cx3="http://schemas.microsoft.com/office/drawing/2016/5/9/chartex" xmlns:cx4="http://schemas.microsoft.com/office/drawing/2016/5/10/chartex" xmlns:cx5="http://schemas.microsoft.com/office/drawing/2016/5/11/chartex" xmlns:cx6="http://schemas.microsoft.com/office/drawing/2016/5/12/chartex" xmlns:cx7="http://schemas.microsoft.com/office/drawing/2016/5/13/chartex" xmlns:cx8="http://schemas.microsoft.com/office/drawing/2016/5/14/chartex" xmlns:mc="http://schemas.openxmlformats.org/markup-compatibility/2006" xmlns:aink="http://schemas.microsoft.com/office/drawing/2016/ink" xmlns:am3d="http://schemas.microsoft.com/office/drawing/2017/model3d" xmlns:o="urn:schemas-microsoft-com:office:office" xmlns:oel="http://schemas.microsoft.com/office/2019/extlst" xmlns:r="http://schemas.openxmlformats.org/officeDocument/2006/relationships" xmlns:m="http://schemas.openxmlformats.org/officeDocument/2006/math" xmlns:v="urn:schemas-microsoft-com:vml" xmlns:wp14="http://schemas.microsoft.com/office/word/2010/wordprocessingDrawing" xmlns:wp="http://schemas.openxmlformats.org/drawingml/2006/wordprocessingDrawing" xmlns:w10="urn:schemas-microsoft-com:office:word" xmlns:w="http://schemas.openxmlformats.org/wordprocessingml/2006/main" xmlns:w14="http://schemas.microsoft.com/office/word/2010/wordml" xmlns:w15="http://schemas.microsoft.com/office/word/2012/wordml" xmlns:w16cex="http://schemas.microsoft.com/office/word/2018/wordml/cex" xmlns:w16cid="http://schemas.microsoft.com/office/word/2016/wordml/cid" xmlns:w16="http://schemas.microsoft.com/office/word/2018/wordml" xmlns:w16sdtdh="http://schemas.microsoft.com/office/word/2020/wordml/sdtdatahash" xmlns:w16se="http://schemas.microsoft.com/office/word/2015/wordml/symex" xmlns:wpg="http://schemas.microsoft.com/office/word/2010/wordprocessingGroup" xmlns:wpi="http://schemas.microsoft.com/office/word/2010/wordprocessingInk" xmlns:wne="http://schemas.microsoft.com/office/word/2006/wordml" xmlns:wps="http://schemas.microsoft.com/office/word/2010/wordprocessingShape" mc:Ignorable="w14 w15 w16se w16cid w16 w16cex w16sdtdh wp14">
-  <w16cex:commentExtensible w16cex:durableId="49E0456D" w16cex:dateUtc="2023-09-05T19:01:00Z"/>
-  <w16cex:commentExtensible w16cex:durableId="4A6925D9" w16cex:dateUtc="2023-09-06T18:40:00Z"/>
-</w16cex:commentsExtensible>
-</file>
-
-<file path=word/commentsIds.xml><?xml version="1.0" encoding="utf-8"?>
-<w16cid:commentsIds xmlns:wpc="http://schemas.microsoft.com/office/word/2010/wordprocessingCanvas" xmlns:cx="http://schemas.microsoft.com/office/drawing/2014/chartex" xmlns:cx1="http://schemas.microsoft.com/office/drawing/2015/9/8/chartex" xmlns:cx2="http://schemas.microsoft.com/office/drawing/2015/10/21/chartex" xmlns:cx3="http://schemas.microsoft.com/office/drawing/2016/5/9/chartex" xmlns:cx4="http://schemas.microsoft.com/office/drawing/2016/5/10/chartex" xmlns:cx5="http://schemas.microsoft.com/office/drawing/2016/5/11/chartex" xmlns:cx6="http://schemas.microsoft.com/office/drawing/2016/5/12/chartex" xmlns:cx7="http://schemas.microsoft.com/office/drawing/2016/5/13/chartex" xmlns:cx8="http://schemas.microsoft.com/office/drawing/2016/5/14/chartex" xmlns:mc="http://schemas.openxmlformats.org/markup-compatibility/2006" xmlns:aink="http://schemas.microsoft.com/office/drawing/2016/ink" xmlns:am3d="http://schemas.microsoft.com/office/drawing/2017/model3d" xmlns:o="urn:schemas-microsoft-com:office:office" xmlns:oel="http://schemas.microsoft.com/office/2019/extlst" xmlns:r="http://schemas.openxmlformats.org/officeDocument/2006/relationships" xmlns:m="http://schemas.openxmlformats.org/officeDocument/2006/math" xmlns:v="urn:schemas-microsoft-com:vml" xmlns:wp14="http://schemas.microsoft.com/office/word/2010/wordprocessingDrawing" xmlns:wp="http://schemas.openxmlformats.org/drawingml/2006/wordprocessingDrawing" xmlns:w10="urn:schemas-microsoft-com:office:word" xmlns:w="http://schemas.openxmlformats.org/wordprocessingml/2006/main" xmlns:w14="http://schemas.microsoft.com/office/word/2010/wordml" xmlns:w15="http://schemas.microsoft.com/office/word/2012/wordml" xmlns:w16cex="http://schemas.microsoft.com/office/word/2018/wordml/cex" xmlns:w16cid="http://schemas.microsoft.com/office/word/2016/wordml/cid" xmlns:w16="http://schemas.microsoft.com/office/word/2018/wordml" xmlns:w16sdtdh="http://schemas.microsoft.com/office/word/2020/wordml/sdtdatahash" xmlns:w16se="http://schemas.microsoft.com/office/word/2015/wordml/symex" xmlns:wpg="http://schemas.microsoft.com/office/word/2010/wordprocessingGroup" xmlns:wpi="http://schemas.microsoft.com/office/word/2010/wordprocessingInk" xmlns:wne="http://schemas.microsoft.com/office/word/2006/wordml" xmlns:wps="http://schemas.microsoft.com/office/word/2010/wordprocessingShape" mc:Ignorable="w14 w15 w16se w16cid w16 w16cex w16sdtdh wp14">
-  <w16cid:commentId w16cid:paraId="0955FC46" w16cid:durableId="49E0456D"/>
-  <w16cid:commentId w16cid:paraId="682602CE" w16cid:durableId="4A6925D9"/>
-</w16cid:commentsIds>
 </file>
 
 <file path=word/numbering.xml><?xml version="1.0" encoding="utf-8"?>
@@ -3899,17 +3103,6 @@
     <w:abstractNumId w:val="0"/>
   </w:num>
 </w:numbering>
-</file>
-
-<file path=word/people.xml><?xml version="1.0" encoding="utf-8"?>
-<w15:people xmlns:wpc="http://schemas.microsoft.com/office/word/2010/wordprocessingCanvas" xmlns:cx="http://schemas.microsoft.com/office/drawing/2014/chartex" xmlns:cx1="http://schemas.microsoft.com/office/drawing/2015/9/8/chartex" xmlns:cx2="http://schemas.microsoft.com/office/drawing/2015/10/21/chartex" xmlns:cx3="http://schemas.microsoft.com/office/drawing/2016/5/9/chartex" xmlns:cx4="http://schemas.microsoft.com/office/drawing/2016/5/10/chartex" xmlns:cx5="http://schemas.microsoft.com/office/drawing/2016/5/11/chartex" xmlns:cx6="http://schemas.microsoft.com/office/drawing/2016/5/12/chartex" xmlns:cx7="http://schemas.microsoft.com/office/drawing/2016/5/13/chartex" xmlns:cx8="http://schemas.microsoft.com/office/drawing/2016/5/14/chartex" xmlns:mc="http://schemas.openxmlformats.org/markup-compatibility/2006" xmlns:aink="http://schemas.microsoft.com/office/drawing/2016/ink" xmlns:am3d="http://schemas.microsoft.com/office/drawing/2017/model3d" xmlns:o="urn:schemas-microsoft-com:office:office" xmlns:oel="http://schemas.microsoft.com/office/2019/extlst" xmlns:r="http://schemas.openxmlformats.org/officeDocument/2006/relationships" xmlns:m="http://schemas.openxmlformats.org/officeDocument/2006/math" xmlns:v="urn:schemas-microsoft-com:vml" xmlns:wp14="http://schemas.microsoft.com/office/word/2010/wordprocessingDrawing" xmlns:wp="http://schemas.openxmlformats.org/drawingml/2006/wordprocessingDrawing" xmlns:w10="urn:schemas-microsoft-com:office:word" xmlns:w="http://schemas.openxmlformats.org/wordprocessingml/2006/main" xmlns:w14="http://schemas.microsoft.com/office/word/2010/wordml" xmlns:w15="http://schemas.microsoft.com/office/word/2012/wordml" xmlns:w16cex="http://schemas.microsoft.com/office/word/2018/wordml/cex" xmlns:w16cid="http://schemas.microsoft.com/office/word/2016/wordml/cid" xmlns:w16="http://schemas.microsoft.com/office/word/2018/wordml" xmlns:w16sdtdh="http://schemas.microsoft.com/office/word/2020/wordml/sdtdatahash" xmlns:w16se="http://schemas.microsoft.com/office/word/2015/wordml/symex" xmlns:wpg="http://schemas.microsoft.com/office/word/2010/wordprocessingGroup" xmlns:wpi="http://schemas.microsoft.com/office/word/2010/wordprocessingInk" xmlns:wne="http://schemas.microsoft.com/office/word/2006/wordml" xmlns:wps="http://schemas.microsoft.com/office/word/2010/wordprocessingShape" mc:Ignorable="w14 w15 w16se w16cid w16 w16cex w16sdtdh wp14">
-  <w15:person w15:author="Kimberly Decker">
-    <w15:presenceInfo w15:providerId="AD" w15:userId="S::kdecker@nanostring.com::1d54b5e2-5219-42d5-90aa-b2d338e9cb77"/>
-  </w15:person>
-  <w15:person w15:author="Felicia New">
-    <w15:presenceInfo w15:providerId="AD" w15:userId="S::fnew@nanostring.com::1b9ff66d-8cd2-440c-aeed-411b5586092c"/>
-  </w15:person>
-</w15:people>
 </file>
 
 <file path=word/styles.xml><?xml version="1.0" encoding="utf-8"?>
@@ -4343,7 +3536,6 @@
   <w:style w:type="character" w:default="1" w:styleId="DefaultParagraphFont">
     <w:name w:val="Default Paragraph Font"/>
     <w:uiPriority w:val="1"/>
-    <w:semiHidden/>
     <w:unhideWhenUsed/>
   </w:style>
   <w:style w:type="table" w:default="1" w:styleId="TableNormal">

</xml_diff>

<commit_message>
release flat file v1.1.1 and update range docs
</commit_message>
<xml_diff>
--- a/Export/CosMxDAExportSetup.docx
+++ b/Export/CosMxDAExportSetup.docx
@@ -465,6 +465,9 @@
             <w:pPr>
               <w:jc w:val="center"/>
             </w:pPr>
+            <w:r>
+              <w:t>1-100</w:t>
+            </w:r>
           </w:p>
         </w:tc>
         <w:tc>
@@ -551,6 +554,9 @@
             <w:pPr>
               <w:jc w:val="center"/>
             </w:pPr>
+            <w:r>
+              <w:t>5-300</w:t>
+            </w:r>
           </w:p>
         </w:tc>
         <w:tc>
@@ -637,6 +643,9 @@
             <w:pPr>
               <w:jc w:val="center"/>
             </w:pPr>
+            <w:r>
+              <w:t>16-128</w:t>
+            </w:r>
           </w:p>
         </w:tc>
         <w:tc>
@@ -723,6 +732,9 @@
             <w:pPr>
               <w:jc w:val="center"/>
             </w:pPr>
+            <w:r>
+              <w:t>1-300</w:t>
+            </w:r>
           </w:p>
         </w:tc>
         <w:tc>
@@ -807,6 +819,9 @@
             <w:pPr>
               <w:jc w:val="center"/>
             </w:pPr>
+            <w:r>
+              <w:t>8-16</w:t>
+            </w:r>
           </w:p>
         </w:tc>
         <w:tc>
@@ -896,6 +911,9 @@
             <w:pPr>
               <w:jc w:val="center"/>
             </w:pPr>
+            <w:r>
+              <w:t>1-300</w:t>
+            </w:r>
           </w:p>
         </w:tc>
         <w:tc>

</xml_diff>

<commit_message>
export metadata fix and documentation update
</commit_message>
<xml_diff>
--- a/Export/CosMxDAExportSetup.docx
+++ b/Export/CosMxDAExportSetup.docx
@@ -26,39 +26,7 @@
     </w:p>
     <w:p>
       <w:r>
-        <w:t xml:space="preserve">For </w:t>
-      </w:r>
-      <w:proofErr w:type="spellStart"/>
-      <w:r>
-        <w:t>booleans</w:t>
-      </w:r>
-      <w:proofErr w:type="spellEnd"/>
-      <w:r>
-        <w:t xml:space="preserve">: </w:t>
-      </w:r>
-      <w:proofErr w:type="spellStart"/>
-      <w:r>
-        <w:t>rawFiles</w:t>
-      </w:r>
-      <w:proofErr w:type="spellEnd"/>
-      <w:r>
-        <w:t xml:space="preserve">, </w:t>
-      </w:r>
-      <w:proofErr w:type="spellStart"/>
-      <w:r>
-        <w:t>tiledbArray</w:t>
-      </w:r>
-      <w:proofErr w:type="spellEnd"/>
-      <w:r>
-        <w:t xml:space="preserve">, &amp; </w:t>
-      </w:r>
-      <w:proofErr w:type="spellStart"/>
-      <w:r>
-        <w:t>SeuratObject</w:t>
-      </w:r>
-      <w:proofErr w:type="spellEnd"/>
-      <w:r>
-        <w:t xml:space="preserve"> determine what type of data is exported. </w:t>
+        <w:t xml:space="preserve">For booleans: rawFiles, tiledbArray, &amp; SeuratObject determine what type of data is exported. </w:t>
       </w:r>
     </w:p>
     <w:p>
@@ -69,29 +37,8 @@
           <w:numId w:val="2"/>
         </w:numPr>
       </w:pPr>
-      <w:proofErr w:type="spellStart"/>
-      <w:r>
-        <w:t>exportFOVImages</w:t>
-      </w:r>
-      <w:proofErr w:type="spellEnd"/>
-      <w:r>
-        <w:t xml:space="preserve">, </w:t>
-      </w:r>
-      <w:proofErr w:type="spellStart"/>
-      <w:r>
-        <w:t>spotFiles</w:t>
-      </w:r>
-      <w:proofErr w:type="spellEnd"/>
-      <w:r>
-        <w:t xml:space="preserve">, </w:t>
-      </w:r>
-      <w:proofErr w:type="spellStart"/>
-      <w:r>
-        <w:t>FullSeuratObject</w:t>
-      </w:r>
-      <w:proofErr w:type="spellEnd"/>
-      <w:r>
-        <w:t xml:space="preserve">, &amp; transcripts determine what is included in the data type export. </w:t>
+      <w:r>
+        <w:t xml:space="preserve">exportFOVImages, spotFiles, FullSeuratObject, &amp; transcripts determine what is included in the data type export. </w:t>
       </w:r>
     </w:p>
     <w:p>
@@ -103,31 +50,7 @@
         </w:numPr>
       </w:pPr>
       <w:r>
-        <w:t xml:space="preserve">To export </w:t>
-      </w:r>
-      <w:proofErr w:type="spellStart"/>
-      <w:r>
-        <w:t>spotFiles</w:t>
-      </w:r>
-      <w:proofErr w:type="spellEnd"/>
-      <w:r>
-        <w:t xml:space="preserve">, </w:t>
-      </w:r>
-      <w:proofErr w:type="spellStart"/>
-      <w:r>
-        <w:t>rawFiles</w:t>
-      </w:r>
-      <w:proofErr w:type="spellEnd"/>
-      <w:r>
-        <w:t xml:space="preserve"> &amp; </w:t>
-      </w:r>
-      <w:proofErr w:type="spellStart"/>
-      <w:r>
-        <w:t>spotFiles</w:t>
-      </w:r>
-      <w:proofErr w:type="spellEnd"/>
-      <w:r>
-        <w:t xml:space="preserve"> MUST be checked.</w:t>
+        <w:t>To export spotFiles, rawFiles &amp; spotFiles MUST be checked.</w:t>
       </w:r>
     </w:p>
     <w:p>
@@ -435,11 +358,9 @@
             <w:pPr>
               <w:jc w:val="center"/>
             </w:pPr>
-            <w:proofErr w:type="spellStart"/>
             <w:r>
               <w:t>studyName</w:t>
             </w:r>
-            <w:proofErr w:type="spellEnd"/>
           </w:p>
         </w:tc>
         <w:tc>
@@ -465,6 +386,9 @@
             <w:pPr>
               <w:jc w:val="center"/>
             </w:pPr>
+            <w:r>
+              <w:t>1-100</w:t>
+            </w:r>
           </w:p>
         </w:tc>
         <w:tc>
@@ -521,11 +445,9 @@
             <w:pPr>
               <w:jc w:val="center"/>
             </w:pPr>
-            <w:proofErr w:type="spellStart"/>
             <w:r>
               <w:t>outPath</w:t>
             </w:r>
-            <w:proofErr w:type="spellEnd"/>
           </w:p>
         </w:tc>
         <w:tc>
@@ -551,6 +473,9 @@
             <w:pPr>
               <w:jc w:val="center"/>
             </w:pPr>
+            <w:r>
+              <w:t>5-300</w:t>
+            </w:r>
           </w:p>
         </w:tc>
         <w:tc>
@@ -607,11 +532,9 @@
             <w:pPr>
               <w:jc w:val="center"/>
             </w:pPr>
-            <w:proofErr w:type="spellStart"/>
             <w:r>
               <w:t>access_key</w:t>
             </w:r>
-            <w:proofErr w:type="spellEnd"/>
           </w:p>
         </w:tc>
         <w:tc>
@@ -637,6 +560,9 @@
             <w:pPr>
               <w:jc w:val="center"/>
             </w:pPr>
+            <w:r>
+              <w:t>16-128</w:t>
+            </w:r>
           </w:p>
         </w:tc>
         <w:tc>
@@ -693,11 +619,9 @@
             <w:pPr>
               <w:jc w:val="center"/>
             </w:pPr>
-            <w:proofErr w:type="spellStart"/>
             <w:r>
               <w:t>secret_key</w:t>
             </w:r>
-            <w:proofErr w:type="spellEnd"/>
           </w:p>
         </w:tc>
         <w:tc>
@@ -723,6 +647,15 @@
             <w:pPr>
               <w:jc w:val="center"/>
             </w:pPr>
+            <w:r>
+              <w:t>1-</w:t>
+            </w:r>
+            <w:r>
+              <w:t>3</w:t>
+            </w:r>
+            <w:r>
+              <w:t>00</w:t>
+            </w:r>
           </w:p>
         </w:tc>
         <w:tc>
@@ -807,6 +740,9 @@
             <w:pPr>
               <w:jc w:val="center"/>
             </w:pPr>
+            <w:r>
+              <w:t>8-16</w:t>
+            </w:r>
           </w:p>
         </w:tc>
         <w:tc>
@@ -863,11 +799,9 @@
             <w:pPr>
               <w:jc w:val="center"/>
             </w:pPr>
-            <w:proofErr w:type="spellStart"/>
             <w:r>
               <w:t>session_token</w:t>
             </w:r>
-            <w:proofErr w:type="spellEnd"/>
           </w:p>
         </w:tc>
         <w:tc>
@@ -896,6 +830,15 @@
             <w:pPr>
               <w:jc w:val="center"/>
             </w:pPr>
+            <w:r>
+              <w:t>1-</w:t>
+            </w:r>
+            <w:r>
+              <w:t>12</w:t>
+            </w:r>
+            <w:r>
+              <w:t>00</w:t>
+            </w:r>
           </w:p>
         </w:tc>
         <w:tc>
@@ -952,11 +895,9 @@
             <w:pPr>
               <w:jc w:val="center"/>
             </w:pPr>
-            <w:proofErr w:type="spellStart"/>
             <w:r>
               <w:t>SeuratObject</w:t>
             </w:r>
-            <w:proofErr w:type="spellEnd"/>
           </w:p>
         </w:tc>
         <w:tc>
@@ -1044,11 +985,9 @@
             <w:pPr>
               <w:jc w:val="center"/>
             </w:pPr>
-            <w:proofErr w:type="spellStart"/>
             <w:r>
               <w:t>FullSeuratObject</w:t>
             </w:r>
-            <w:proofErr w:type="spellEnd"/>
           </w:p>
         </w:tc>
         <w:tc>
@@ -1226,11 +1165,9 @@
             <w:pPr>
               <w:jc w:val="center"/>
             </w:pPr>
-            <w:proofErr w:type="spellStart"/>
             <w:r>
               <w:t>tiledbArray</w:t>
             </w:r>
-            <w:proofErr w:type="spellEnd"/>
           </w:p>
         </w:tc>
         <w:tc>
@@ -1318,11 +1255,9 @@
             <w:pPr>
               <w:jc w:val="center"/>
             </w:pPr>
-            <w:proofErr w:type="spellStart"/>
             <w:r>
               <w:t>rawFiles</w:t>
             </w:r>
-            <w:proofErr w:type="spellEnd"/>
           </w:p>
         </w:tc>
         <w:tc>
@@ -1410,11 +1345,9 @@
             <w:pPr>
               <w:jc w:val="center"/>
             </w:pPr>
-            <w:proofErr w:type="spellStart"/>
             <w:r>
               <w:t>exportFOVImages</w:t>
             </w:r>
-            <w:proofErr w:type="spellEnd"/>
           </w:p>
         </w:tc>
         <w:tc>
@@ -1502,11 +1435,9 @@
             <w:pPr>
               <w:jc w:val="center"/>
             </w:pPr>
-            <w:proofErr w:type="spellStart"/>
             <w:r>
               <w:t>spotFiles</w:t>
             </w:r>
-            <w:proofErr w:type="spellEnd"/>
           </w:p>
         </w:tc>
         <w:tc>
@@ -1665,21 +1596,12 @@
           <w:szCs w:val="20"/>
         </w:rPr>
       </w:pPr>
-      <w:proofErr w:type="spellStart"/>
-      <w:r>
-        <w:rPr>
-          <w:sz w:val="20"/>
-          <w:szCs w:val="20"/>
-        </w:rPr>
-        <w:t>Flowcell</w:t>
-      </w:r>
-      <w:proofErr w:type="spellEnd"/>
-      <w:r>
-        <w:rPr>
-          <w:sz w:val="20"/>
-          <w:szCs w:val="20"/>
-        </w:rPr>
-        <w:t xml:space="preserve"> Folder/</w:t>
+      <w:r>
+        <w:rPr>
+          <w:sz w:val="20"/>
+          <w:szCs w:val="20"/>
+        </w:rPr>
+        <w:t>Flowcell Folder/</w:t>
       </w:r>
       <w:r>
         <w:rPr>
@@ -1695,49 +1617,8 @@
           <w:szCs w:val="20"/>
         </w:rPr>
         <w:br/>
-        <w:t>              </w:t>
-      </w:r>
-      <w:proofErr w:type="spellStart"/>
-      <w:r>
-        <w:rPr>
-          <w:sz w:val="20"/>
-          <w:szCs w:val="20"/>
-        </w:rPr>
-        <w:t>SpatialProfiling</w:t>
-      </w:r>
-      <w:proofErr w:type="spellEnd"/>
-      <w:r>
-        <w:rPr>
-          <w:sz w:val="20"/>
-          <w:szCs w:val="20"/>
-        </w:rPr>
-        <w:t>_[</w:t>
-      </w:r>
-      <w:proofErr w:type="spellStart"/>
-      <w:r>
-        <w:rPr>
-          <w:sz w:val="20"/>
-          <w:szCs w:val="20"/>
-        </w:rPr>
-        <w:t>sequence_name</w:t>
-      </w:r>
-      <w:proofErr w:type="spellEnd"/>
-      <w:r>
-        <w:rPr>
-          <w:sz w:val="20"/>
-          <w:szCs w:val="20"/>
-        </w:rPr>
-        <w:t>].</w:t>
-      </w:r>
-      <w:proofErr w:type="spellStart"/>
-      <w:r>
-        <w:rPr>
-          <w:sz w:val="20"/>
-          <w:szCs w:val="20"/>
-        </w:rPr>
-        <w:t>fovs</w:t>
-      </w:r>
-      <w:proofErr w:type="spellEnd"/>
+        <w:t>              SpatialProfiling_[sequence_name].fovs</w:t>
+      </w:r>
       <w:r>
         <w:rPr>
           <w:sz w:val="20"/>
@@ -1753,9 +1634,32 @@
           <w:sz w:val="20"/>
           <w:szCs w:val="20"/>
         </w:rPr>
-        <w:t xml:space="preserve">FOV Coordinates for study, slide number matches </w:t>
-      </w:r>
-      <w:proofErr w:type="spellStart"/>
+        <w:t>FOV Coordinates for study, slide number matches SlideNum in next folder</w:t>
+      </w:r>
+      <w:r>
+        <w:rPr>
+          <w:sz w:val="20"/>
+          <w:szCs w:val="20"/>
+        </w:rPr>
+        <w:br/>
+        <w:t>      [sequence_name]_S[slot]/</w:t>
+      </w:r>
+      <w:r>
+        <w:rPr>
+          <w:sz w:val="20"/>
+          <w:szCs w:val="20"/>
+        </w:rPr>
+        <w:br/>
+        <w:t>              plex_[processing_id].csv</w:t>
+      </w:r>
+      <w:r>
+        <w:rPr>
+          <w:sz w:val="20"/>
+          <w:szCs w:val="20"/>
+        </w:rPr>
+        <w:br/>
+        <w:t xml:space="preserve">                      - </w:t>
+      </w:r>
       <w:r>
         <w:rPr>
           <w:b/>
@@ -1763,9 +1667,47 @@
           <w:sz w:val="20"/>
           <w:szCs w:val="20"/>
         </w:rPr>
-        <w:t>SlideNum</w:t>
-      </w:r>
-      <w:proofErr w:type="spellEnd"/>
+        <w:t>Target probes metadata</w:t>
+      </w:r>
+      <w:r>
+        <w:rPr>
+          <w:sz w:val="20"/>
+          <w:szCs w:val="20"/>
+        </w:rPr>
+        <w:br/>
+        <w:t>              CellStatsDir/</w:t>
+      </w:r>
+      <w:r>
+        <w:rPr>
+          <w:sz w:val="20"/>
+          <w:szCs w:val="20"/>
+        </w:rPr>
+        <w:br/>
+        <w:t>                      CellComposite/</w:t>
+      </w:r>
+      <w:r>
+        <w:rPr>
+          <w:sz w:val="20"/>
+          <w:szCs w:val="20"/>
+        </w:rPr>
+        <w:br/>
+        <w:t>                              CellComposite_FOV[FOV].jpg</w:t>
+      </w:r>
+      <w:r>
+        <w:rPr>
+          <w:sz w:val="20"/>
+          <w:szCs w:val="20"/>
+        </w:rPr>
+        <w:t xml:space="preserve"> (in the process of removing from pipeline, images might be blank)</w:t>
+      </w:r>
+      <w:r>
+        <w:rPr>
+          <w:sz w:val="20"/>
+          <w:szCs w:val="20"/>
+        </w:rPr>
+        <w:br/>
+        <w:t xml:space="preserve">                                      - </w:t>
+      </w:r>
       <w:r>
         <w:rPr>
           <w:b/>
@@ -1773,47 +1715,31 @@
           <w:sz w:val="20"/>
           <w:szCs w:val="20"/>
         </w:rPr>
-        <w:t xml:space="preserve"> in next folder</w:t>
-      </w:r>
-      <w:r>
-        <w:rPr>
-          <w:sz w:val="20"/>
-          <w:szCs w:val="20"/>
-        </w:rPr>
-        <w:br/>
-        <w:t>      [</w:t>
-      </w:r>
-      <w:proofErr w:type="spellStart"/>
-      <w:r>
-        <w:rPr>
-          <w:sz w:val="20"/>
-          <w:szCs w:val="20"/>
-        </w:rPr>
-        <w:t>sequence_name</w:t>
-      </w:r>
-      <w:proofErr w:type="spellEnd"/>
-      <w:r>
-        <w:rPr>
-          <w:sz w:val="20"/>
-          <w:szCs w:val="20"/>
-        </w:rPr>
-        <w:t>]_S[slot]/</w:t>
-      </w:r>
-      <w:r>
-        <w:rPr>
-          <w:sz w:val="20"/>
-          <w:szCs w:val="20"/>
-        </w:rPr>
-        <w:br/>
-        <w:t>              plex_[processing_id].csv</w:t>
-      </w:r>
-      <w:r>
-        <w:rPr>
-          <w:sz w:val="20"/>
-          <w:szCs w:val="20"/>
-        </w:rPr>
-        <w:br/>
-        <w:t xml:space="preserve">                      - </w:t>
+        <w:t xml:space="preserve">Composite Colored Image for each FOV </w:t>
+      </w:r>
+      <w:r>
+        <w:rPr>
+          <w:sz w:val="20"/>
+          <w:szCs w:val="20"/>
+        </w:rPr>
+        <w:br/>
+        <w:t>                      CellOverlay/</w:t>
+      </w:r>
+      <w:r>
+        <w:rPr>
+          <w:sz w:val="20"/>
+          <w:szCs w:val="20"/>
+        </w:rPr>
+        <w:br/>
+        <w:t>                              CellOverlay_[FOV].jpg</w:t>
+      </w:r>
+      <w:r>
+        <w:rPr>
+          <w:sz w:val="20"/>
+          <w:szCs w:val="20"/>
+        </w:rPr>
+        <w:br/>
+        <w:t xml:space="preserve">                                      - </w:t>
       </w:r>
       <w:r>
         <w:rPr>
@@ -1822,63 +1748,23 @@
           <w:sz w:val="20"/>
           <w:szCs w:val="20"/>
         </w:rPr>
-        <w:t>Target probes metadata</w:t>
-      </w:r>
-      <w:r>
-        <w:rPr>
-          <w:sz w:val="20"/>
-          <w:szCs w:val="20"/>
-        </w:rPr>
-        <w:br/>
-        <w:t>              </w:t>
-      </w:r>
-      <w:proofErr w:type="spellStart"/>
-      <w:r>
-        <w:rPr>
-          <w:sz w:val="20"/>
-          <w:szCs w:val="20"/>
-        </w:rPr>
-        <w:t>CellStatsDir</w:t>
-      </w:r>
-      <w:proofErr w:type="spellEnd"/>
-      <w:r>
-        <w:rPr>
-          <w:sz w:val="20"/>
-          <w:szCs w:val="20"/>
-        </w:rPr>
-        <w:t>/</w:t>
-      </w:r>
-      <w:r>
-        <w:rPr>
-          <w:sz w:val="20"/>
-          <w:szCs w:val="20"/>
-        </w:rPr>
-        <w:br/>
-        <w:t>                      </w:t>
-      </w:r>
-      <w:proofErr w:type="spellStart"/>
-      <w:r>
-        <w:rPr>
-          <w:sz w:val="20"/>
-          <w:szCs w:val="20"/>
-        </w:rPr>
-        <w:t>CellComposite</w:t>
-      </w:r>
-      <w:proofErr w:type="spellEnd"/>
-      <w:r>
-        <w:rPr>
-          <w:sz w:val="20"/>
-          <w:szCs w:val="20"/>
-        </w:rPr>
-        <w:t>/</w:t>
-      </w:r>
-      <w:r>
-        <w:rPr>
-          <w:sz w:val="20"/>
-          <w:szCs w:val="20"/>
-        </w:rPr>
-        <w:br/>
-        <w:t>                              CellComposite_FOV[FOV].jpg</w:t>
+        <w:t>B&amp;W image with cell segmentation overlays for each FOV</w:t>
+      </w:r>
+      <w:r>
+        <w:rPr>
+          <w:sz w:val="20"/>
+          <w:szCs w:val="20"/>
+        </w:rPr>
+        <w:br/>
+        <w:t>                      FOV[FOV]/</w:t>
+      </w:r>
+      <w:r>
+        <w:rPr>
+          <w:sz w:val="20"/>
+          <w:szCs w:val="20"/>
+        </w:rPr>
+        <w:br/>
+        <w:t>                              CellLabels_F[FOV].TIF</w:t>
       </w:r>
       <w:r>
         <w:rPr>
@@ -1895,39 +1781,7 @@
           <w:sz w:val="20"/>
           <w:szCs w:val="20"/>
         </w:rPr>
-        <w:t xml:space="preserve">Composite Colored Image for each FOV </w:t>
-      </w:r>
-      <w:r>
-        <w:rPr>
-          <w:sz w:val="20"/>
-          <w:szCs w:val="20"/>
-        </w:rPr>
-        <w:br/>
-        <w:t>                      </w:t>
-      </w:r>
-      <w:proofErr w:type="spellStart"/>
-      <w:r>
-        <w:rPr>
-          <w:sz w:val="20"/>
-          <w:szCs w:val="20"/>
-        </w:rPr>
-        <w:t>CellOverlay</w:t>
-      </w:r>
-      <w:proofErr w:type="spellEnd"/>
-      <w:r>
-        <w:rPr>
-          <w:sz w:val="20"/>
-          <w:szCs w:val="20"/>
-        </w:rPr>
-        <w:t>/</w:t>
-      </w:r>
-      <w:r>
-        <w:rPr>
-          <w:sz w:val="20"/>
-          <w:szCs w:val="20"/>
-        </w:rPr>
-        <w:br/>
-        <w:t>                              CellOverlay_[FOV].jpg</w:t>
+        <w:t>cell segmentation labels</w:t>
       </w:r>
       <w:r>
         <w:rPr>
@@ -1944,39 +1798,15 @@
           <w:sz w:val="20"/>
           <w:szCs w:val="20"/>
         </w:rPr>
-        <w:t>B&amp;W image with cell segmentation overlays for each FOV</w:t>
-      </w:r>
-      <w:r>
-        <w:rPr>
-          <w:sz w:val="20"/>
-          <w:szCs w:val="20"/>
-        </w:rPr>
-        <w:br/>
-        <w:t>                      FOV[FOV]/</w:t>
-      </w:r>
-      <w:r>
-        <w:rPr>
-          <w:sz w:val="20"/>
-          <w:szCs w:val="20"/>
-        </w:rPr>
-        <w:br/>
-        <w:t>                              </w:t>
-      </w:r>
-      <w:proofErr w:type="spellStart"/>
-      <w:r>
-        <w:rPr>
-          <w:sz w:val="20"/>
-          <w:szCs w:val="20"/>
-        </w:rPr>
-        <w:t>CellLabels_F</w:t>
-      </w:r>
-      <w:proofErr w:type="spellEnd"/>
-      <w:r>
-        <w:rPr>
-          <w:sz w:val="20"/>
-          <w:szCs w:val="20"/>
-        </w:rPr>
-        <w:t>[FOV].TIF</w:t>
+        <w:t>pixel intensity values correspond with the unique cell_id</w:t>
+      </w:r>
+      <w:r>
+        <w:rPr>
+          <w:sz w:val="20"/>
+          <w:szCs w:val="20"/>
+        </w:rPr>
+        <w:br/>
+        <w:t>                              CompartmentLabels_F[FOV].TIF</w:t>
       </w:r>
       <w:r>
         <w:rPr>
@@ -1993,7 +1823,7 @@
           <w:sz w:val="20"/>
           <w:szCs w:val="20"/>
         </w:rPr>
-        <w:t>cell segmentation labels</w:t>
+        <w:t>cell subcellular compartment labels</w:t>
       </w:r>
       <w:r>
         <w:rPr>
@@ -2010,9 +1840,16 @@
           <w:sz w:val="20"/>
           <w:szCs w:val="20"/>
         </w:rPr>
-        <w:t xml:space="preserve">pixel intensity values correspond with the unique </w:t>
-      </w:r>
-      <w:proofErr w:type="spellStart"/>
+        <w:t>pixel intensity values correspond with the identified compartment label</w:t>
+      </w:r>
+      <w:r>
+        <w:rPr>
+          <w:sz w:val="20"/>
+          <w:szCs w:val="20"/>
+        </w:rPr>
+        <w:br/>
+        <w:t xml:space="preserve">                                      - </w:t>
+      </w:r>
       <w:r>
         <w:rPr>
           <w:b/>
@@ -2020,32 +1857,15 @@
           <w:sz w:val="20"/>
           <w:szCs w:val="20"/>
         </w:rPr>
-        <w:t>cell_id</w:t>
-      </w:r>
-      <w:proofErr w:type="spellEnd"/>
-      <w:r>
-        <w:rPr>
-          <w:sz w:val="20"/>
-          <w:szCs w:val="20"/>
-        </w:rPr>
-        <w:br/>
-        <w:t>                              </w:t>
-      </w:r>
-      <w:proofErr w:type="spellStart"/>
-      <w:r>
-        <w:rPr>
-          <w:sz w:val="20"/>
-          <w:szCs w:val="20"/>
-        </w:rPr>
-        <w:t>CompartmentLabels_F</w:t>
-      </w:r>
-      <w:proofErr w:type="spellEnd"/>
-      <w:r>
-        <w:rPr>
-          <w:sz w:val="20"/>
-          <w:szCs w:val="20"/>
-        </w:rPr>
-        <w:t>[FOV].TIF</w:t>
+        <w:t>Nuclear = 1, Membrane = 2, Cytoplasmic = 3</w:t>
+      </w:r>
+      <w:r>
+        <w:rPr>
+          <w:sz w:val="20"/>
+          <w:szCs w:val="20"/>
+        </w:rPr>
+        <w:br/>
+        <w:t>                              [run_name]_[sequence_name]_S[slot]_Cell_Stats_F[FOV].csv</w:t>
       </w:r>
       <w:r>
         <w:rPr>
@@ -2062,7 +1882,23 @@
           <w:sz w:val="20"/>
           <w:szCs w:val="20"/>
         </w:rPr>
-        <w:t>cell subcellular compartment labels</w:t>
+        <w:t>cell info from image like area, centerX,Y coordinates and fluorescence values</w:t>
+      </w:r>
+      <w:r>
+        <w:rPr>
+          <w:sz w:val="20"/>
+          <w:szCs w:val="20"/>
+        </w:rPr>
+        <w:br/>
+        <w:t>                      Morphology2D/</w:t>
+      </w:r>
+      <w:r>
+        <w:rPr>
+          <w:sz w:val="20"/>
+          <w:szCs w:val="20"/>
+        </w:rPr>
+        <w:br/>
+        <w:t>                              [sequence_name]_S[slot]_C[cycle]_P[pool]_N[spot]_F[FOV].TIF</w:t>
       </w:r>
       <w:r>
         <w:rPr>
@@ -2079,15 +1915,55 @@
           <w:sz w:val="20"/>
           <w:szCs w:val="20"/>
         </w:rPr>
-        <w:t>pixel intensity values correspond with the identified compartment label</w:t>
-      </w:r>
-      <w:r>
-        <w:rPr>
-          <w:sz w:val="20"/>
-          <w:szCs w:val="20"/>
-        </w:rPr>
-        <w:br/>
-        <w:t xml:space="preserve">                                      - </w:t>
+        <w:t>OME-TIFF of fluorescence values</w:t>
+      </w:r>
+      <w:r>
+        <w:rPr>
+          <w:sz w:val="20"/>
+          <w:szCs w:val="20"/>
+        </w:rPr>
+        <w:br/>
+        <w:t>                      Morphology3D/</w:t>
+      </w:r>
+      <w:r>
+        <w:rPr>
+          <w:sz w:val="20"/>
+          <w:szCs w:val="20"/>
+        </w:rPr>
+        <w:t xml:space="preserve"> </w:t>
+      </w:r>
+      <w:r>
+        <w:rPr>
+          <w:i/>
+          <w:iCs/>
+          <w:sz w:val="20"/>
+          <w:szCs w:val="20"/>
+        </w:rPr>
+        <w:t>(only for v1.1 studies)</w:t>
+      </w:r>
+      <w:r>
+        <w:rPr>
+          <w:sz w:val="20"/>
+          <w:szCs w:val="20"/>
+        </w:rPr>
+        <w:br/>
+        <w:t>                              FOV[FOV]</w:t>
+      </w:r>
+      <w:r>
+        <w:rPr>
+          <w:sz w:val="20"/>
+          <w:szCs w:val="20"/>
+        </w:rPr>
+        <w:br/>
+        <w:t>                                      [sequence_name]_S[slot]_C[cycle]_P[pool]_N[spot]_F[FOV]_Z[z].TIF</w:t>
+      </w:r>
+      <w:r>
+        <w:rPr>
+          <w:sz w:val="20"/>
+          <w:szCs w:val="20"/>
+        </w:rPr>
+        <w:br/>
+        <w:t xml:space="preserve">                                              - </w:t>
       </w:r>
       <w:r>
         <w:rPr>
@@ -2096,15 +1972,23 @@
           <w:sz w:val="20"/>
           <w:szCs w:val="20"/>
         </w:rPr>
-        <w:t>Nuclear = 1, Membrane = 2, Cytoplasmic = 3</w:t>
-      </w:r>
-      <w:r>
-        <w:rPr>
-          <w:sz w:val="20"/>
-          <w:szCs w:val="20"/>
-        </w:rPr>
-        <w:br/>
-        <w:t>                              [run_name]_[sequence_name]_S[slot]_Cell_Stats_F[FOV].csv</w:t>
+        <w:t>OME-TIFF of fluorescence values at each Z plane</w:t>
+      </w:r>
+      <w:r>
+        <w:rPr>
+          <w:sz w:val="20"/>
+          <w:szCs w:val="20"/>
+        </w:rPr>
+        <w:br/>
+        <w:t>                      RnD/</w:t>
+      </w:r>
+      <w:r>
+        <w:rPr>
+          <w:sz w:val="20"/>
+          <w:szCs w:val="20"/>
+        </w:rPr>
+        <w:br/>
+        <w:t>                              Run_[GUID]_[sequence_name]_S[slot]_Summary_F[FOV].csv</w:t>
       </w:r>
       <w:r>
         <w:rPr>
@@ -2121,9 +2005,32 @@
           <w:sz w:val="20"/>
           <w:szCs w:val="20"/>
         </w:rPr>
-        <w:t xml:space="preserve">cell info from image like area, </w:t>
-      </w:r>
-      <w:proofErr w:type="spellStart"/>
+        <w:t>FOV summary statistics</w:t>
+      </w:r>
+      <w:r>
+        <w:rPr>
+          <w:sz w:val="20"/>
+          <w:szCs w:val="20"/>
+        </w:rPr>
+        <w:br/>
+        <w:t>              RunSummary/</w:t>
+      </w:r>
+      <w:r>
+        <w:rPr>
+          <w:sz w:val="20"/>
+          <w:szCs w:val="20"/>
+        </w:rPr>
+        <w:br/>
+        <w:t>                              Run_[GUID]_[date]_S[slot]_[instrument_name]_ExptConfig.txt</w:t>
+      </w:r>
+      <w:r>
+        <w:rPr>
+          <w:sz w:val="20"/>
+          <w:szCs w:val="20"/>
+        </w:rPr>
+        <w:br/>
+        <w:t xml:space="preserve">                                      - </w:t>
+      </w:r>
       <w:r>
         <w:rPr>
           <w:b/>
@@ -2131,9 +2038,40 @@
           <w:sz w:val="20"/>
           <w:szCs w:val="20"/>
         </w:rPr>
-        <w:t>centerX,Y</w:t>
-      </w:r>
-      <w:proofErr w:type="spellEnd"/>
+        <w:t>Instrument Config - includes the pixel to nm ratio</w:t>
+      </w:r>
+      <w:r>
+        <w:rPr>
+          <w:sz w:val="20"/>
+          <w:szCs w:val="20"/>
+        </w:rPr>
+        <w:br/>
+        <w:t>              AnalysisResults/[processing_id]/</w:t>
+      </w:r>
+      <w:r>
+        <w:rPr>
+          <w:sz w:val="20"/>
+          <w:szCs w:val="20"/>
+        </w:rPr>
+        <w:br/>
+        <w:t>                      FOV[FOV]/</w:t>
+      </w:r>
+      <w:r>
+        <w:rPr>
+          <w:sz w:val="20"/>
+          <w:szCs w:val="20"/>
+        </w:rPr>
+        <w:br/>
+        <w:t>                              FOV[FOV]_Analysis_Summary.txt</w:t>
+      </w:r>
+      <w:r>
+        <w:rPr>
+          <w:sz w:val="20"/>
+          <w:szCs w:val="20"/>
+        </w:rPr>
+        <w:br/>
+        <w:t xml:space="preserve">                                      - </w:t>
+      </w:r>
       <w:r>
         <w:rPr>
           <w:b/>
@@ -2141,23 +2079,15 @@
           <w:sz w:val="20"/>
           <w:szCs w:val="20"/>
         </w:rPr>
-        <w:t xml:space="preserve"> coordinates and fluorescence values</w:t>
-      </w:r>
-      <w:r>
-        <w:rPr>
-          <w:sz w:val="20"/>
-          <w:szCs w:val="20"/>
-        </w:rPr>
-        <w:br/>
-        <w:t>                      Morphology2D/</w:t>
-      </w:r>
-      <w:r>
-        <w:rPr>
-          <w:sz w:val="20"/>
-          <w:szCs w:val="20"/>
-        </w:rPr>
-        <w:br/>
-        <w:t>                              [sequence_name]_S[slot]_C[cycle]_P[pool]_N[spot]_F[FOV].TIF</w:t>
+        <w:t>Limits of Detection</w:t>
+      </w:r>
+      <w:r>
+        <w:rPr>
+          <w:sz w:val="20"/>
+          <w:szCs w:val="20"/>
+        </w:rPr>
+        <w:br/>
+        <w:t>                              Run_[GUID]_FOV[FOV]__complete_code_cell_target_call_coord.csv</w:t>
       </w:r>
       <w:r>
         <w:rPr>
@@ -2174,55 +2104,15 @@
           <w:sz w:val="20"/>
           <w:szCs w:val="20"/>
         </w:rPr>
-        <w:t>OME-TIFF of fluorescence values</w:t>
-      </w:r>
-      <w:r>
-        <w:rPr>
-          <w:sz w:val="20"/>
-          <w:szCs w:val="20"/>
-        </w:rPr>
-        <w:br/>
-        <w:t>                      Morphology3D/</w:t>
-      </w:r>
-      <w:r>
-        <w:rPr>
-          <w:sz w:val="20"/>
-          <w:szCs w:val="20"/>
-        </w:rPr>
-        <w:t xml:space="preserve"> </w:t>
-      </w:r>
-      <w:r>
-        <w:rPr>
-          <w:i/>
-          <w:iCs/>
-          <w:sz w:val="20"/>
-          <w:szCs w:val="20"/>
-        </w:rPr>
-        <w:t>(only for v1.1 studies)</w:t>
-      </w:r>
-      <w:r>
-        <w:rPr>
-          <w:sz w:val="20"/>
-          <w:szCs w:val="20"/>
-        </w:rPr>
-        <w:br/>
-        <w:t>                              FOV[FOV]</w:t>
-      </w:r>
-      <w:r>
-        <w:rPr>
-          <w:sz w:val="20"/>
-          <w:szCs w:val="20"/>
-        </w:rPr>
-        <w:br/>
-        <w:t>                                      [sequence_name]_S[slot]_C[cycle]_P[pool]_N[spot]_F[FOV]_Z[z].TIF</w:t>
-      </w:r>
-      <w:r>
-        <w:rPr>
-          <w:sz w:val="20"/>
-          <w:szCs w:val="20"/>
-        </w:rPr>
-        <w:br/>
-        <w:t xml:space="preserve">                                              - </w:t>
+        <w:t>Target coordinates and counts per cell</w:t>
+      </w:r>
+      <w:r>
+        <w:rPr>
+          <w:sz w:val="20"/>
+          <w:szCs w:val="20"/>
+        </w:rPr>
+        <w:br/>
+        <w:t xml:space="preserve">                                      - </w:t>
       </w:r>
       <w:r>
         <w:rPr>
@@ -2231,224 +2121,7 @@
           <w:sz w:val="20"/>
           <w:szCs w:val="20"/>
         </w:rPr>
-        <w:t>OME-TIFF of fluorescence values at each Z plane</w:t>
-      </w:r>
-      <w:r>
-        <w:rPr>
-          <w:sz w:val="20"/>
-          <w:szCs w:val="20"/>
-        </w:rPr>
-        <w:br/>
-        <w:t>                      RnD/</w:t>
-      </w:r>
-      <w:r>
-        <w:rPr>
-          <w:sz w:val="20"/>
-          <w:szCs w:val="20"/>
-        </w:rPr>
-        <w:br/>
-        <w:t>                              Run_[GUID]_[sequence_name]_S[slot]_Summary_F[FOV].csv</w:t>
-      </w:r>
-      <w:r>
-        <w:rPr>
-          <w:sz w:val="20"/>
-          <w:szCs w:val="20"/>
-        </w:rPr>
-        <w:br/>
-        <w:t xml:space="preserve">                                      - </w:t>
-      </w:r>
-      <w:r>
-        <w:rPr>
-          <w:b/>
-          <w:bCs/>
-          <w:sz w:val="20"/>
-          <w:szCs w:val="20"/>
-        </w:rPr>
-        <w:t>FOV summary statistics</w:t>
-      </w:r>
-      <w:r>
-        <w:rPr>
-          <w:sz w:val="20"/>
-          <w:szCs w:val="20"/>
-        </w:rPr>
-        <w:br/>
-        <w:t>              </w:t>
-      </w:r>
-      <w:proofErr w:type="spellStart"/>
-      <w:r>
-        <w:rPr>
-          <w:sz w:val="20"/>
-          <w:szCs w:val="20"/>
-        </w:rPr>
-        <w:t>RunSummary</w:t>
-      </w:r>
-      <w:proofErr w:type="spellEnd"/>
-      <w:r>
-        <w:rPr>
-          <w:sz w:val="20"/>
-          <w:szCs w:val="20"/>
-        </w:rPr>
-        <w:t>/</w:t>
-      </w:r>
-      <w:r>
-        <w:rPr>
-          <w:sz w:val="20"/>
-          <w:szCs w:val="20"/>
-        </w:rPr>
-        <w:br/>
-        <w:t>                              Run_[GUID]_[date]_S[slot]_[instrument_name]_ExptConfig.txt</w:t>
-      </w:r>
-      <w:r>
-        <w:rPr>
-          <w:sz w:val="20"/>
-          <w:szCs w:val="20"/>
-        </w:rPr>
-        <w:br/>
-        <w:t xml:space="preserve">                                      - </w:t>
-      </w:r>
-      <w:r>
-        <w:rPr>
-          <w:b/>
-          <w:bCs/>
-          <w:sz w:val="20"/>
-          <w:szCs w:val="20"/>
-        </w:rPr>
-        <w:t>Instrument Config - includes the pixel to nm ratio</w:t>
-      </w:r>
-      <w:r>
-        <w:rPr>
-          <w:sz w:val="20"/>
-          <w:szCs w:val="20"/>
-        </w:rPr>
-        <w:br/>
-        <w:t>              </w:t>
-      </w:r>
-      <w:proofErr w:type="spellStart"/>
-      <w:r>
-        <w:rPr>
-          <w:sz w:val="20"/>
-          <w:szCs w:val="20"/>
-        </w:rPr>
-        <w:t>AnalysisResults</w:t>
-      </w:r>
-      <w:proofErr w:type="spellEnd"/>
-      <w:r>
-        <w:rPr>
-          <w:sz w:val="20"/>
-          <w:szCs w:val="20"/>
-        </w:rPr>
-        <w:t>/[</w:t>
-      </w:r>
-      <w:proofErr w:type="spellStart"/>
-      <w:r>
-        <w:rPr>
-          <w:sz w:val="20"/>
-          <w:szCs w:val="20"/>
-        </w:rPr>
-        <w:t>processing_id</w:t>
-      </w:r>
-      <w:proofErr w:type="spellEnd"/>
-      <w:r>
-        <w:rPr>
-          <w:sz w:val="20"/>
-          <w:szCs w:val="20"/>
-        </w:rPr>
-        <w:t>]/</w:t>
-      </w:r>
-      <w:r>
-        <w:rPr>
-          <w:sz w:val="20"/>
-          <w:szCs w:val="20"/>
-        </w:rPr>
-        <w:br/>
-        <w:t>                      FOV[FOV]/</w:t>
-      </w:r>
-      <w:r>
-        <w:rPr>
-          <w:sz w:val="20"/>
-          <w:szCs w:val="20"/>
-        </w:rPr>
-        <w:br/>
-        <w:t>                              FOV[FOV]_Analysis_Summary.txt</w:t>
-      </w:r>
-      <w:r>
-        <w:rPr>
-          <w:sz w:val="20"/>
-          <w:szCs w:val="20"/>
-        </w:rPr>
-        <w:br/>
-        <w:t xml:space="preserve">                                      - </w:t>
-      </w:r>
-      <w:r>
-        <w:rPr>
-          <w:b/>
-          <w:bCs/>
-          <w:sz w:val="20"/>
-          <w:szCs w:val="20"/>
-        </w:rPr>
-        <w:t>Limits of Detection</w:t>
-      </w:r>
-      <w:r>
-        <w:rPr>
-          <w:sz w:val="20"/>
-          <w:szCs w:val="20"/>
-        </w:rPr>
-        <w:br/>
-        <w:t>                              Run_[GUID]_FOV[FOV]__complete_code_cell_target_call_coord.csv</w:t>
-      </w:r>
-      <w:r>
-        <w:rPr>
-          <w:sz w:val="20"/>
-          <w:szCs w:val="20"/>
-        </w:rPr>
-        <w:br/>
-        <w:t xml:space="preserve">                                      - </w:t>
-      </w:r>
-      <w:r>
-        <w:rPr>
-          <w:b/>
-          <w:bCs/>
-          <w:sz w:val="20"/>
-          <w:szCs w:val="20"/>
-        </w:rPr>
-        <w:t>Target coordinates and counts per cell</w:t>
-      </w:r>
-      <w:r>
-        <w:rPr>
-          <w:sz w:val="20"/>
-          <w:szCs w:val="20"/>
-        </w:rPr>
-        <w:br/>
-        <w:t xml:space="preserve">                                      - </w:t>
-      </w:r>
-      <w:r>
-        <w:rPr>
-          <w:b/>
-          <w:bCs/>
-          <w:sz w:val="20"/>
-          <w:szCs w:val="20"/>
-        </w:rPr>
-        <w:t xml:space="preserve">other </w:t>
-      </w:r>
-      <w:proofErr w:type="spellStart"/>
-      <w:r>
-        <w:rPr>
-          <w:b/>
-          <w:bCs/>
-          <w:sz w:val="20"/>
-          <w:szCs w:val="20"/>
-        </w:rPr>
-        <w:t>coord</w:t>
-      </w:r>
-      <w:proofErr w:type="spellEnd"/>
-      <w:r>
-        <w:rPr>
-          <w:b/>
-          <w:bCs/>
-          <w:sz w:val="20"/>
-          <w:szCs w:val="20"/>
-        </w:rPr>
-        <w:t xml:space="preserve"> files are intermediate files</w:t>
+        <w:t>other coord files are intermediate files</w:t>
       </w:r>
       <w:bookmarkEnd w:id="0"/>
     </w:p>
@@ -2497,21 +2170,12 @@
           <w:szCs w:val="20"/>
         </w:rPr>
       </w:pPr>
-      <w:proofErr w:type="spellStart"/>
-      <w:r>
-        <w:rPr>
-          <w:sz w:val="20"/>
-          <w:szCs w:val="20"/>
-        </w:rPr>
-        <w:t>Flowcell</w:t>
-      </w:r>
-      <w:proofErr w:type="spellEnd"/>
-      <w:r>
-        <w:rPr>
-          <w:sz w:val="20"/>
-          <w:szCs w:val="20"/>
-        </w:rPr>
-        <w:t xml:space="preserve"> Folder/</w:t>
+      <w:r>
+        <w:rPr>
+          <w:sz w:val="20"/>
+          <w:szCs w:val="20"/>
+        </w:rPr>
+        <w:t>Flowcell Folder/</w:t>
       </w:r>
       <w:r>
         <w:rPr>
@@ -2527,49 +2191,8 @@
           <w:szCs w:val="20"/>
         </w:rPr>
         <w:br/>
-        <w:t>              </w:t>
-      </w:r>
-      <w:proofErr w:type="spellStart"/>
-      <w:r>
-        <w:rPr>
-          <w:sz w:val="20"/>
-          <w:szCs w:val="20"/>
-        </w:rPr>
-        <w:t>SpatialProfiling</w:t>
-      </w:r>
-      <w:proofErr w:type="spellEnd"/>
-      <w:r>
-        <w:rPr>
-          <w:sz w:val="20"/>
-          <w:szCs w:val="20"/>
-        </w:rPr>
-        <w:t>_[</w:t>
-      </w:r>
-      <w:proofErr w:type="spellStart"/>
-      <w:r>
-        <w:rPr>
-          <w:sz w:val="20"/>
-          <w:szCs w:val="20"/>
-        </w:rPr>
-        <w:t>sequence_name</w:t>
-      </w:r>
-      <w:proofErr w:type="spellEnd"/>
-      <w:r>
-        <w:rPr>
-          <w:sz w:val="20"/>
-          <w:szCs w:val="20"/>
-        </w:rPr>
-        <w:t>].</w:t>
-      </w:r>
-      <w:proofErr w:type="spellStart"/>
-      <w:r>
-        <w:rPr>
-          <w:sz w:val="20"/>
-          <w:szCs w:val="20"/>
-        </w:rPr>
-        <w:t>fovs</w:t>
-      </w:r>
-      <w:proofErr w:type="spellEnd"/>
+        <w:t>              SpatialProfiling_[sequence_name].fovs</w:t>
+      </w:r>
       <w:r>
         <w:rPr>
           <w:sz w:val="20"/>
@@ -2585,9 +2208,32 @@
           <w:sz w:val="20"/>
           <w:szCs w:val="20"/>
         </w:rPr>
-        <w:t xml:space="preserve">FOV Coordinates for study, slide number matches </w:t>
-      </w:r>
-      <w:proofErr w:type="spellStart"/>
+        <w:t>FOV Coordinates for study, slide number matches SlideNum in next folder</w:t>
+      </w:r>
+      <w:r>
+        <w:rPr>
+          <w:sz w:val="20"/>
+          <w:szCs w:val="20"/>
+        </w:rPr>
+        <w:br/>
+        <w:t>      [Flowcell]_[SlideNum]/</w:t>
+      </w:r>
+      <w:r>
+        <w:rPr>
+          <w:sz w:val="20"/>
+          <w:szCs w:val="20"/>
+        </w:rPr>
+        <w:br/>
+        <w:t>              plex_[processing_id].csv</w:t>
+      </w:r>
+      <w:r>
+        <w:rPr>
+          <w:sz w:val="20"/>
+          <w:szCs w:val="20"/>
+        </w:rPr>
+        <w:br/>
+        <w:t xml:space="preserve">                      - </w:t>
+      </w:r>
       <w:r>
         <w:rPr>
           <w:b/>
@@ -2595,9 +2241,40 @@
           <w:sz w:val="20"/>
           <w:szCs w:val="20"/>
         </w:rPr>
-        <w:t>SlideNum</w:t>
-      </w:r>
-      <w:proofErr w:type="spellEnd"/>
+        <w:t>Target probes metadata</w:t>
+      </w:r>
+      <w:r>
+        <w:rPr>
+          <w:sz w:val="20"/>
+          <w:szCs w:val="20"/>
+        </w:rPr>
+        <w:br/>
+        <w:t>              CellStatsDir/</w:t>
+      </w:r>
+      <w:r>
+        <w:rPr>
+          <w:sz w:val="20"/>
+          <w:szCs w:val="20"/>
+        </w:rPr>
+        <w:br/>
+        <w:t>                      CellComposite/</w:t>
+      </w:r>
+      <w:r>
+        <w:rPr>
+          <w:sz w:val="20"/>
+          <w:szCs w:val="20"/>
+        </w:rPr>
+        <w:br/>
+        <w:t>                              CellComposite_FOV[FOV].jpg</w:t>
+      </w:r>
+      <w:r>
+        <w:rPr>
+          <w:sz w:val="20"/>
+          <w:szCs w:val="20"/>
+        </w:rPr>
+        <w:br/>
+        <w:t xml:space="preserve">                                      - </w:t>
+      </w:r>
       <w:r>
         <w:rPr>
           <w:b/>
@@ -2605,63 +2282,31 @@
           <w:sz w:val="20"/>
           <w:szCs w:val="20"/>
         </w:rPr>
-        <w:t xml:space="preserve"> in next folder</w:t>
-      </w:r>
-      <w:r>
-        <w:rPr>
-          <w:sz w:val="20"/>
-          <w:szCs w:val="20"/>
-        </w:rPr>
-        <w:br/>
-        <w:t>      [</w:t>
-      </w:r>
-      <w:proofErr w:type="spellStart"/>
-      <w:r>
-        <w:rPr>
-          <w:sz w:val="20"/>
-          <w:szCs w:val="20"/>
-        </w:rPr>
-        <w:t>Flowcell</w:t>
-      </w:r>
-      <w:proofErr w:type="spellEnd"/>
-      <w:r>
-        <w:rPr>
-          <w:sz w:val="20"/>
-          <w:szCs w:val="20"/>
-        </w:rPr>
-        <w:t>]_[</w:t>
-      </w:r>
-      <w:proofErr w:type="spellStart"/>
-      <w:r>
-        <w:rPr>
-          <w:sz w:val="20"/>
-          <w:szCs w:val="20"/>
-        </w:rPr>
-        <w:t>SlideNum</w:t>
-      </w:r>
-      <w:proofErr w:type="spellEnd"/>
-      <w:r>
-        <w:rPr>
-          <w:sz w:val="20"/>
-          <w:szCs w:val="20"/>
-        </w:rPr>
-        <w:t>]/</w:t>
-      </w:r>
-      <w:r>
-        <w:rPr>
-          <w:sz w:val="20"/>
-          <w:szCs w:val="20"/>
-        </w:rPr>
-        <w:br/>
-        <w:t>              plex_[processing_id].csv</w:t>
-      </w:r>
-      <w:r>
-        <w:rPr>
-          <w:sz w:val="20"/>
-          <w:szCs w:val="20"/>
-        </w:rPr>
-        <w:br/>
-        <w:t xml:space="preserve">                      - </w:t>
+        <w:t xml:space="preserve">Composite Colored Image for each FOV </w:t>
+      </w:r>
+      <w:r>
+        <w:rPr>
+          <w:sz w:val="20"/>
+          <w:szCs w:val="20"/>
+        </w:rPr>
+        <w:br/>
+        <w:t>                      CellOverlay/</w:t>
+      </w:r>
+      <w:r>
+        <w:rPr>
+          <w:sz w:val="20"/>
+          <w:szCs w:val="20"/>
+        </w:rPr>
+        <w:br/>
+        <w:t>                              CellOverlay_[FOV].jpg</w:t>
+      </w:r>
+      <w:r>
+        <w:rPr>
+          <w:sz w:val="20"/>
+          <w:szCs w:val="20"/>
+        </w:rPr>
+        <w:br/>
+        <w:t xml:space="preserve">                                      - </w:t>
       </w:r>
       <w:r>
         <w:rPr>
@@ -2670,63 +2315,23 @@
           <w:sz w:val="20"/>
           <w:szCs w:val="20"/>
         </w:rPr>
-        <w:t>Target probes metadata</w:t>
-      </w:r>
-      <w:r>
-        <w:rPr>
-          <w:sz w:val="20"/>
-          <w:szCs w:val="20"/>
-        </w:rPr>
-        <w:br/>
-        <w:t>              </w:t>
-      </w:r>
-      <w:proofErr w:type="spellStart"/>
-      <w:r>
-        <w:rPr>
-          <w:sz w:val="20"/>
-          <w:szCs w:val="20"/>
-        </w:rPr>
-        <w:t>CellStatsDir</w:t>
-      </w:r>
-      <w:proofErr w:type="spellEnd"/>
-      <w:r>
-        <w:rPr>
-          <w:sz w:val="20"/>
-          <w:szCs w:val="20"/>
-        </w:rPr>
-        <w:t>/</w:t>
-      </w:r>
-      <w:r>
-        <w:rPr>
-          <w:sz w:val="20"/>
-          <w:szCs w:val="20"/>
-        </w:rPr>
-        <w:br/>
-        <w:t>                      </w:t>
-      </w:r>
-      <w:proofErr w:type="spellStart"/>
-      <w:r>
-        <w:rPr>
-          <w:sz w:val="20"/>
-          <w:szCs w:val="20"/>
-        </w:rPr>
-        <w:t>CellComposite</w:t>
-      </w:r>
-      <w:proofErr w:type="spellEnd"/>
-      <w:r>
-        <w:rPr>
-          <w:sz w:val="20"/>
-          <w:szCs w:val="20"/>
-        </w:rPr>
-        <w:t>/</w:t>
-      </w:r>
-      <w:r>
-        <w:rPr>
-          <w:sz w:val="20"/>
-          <w:szCs w:val="20"/>
-        </w:rPr>
-        <w:br/>
-        <w:t>                              CellComposite_FOV[FOV].jpg</w:t>
+        <w:t>B&amp;W image with cell segmentation overlays for each FOV</w:t>
+      </w:r>
+      <w:r>
+        <w:rPr>
+          <w:sz w:val="20"/>
+          <w:szCs w:val="20"/>
+        </w:rPr>
+        <w:br/>
+        <w:t>                      FOV[FOV]/</w:t>
+      </w:r>
+      <w:r>
+        <w:rPr>
+          <w:sz w:val="20"/>
+          <w:szCs w:val="20"/>
+        </w:rPr>
+        <w:br/>
+        <w:t>                              CellLabels_F[FOV].TIF</w:t>
       </w:r>
       <w:r>
         <w:rPr>
@@ -2743,39 +2348,7 @@
           <w:sz w:val="20"/>
           <w:szCs w:val="20"/>
         </w:rPr>
-        <w:t xml:space="preserve">Composite Colored Image for each FOV </w:t>
-      </w:r>
-      <w:r>
-        <w:rPr>
-          <w:sz w:val="20"/>
-          <w:szCs w:val="20"/>
-        </w:rPr>
-        <w:br/>
-        <w:t>                      </w:t>
-      </w:r>
-      <w:proofErr w:type="spellStart"/>
-      <w:r>
-        <w:rPr>
-          <w:sz w:val="20"/>
-          <w:szCs w:val="20"/>
-        </w:rPr>
-        <w:t>CellOverlay</w:t>
-      </w:r>
-      <w:proofErr w:type="spellEnd"/>
-      <w:r>
-        <w:rPr>
-          <w:sz w:val="20"/>
-          <w:szCs w:val="20"/>
-        </w:rPr>
-        <w:t>/</w:t>
-      </w:r>
-      <w:r>
-        <w:rPr>
-          <w:sz w:val="20"/>
-          <w:szCs w:val="20"/>
-        </w:rPr>
-        <w:br/>
-        <w:t>                              CellOverlay_[FOV].jpg</w:t>
+        <w:t>cell segmentation labels</w:t>
       </w:r>
       <w:r>
         <w:rPr>
@@ -2792,39 +2365,15 @@
           <w:sz w:val="20"/>
           <w:szCs w:val="20"/>
         </w:rPr>
-        <w:t>B&amp;W image with cell segmentation overlays for each FOV</w:t>
-      </w:r>
-      <w:r>
-        <w:rPr>
-          <w:sz w:val="20"/>
-          <w:szCs w:val="20"/>
-        </w:rPr>
-        <w:br/>
-        <w:t>                      FOV[FOV]/</w:t>
-      </w:r>
-      <w:r>
-        <w:rPr>
-          <w:sz w:val="20"/>
-          <w:szCs w:val="20"/>
-        </w:rPr>
-        <w:br/>
-        <w:t>                              </w:t>
-      </w:r>
-      <w:proofErr w:type="spellStart"/>
-      <w:r>
-        <w:rPr>
-          <w:sz w:val="20"/>
-          <w:szCs w:val="20"/>
-        </w:rPr>
-        <w:t>CellLabels_F</w:t>
-      </w:r>
-      <w:proofErr w:type="spellEnd"/>
-      <w:r>
-        <w:rPr>
-          <w:sz w:val="20"/>
-          <w:szCs w:val="20"/>
-        </w:rPr>
-        <w:t>[FOV].TIF</w:t>
+        <w:t>pixel intensity values correspond with the unique cell_id</w:t>
+      </w:r>
+      <w:r>
+        <w:rPr>
+          <w:sz w:val="20"/>
+          <w:szCs w:val="20"/>
+        </w:rPr>
+        <w:br/>
+        <w:t>                              CompartmentLabels_F[FOV].TIF</w:t>
       </w:r>
       <w:r>
         <w:rPr>
@@ -2841,7 +2390,7 @@
           <w:sz w:val="20"/>
           <w:szCs w:val="20"/>
         </w:rPr>
-        <w:t>cell segmentation labels</w:t>
+        <w:t>cell subcellular compartment labels</w:t>
       </w:r>
       <w:r>
         <w:rPr>
@@ -2858,9 +2407,16 @@
           <w:sz w:val="20"/>
           <w:szCs w:val="20"/>
         </w:rPr>
-        <w:t xml:space="preserve">pixel intensity values correspond with the unique </w:t>
-      </w:r>
-      <w:proofErr w:type="spellStart"/>
+        <w:t>pixel intensity values correspond with the identified compartment label</w:t>
+      </w:r>
+      <w:r>
+        <w:rPr>
+          <w:sz w:val="20"/>
+          <w:szCs w:val="20"/>
+        </w:rPr>
+        <w:br/>
+        <w:t xml:space="preserve">                                      - </w:t>
+      </w:r>
       <w:r>
         <w:rPr>
           <w:b/>
@@ -2868,32 +2424,15 @@
           <w:sz w:val="20"/>
           <w:szCs w:val="20"/>
         </w:rPr>
-        <w:t>cell_id</w:t>
-      </w:r>
-      <w:proofErr w:type="spellEnd"/>
-      <w:r>
-        <w:rPr>
-          <w:sz w:val="20"/>
-          <w:szCs w:val="20"/>
-        </w:rPr>
-        <w:br/>
-        <w:t>                              </w:t>
-      </w:r>
-      <w:proofErr w:type="spellStart"/>
-      <w:r>
-        <w:rPr>
-          <w:sz w:val="20"/>
-          <w:szCs w:val="20"/>
-        </w:rPr>
-        <w:t>CompartmentLabels_F</w:t>
-      </w:r>
-      <w:proofErr w:type="spellEnd"/>
-      <w:r>
-        <w:rPr>
-          <w:sz w:val="20"/>
-          <w:szCs w:val="20"/>
-        </w:rPr>
-        <w:t>[FOV].TIF</w:t>
+        <w:t>Nuclear = 1, Membrane = 2, Cytoplasmic = 3</w:t>
+      </w:r>
+      <w:r>
+        <w:rPr>
+          <w:sz w:val="20"/>
+          <w:szCs w:val="20"/>
+        </w:rPr>
+        <w:br/>
+        <w:t>                              [run_name]_[sequence_name]_S[slot]_Cell_Stats_F[FOV].csv</w:t>
       </w:r>
       <w:r>
         <w:rPr>
@@ -2910,7 +2449,23 @@
           <w:sz w:val="20"/>
           <w:szCs w:val="20"/>
         </w:rPr>
-        <w:t>cell subcellular compartment labels</w:t>
+        <w:t>cell info from image like area, centerX,Y coordinates and fluorescence values</w:t>
+      </w:r>
+      <w:r>
+        <w:rPr>
+          <w:sz w:val="20"/>
+          <w:szCs w:val="20"/>
+        </w:rPr>
+        <w:br/>
+        <w:t>                      Morphology2D/</w:t>
+      </w:r>
+      <w:r>
+        <w:rPr>
+          <w:sz w:val="20"/>
+          <w:szCs w:val="20"/>
+        </w:rPr>
+        <w:br/>
+        <w:t>                              [sequence_name]_S[slot]_C[cycle]_P[pool]_N[spot]_F[FOV].TIF</w:t>
       </w:r>
       <w:r>
         <w:rPr>
@@ -2927,15 +2482,55 @@
           <w:sz w:val="20"/>
           <w:szCs w:val="20"/>
         </w:rPr>
-        <w:t>pixel intensity values correspond with the identified compartment label</w:t>
-      </w:r>
-      <w:r>
-        <w:rPr>
-          <w:sz w:val="20"/>
-          <w:szCs w:val="20"/>
-        </w:rPr>
-        <w:br/>
-        <w:t xml:space="preserve">                                      - </w:t>
+        <w:t>OME-TIFF of fluorescence values</w:t>
+      </w:r>
+      <w:r>
+        <w:rPr>
+          <w:sz w:val="20"/>
+          <w:szCs w:val="20"/>
+        </w:rPr>
+        <w:br/>
+        <w:t>                      Morphology3D/</w:t>
+      </w:r>
+      <w:r>
+        <w:rPr>
+          <w:sz w:val="20"/>
+          <w:szCs w:val="20"/>
+        </w:rPr>
+        <w:t xml:space="preserve"> </w:t>
+      </w:r>
+      <w:r>
+        <w:rPr>
+          <w:i/>
+          <w:iCs/>
+          <w:sz w:val="20"/>
+          <w:szCs w:val="20"/>
+        </w:rPr>
+        <w:t>(only for v1.1 studies)</w:t>
+      </w:r>
+      <w:r>
+        <w:rPr>
+          <w:sz w:val="20"/>
+          <w:szCs w:val="20"/>
+        </w:rPr>
+        <w:br/>
+        <w:t>                              FOV[FOV]</w:t>
+      </w:r>
+      <w:r>
+        <w:rPr>
+          <w:sz w:val="20"/>
+          <w:szCs w:val="20"/>
+        </w:rPr>
+        <w:br/>
+        <w:t>                                      [sequence_name]_S[slot]_C[cycle]_P[pool]_N[spot]_F[FOV]_Z[z].TIF</w:t>
+      </w:r>
+      <w:r>
+        <w:rPr>
+          <w:sz w:val="20"/>
+          <w:szCs w:val="20"/>
+        </w:rPr>
+        <w:br/>
+        <w:t xml:space="preserve">                                              - </w:t>
       </w:r>
       <w:r>
         <w:rPr>
@@ -2944,15 +2539,23 @@
           <w:sz w:val="20"/>
           <w:szCs w:val="20"/>
         </w:rPr>
-        <w:t>Nuclear = 1, Membrane = 2, Cytoplasmic = 3</w:t>
-      </w:r>
-      <w:r>
-        <w:rPr>
-          <w:sz w:val="20"/>
-          <w:szCs w:val="20"/>
-        </w:rPr>
-        <w:br/>
-        <w:t>                              [run_name]_[sequence_name]_S[slot]_Cell_Stats_F[FOV].csv</w:t>
+        <w:t>OME-TIFF of fluorescence values at each Z plane</w:t>
+      </w:r>
+      <w:r>
+        <w:rPr>
+          <w:sz w:val="20"/>
+          <w:szCs w:val="20"/>
+        </w:rPr>
+        <w:br/>
+        <w:t>                      RnD/</w:t>
+      </w:r>
+      <w:r>
+        <w:rPr>
+          <w:sz w:val="20"/>
+          <w:szCs w:val="20"/>
+        </w:rPr>
+        <w:br/>
+        <w:t>                              Run_[GUID]_[sequence_name]_S[slot]_Summary_F[FOV].csv</w:t>
       </w:r>
       <w:r>
         <w:rPr>
@@ -2969,9 +2572,32 @@
           <w:sz w:val="20"/>
           <w:szCs w:val="20"/>
         </w:rPr>
-        <w:t xml:space="preserve">cell info from image like area, </w:t>
-      </w:r>
-      <w:proofErr w:type="spellStart"/>
+        <w:t>FOV summary statistics</w:t>
+      </w:r>
+      <w:r>
+        <w:rPr>
+          <w:sz w:val="20"/>
+          <w:szCs w:val="20"/>
+        </w:rPr>
+        <w:br/>
+        <w:t>              RunSummary/</w:t>
+      </w:r>
+      <w:r>
+        <w:rPr>
+          <w:sz w:val="20"/>
+          <w:szCs w:val="20"/>
+        </w:rPr>
+        <w:br/>
+        <w:t>                              Run_[GUID]_[date]_S[slot]_[instrument_name]_ExptConfig.txt</w:t>
+      </w:r>
+      <w:r>
+        <w:rPr>
+          <w:sz w:val="20"/>
+          <w:szCs w:val="20"/>
+        </w:rPr>
+        <w:br/>
+        <w:t xml:space="preserve">                                      - </w:t>
+      </w:r>
       <w:r>
         <w:rPr>
           <w:b/>
@@ -2979,9 +2605,32 @@
           <w:sz w:val="20"/>
           <w:szCs w:val="20"/>
         </w:rPr>
-        <w:t>centerX,Y</w:t>
-      </w:r>
-      <w:proofErr w:type="spellEnd"/>
+        <w:t>Instrument Config - includes the pixel to nm ratio</w:t>
+      </w:r>
+      <w:r>
+        <w:rPr>
+          <w:sz w:val="20"/>
+          <w:szCs w:val="20"/>
+        </w:rPr>
+        <w:br/>
+        <w:t>              ProteinDir/</w:t>
+      </w:r>
+      <w:r>
+        <w:rPr>
+          <w:sz w:val="20"/>
+          <w:szCs w:val="20"/>
+        </w:rPr>
+        <w:br/>
+        <w:t>                      FOV[FOV]/</w:t>
+      </w:r>
+      <w:r>
+        <w:rPr>
+          <w:sz w:val="20"/>
+          <w:szCs w:val="20"/>
+        </w:rPr>
+        <w:br/>
+        <w:t xml:space="preserve">                              - </w:t>
+      </w:r>
       <w:r>
         <w:rPr>
           <w:b/>
@@ -2989,31 +2638,63 @@
           <w:sz w:val="20"/>
           <w:szCs w:val="20"/>
         </w:rPr>
-        <w:t xml:space="preserve"> coordinates and fluorescence values</w:t>
-      </w:r>
-      <w:r>
-        <w:rPr>
-          <w:sz w:val="20"/>
-          <w:szCs w:val="20"/>
-        </w:rPr>
-        <w:br/>
-        <w:t>                      Morphology2D/</w:t>
-      </w:r>
-      <w:r>
-        <w:rPr>
-          <w:sz w:val="20"/>
-          <w:szCs w:val="20"/>
-        </w:rPr>
-        <w:br/>
-        <w:t>                              [sequence_name]_S[slot]_C[cycle]_P[pool]_N[spot]_F[FOV].TIF</w:t>
-      </w:r>
-      <w:r>
-        <w:rPr>
-          <w:sz w:val="20"/>
-          <w:szCs w:val="20"/>
-        </w:rPr>
-        <w:br/>
-        <w:t xml:space="preserve">                                      - </w:t>
+        <w:t>Files are used to generate ProteinImages, ProteinMasks, &amp; Protein Stats in AnalysisResults/ folder</w:t>
+      </w:r>
+      <w:r>
+        <w:rPr>
+          <w:sz w:val="20"/>
+          <w:szCs w:val="20"/>
+        </w:rPr>
+        <w:br/>
+        <w:t>              AnalysisResults/[processing_id]/</w:t>
+      </w:r>
+      <w:r>
+        <w:rPr>
+          <w:sz w:val="20"/>
+          <w:szCs w:val="20"/>
+        </w:rPr>
+        <w:br/>
+        <w:t>                      FOV[FOV]/</w:t>
+      </w:r>
+      <w:r>
+        <w:rPr>
+          <w:sz w:val="20"/>
+          <w:szCs w:val="20"/>
+        </w:rPr>
+        <w:br/>
+        <w:t>                              PerCellStats/</w:t>
+      </w:r>
+      <w:r>
+        <w:rPr>
+          <w:sz w:val="20"/>
+          <w:szCs w:val="20"/>
+        </w:rPr>
+        <w:br/>
+        <w:t>                                      [sequence_name]_S[slot]</w:t>
+      </w:r>
+      <w:r>
+        <w:rPr>
+          <w:i/>
+          <w:iCs/>
+          <w:sz w:val="20"/>
+          <w:szCs w:val="20"/>
+        </w:rPr>
+        <w:t>C001_F[FOV]</w:t>
+      </w:r>
+      <w:r>
+        <w:rPr>
+          <w:sz w:val="20"/>
+          <w:szCs w:val="20"/>
+        </w:rPr>
+        <w:t>[probe_id]_perCell_1ChStats.csv</w:t>
+      </w:r>
+      <w:r>
+        <w:rPr>
+          <w:sz w:val="20"/>
+          <w:szCs w:val="20"/>
+        </w:rPr>
+        <w:br/>
+        <w:t xml:space="preserve">                                              - </w:t>
       </w:r>
       <w:r>
         <w:rPr>
@@ -3022,22 +2703,64 @@
           <w:sz w:val="20"/>
           <w:szCs w:val="20"/>
         </w:rPr>
-        <w:t>OME-TIFF of fluorescence values</w:t>
-      </w:r>
-      <w:r>
-        <w:rPr>
-          <w:sz w:val="20"/>
-          <w:szCs w:val="20"/>
-        </w:rPr>
-        <w:br/>
-        <w:t>                      Morphology3D/</w:t>
-      </w:r>
-      <w:r>
-        <w:rPr>
-          <w:sz w:val="20"/>
-          <w:szCs w:val="20"/>
-        </w:rPr>
-        <w:t xml:space="preserve"> </w:t>
+        <w:t>Counts per probe_id per cell</w:t>
+      </w:r>
+      <w:r>
+        <w:rPr>
+          <w:sz w:val="20"/>
+          <w:szCs w:val="20"/>
+        </w:rPr>
+        <w:br/>
+        <w:t xml:space="preserve">                                              - </w:t>
+      </w:r>
+      <w:r>
+        <w:rPr>
+          <w:b/>
+          <w:bCs/>
+          <w:sz w:val="20"/>
+          <w:szCs w:val="20"/>
+        </w:rPr>
+        <w:t>1 file per protein in panel</w:t>
+      </w:r>
+      <w:r>
+        <w:rPr>
+          <w:sz w:val="20"/>
+          <w:szCs w:val="20"/>
+        </w:rPr>
+        <w:br/>
+        <w:t xml:space="preserve">                                              - </w:t>
+      </w:r>
+      <w:r>
+        <w:rPr>
+          <w:b/>
+          <w:bCs/>
+          <w:sz w:val="20"/>
+          <w:szCs w:val="20"/>
+        </w:rPr>
+        <w:t>Avg Fluorescence is considered count</w:t>
+      </w:r>
+      <w:r>
+        <w:rPr>
+          <w:sz w:val="20"/>
+          <w:szCs w:val="20"/>
+        </w:rPr>
+        <w:br/>
+      </w:r>
+      <w:r>
+        <w:rPr>
+          <w:sz w:val="20"/>
+          <w:szCs w:val="20"/>
+        </w:rPr>
+        <w:lastRenderedPageBreak/>
+        <w:t>                              ProteinImages/</w:t>
+      </w:r>
+      <w:r>
+        <w:rPr>
+          <w:sz w:val="20"/>
+          <w:szCs w:val="20"/>
+        </w:rPr>
+        <w:br/>
+        <w:t>                                      [sequence_name]_S[slot]</w:t>
       </w:r>
       <w:r>
         <w:rPr>
@@ -3046,23 +2769,14 @@
           <w:sz w:val="20"/>
           <w:szCs w:val="20"/>
         </w:rPr>
-        <w:t>(only for v1.1 studies)</w:t>
-      </w:r>
-      <w:r>
-        <w:rPr>
-          <w:sz w:val="20"/>
-          <w:szCs w:val="20"/>
-        </w:rPr>
-        <w:br/>
-        <w:t>                              FOV[FOV]</w:t>
-      </w:r>
-      <w:r>
-        <w:rPr>
-          <w:sz w:val="20"/>
-          <w:szCs w:val="20"/>
-        </w:rPr>
-        <w:br/>
-        <w:t>                                      [sequence_name]_S[slot]_C[cycle]_P[pool]_N[spot]_F[FOV]_Z[z].TIF</w:t>
+        <w:t>C001_F[FOV]</w:t>
+      </w:r>
+      <w:r>
+        <w:rPr>
+          <w:sz w:val="20"/>
+          <w:szCs w:val="20"/>
+        </w:rPr>
+        <w:t>[probe_id].TIF</w:t>
       </w:r>
       <w:r>
         <w:rPr>
@@ -3079,436 +2793,6 @@
           <w:sz w:val="20"/>
           <w:szCs w:val="20"/>
         </w:rPr>
-        <w:t>OME-TIFF of fluorescence values at each Z plane</w:t>
-      </w:r>
-      <w:r>
-        <w:rPr>
-          <w:sz w:val="20"/>
-          <w:szCs w:val="20"/>
-        </w:rPr>
-        <w:br/>
-        <w:t>                      RnD/</w:t>
-      </w:r>
-      <w:r>
-        <w:rPr>
-          <w:sz w:val="20"/>
-          <w:szCs w:val="20"/>
-        </w:rPr>
-        <w:br/>
-        <w:t>                              Run_[GUID]_[sequence_name]_S[slot]_Summary_F[FOV].csv</w:t>
-      </w:r>
-      <w:r>
-        <w:rPr>
-          <w:sz w:val="20"/>
-          <w:szCs w:val="20"/>
-        </w:rPr>
-        <w:br/>
-        <w:t xml:space="preserve">                                      - </w:t>
-      </w:r>
-      <w:r>
-        <w:rPr>
-          <w:b/>
-          <w:bCs/>
-          <w:sz w:val="20"/>
-          <w:szCs w:val="20"/>
-        </w:rPr>
-        <w:t>FOV summary statistics</w:t>
-      </w:r>
-      <w:r>
-        <w:rPr>
-          <w:sz w:val="20"/>
-          <w:szCs w:val="20"/>
-        </w:rPr>
-        <w:br/>
-        <w:t>              </w:t>
-      </w:r>
-      <w:proofErr w:type="spellStart"/>
-      <w:r>
-        <w:rPr>
-          <w:sz w:val="20"/>
-          <w:szCs w:val="20"/>
-        </w:rPr>
-        <w:t>RunSummary</w:t>
-      </w:r>
-      <w:proofErr w:type="spellEnd"/>
-      <w:r>
-        <w:rPr>
-          <w:sz w:val="20"/>
-          <w:szCs w:val="20"/>
-        </w:rPr>
-        <w:t>/</w:t>
-      </w:r>
-      <w:r>
-        <w:rPr>
-          <w:sz w:val="20"/>
-          <w:szCs w:val="20"/>
-        </w:rPr>
-        <w:br/>
-        <w:t>                              Run_[GUID]_[date]_S[slot]_[instrument_name]_ExptConfig.txt</w:t>
-      </w:r>
-      <w:r>
-        <w:rPr>
-          <w:sz w:val="20"/>
-          <w:szCs w:val="20"/>
-        </w:rPr>
-        <w:br/>
-        <w:t xml:space="preserve">                                      - </w:t>
-      </w:r>
-      <w:r>
-        <w:rPr>
-          <w:b/>
-          <w:bCs/>
-          <w:sz w:val="20"/>
-          <w:szCs w:val="20"/>
-        </w:rPr>
-        <w:t>Instrument Config - includes the pixel to nm ratio</w:t>
-      </w:r>
-      <w:r>
-        <w:rPr>
-          <w:sz w:val="20"/>
-          <w:szCs w:val="20"/>
-        </w:rPr>
-        <w:br/>
-        <w:t>              </w:t>
-      </w:r>
-      <w:proofErr w:type="spellStart"/>
-      <w:r>
-        <w:rPr>
-          <w:sz w:val="20"/>
-          <w:szCs w:val="20"/>
-        </w:rPr>
-        <w:t>ProteinDir</w:t>
-      </w:r>
-      <w:proofErr w:type="spellEnd"/>
-      <w:r>
-        <w:rPr>
-          <w:sz w:val="20"/>
-          <w:szCs w:val="20"/>
-        </w:rPr>
-        <w:t>/</w:t>
-      </w:r>
-      <w:r>
-        <w:rPr>
-          <w:sz w:val="20"/>
-          <w:szCs w:val="20"/>
-        </w:rPr>
-        <w:br/>
-        <w:t>                      FOV[FOV]/</w:t>
-      </w:r>
-      <w:r>
-        <w:rPr>
-          <w:sz w:val="20"/>
-          <w:szCs w:val="20"/>
-        </w:rPr>
-        <w:br/>
-        <w:t xml:space="preserve">                              - </w:t>
-      </w:r>
-      <w:r>
-        <w:rPr>
-          <w:b/>
-          <w:bCs/>
-          <w:sz w:val="20"/>
-          <w:szCs w:val="20"/>
-        </w:rPr>
-        <w:t xml:space="preserve">Files are used to generate </w:t>
-      </w:r>
-      <w:proofErr w:type="spellStart"/>
-      <w:r>
-        <w:rPr>
-          <w:b/>
-          <w:bCs/>
-          <w:sz w:val="20"/>
-          <w:szCs w:val="20"/>
-        </w:rPr>
-        <w:t>ProteinImages</w:t>
-      </w:r>
-      <w:proofErr w:type="spellEnd"/>
-      <w:r>
-        <w:rPr>
-          <w:b/>
-          <w:bCs/>
-          <w:sz w:val="20"/>
-          <w:szCs w:val="20"/>
-        </w:rPr>
-        <w:t xml:space="preserve">, </w:t>
-      </w:r>
-      <w:proofErr w:type="spellStart"/>
-      <w:r>
-        <w:rPr>
-          <w:b/>
-          <w:bCs/>
-          <w:sz w:val="20"/>
-          <w:szCs w:val="20"/>
-        </w:rPr>
-        <w:t>ProteinMasks</w:t>
-      </w:r>
-      <w:proofErr w:type="spellEnd"/>
-      <w:r>
-        <w:rPr>
-          <w:b/>
-          <w:bCs/>
-          <w:sz w:val="20"/>
-          <w:szCs w:val="20"/>
-        </w:rPr>
-        <w:t xml:space="preserve">, &amp; Protein Stats in </w:t>
-      </w:r>
-      <w:proofErr w:type="spellStart"/>
-      <w:r>
-        <w:rPr>
-          <w:b/>
-          <w:bCs/>
-          <w:sz w:val="20"/>
-          <w:szCs w:val="20"/>
-        </w:rPr>
-        <w:t>AnalysisResults</w:t>
-      </w:r>
-      <w:proofErr w:type="spellEnd"/>
-      <w:r>
-        <w:rPr>
-          <w:b/>
-          <w:bCs/>
-          <w:sz w:val="20"/>
-          <w:szCs w:val="20"/>
-        </w:rPr>
-        <w:t>/ folder</w:t>
-      </w:r>
-      <w:r>
-        <w:rPr>
-          <w:sz w:val="20"/>
-          <w:szCs w:val="20"/>
-        </w:rPr>
-        <w:br/>
-        <w:t>              </w:t>
-      </w:r>
-      <w:proofErr w:type="spellStart"/>
-      <w:r>
-        <w:rPr>
-          <w:sz w:val="20"/>
-          <w:szCs w:val="20"/>
-        </w:rPr>
-        <w:t>AnalysisResults</w:t>
-      </w:r>
-      <w:proofErr w:type="spellEnd"/>
-      <w:r>
-        <w:rPr>
-          <w:sz w:val="20"/>
-          <w:szCs w:val="20"/>
-        </w:rPr>
-        <w:t>/[</w:t>
-      </w:r>
-      <w:proofErr w:type="spellStart"/>
-      <w:r>
-        <w:rPr>
-          <w:sz w:val="20"/>
-          <w:szCs w:val="20"/>
-        </w:rPr>
-        <w:t>processing_id</w:t>
-      </w:r>
-      <w:proofErr w:type="spellEnd"/>
-      <w:r>
-        <w:rPr>
-          <w:sz w:val="20"/>
-          <w:szCs w:val="20"/>
-        </w:rPr>
-        <w:t>]/</w:t>
-      </w:r>
-      <w:r>
-        <w:rPr>
-          <w:sz w:val="20"/>
-          <w:szCs w:val="20"/>
-        </w:rPr>
-        <w:br/>
-        <w:t>                      FOV[FOV]/</w:t>
-      </w:r>
-      <w:r>
-        <w:rPr>
-          <w:sz w:val="20"/>
-          <w:szCs w:val="20"/>
-        </w:rPr>
-        <w:br/>
-        <w:t>                              </w:t>
-      </w:r>
-      <w:proofErr w:type="spellStart"/>
-      <w:r>
-        <w:rPr>
-          <w:sz w:val="20"/>
-          <w:szCs w:val="20"/>
-        </w:rPr>
-        <w:t>PerCellStats</w:t>
-      </w:r>
-      <w:proofErr w:type="spellEnd"/>
-      <w:r>
-        <w:rPr>
-          <w:sz w:val="20"/>
-          <w:szCs w:val="20"/>
-        </w:rPr>
-        <w:t>/</w:t>
-      </w:r>
-      <w:r>
-        <w:rPr>
-          <w:sz w:val="20"/>
-          <w:szCs w:val="20"/>
-        </w:rPr>
-        <w:br/>
-        <w:t>                                      [sequence_name]_S[slot]</w:t>
-      </w:r>
-      <w:r>
-        <w:rPr>
-          <w:i/>
-          <w:iCs/>
-          <w:sz w:val="20"/>
-          <w:szCs w:val="20"/>
-        </w:rPr>
-        <w:t>C001_F[FOV]</w:t>
-      </w:r>
-      <w:r>
-        <w:rPr>
-          <w:sz w:val="20"/>
-          <w:szCs w:val="20"/>
-        </w:rPr>
-        <w:t>[probe_id]_perCell_1ChStats.csv</w:t>
-      </w:r>
-      <w:r>
-        <w:rPr>
-          <w:sz w:val="20"/>
-          <w:szCs w:val="20"/>
-        </w:rPr>
-        <w:br/>
-        <w:t xml:space="preserve">                                              - </w:t>
-      </w:r>
-      <w:r>
-        <w:rPr>
-          <w:b/>
-          <w:bCs/>
-          <w:sz w:val="20"/>
-          <w:szCs w:val="20"/>
-        </w:rPr>
-        <w:t xml:space="preserve">Counts per </w:t>
-      </w:r>
-      <w:proofErr w:type="spellStart"/>
-      <w:r>
-        <w:rPr>
-          <w:b/>
-          <w:bCs/>
-          <w:sz w:val="20"/>
-          <w:szCs w:val="20"/>
-        </w:rPr>
-        <w:t>probe_id</w:t>
-      </w:r>
-      <w:proofErr w:type="spellEnd"/>
-      <w:r>
-        <w:rPr>
-          <w:b/>
-          <w:bCs/>
-          <w:sz w:val="20"/>
-          <w:szCs w:val="20"/>
-        </w:rPr>
-        <w:t xml:space="preserve"> per cell</w:t>
-      </w:r>
-      <w:r>
-        <w:rPr>
-          <w:sz w:val="20"/>
-          <w:szCs w:val="20"/>
-        </w:rPr>
-        <w:br/>
-        <w:t xml:space="preserve">                                              - </w:t>
-      </w:r>
-      <w:r>
-        <w:rPr>
-          <w:b/>
-          <w:bCs/>
-          <w:sz w:val="20"/>
-          <w:szCs w:val="20"/>
-        </w:rPr>
-        <w:t>1 file per protein in panel</w:t>
-      </w:r>
-      <w:r>
-        <w:rPr>
-          <w:sz w:val="20"/>
-          <w:szCs w:val="20"/>
-        </w:rPr>
-        <w:br/>
-        <w:t xml:space="preserve">                                              - </w:t>
-      </w:r>
-      <w:r>
-        <w:rPr>
-          <w:b/>
-          <w:bCs/>
-          <w:sz w:val="20"/>
-          <w:szCs w:val="20"/>
-        </w:rPr>
-        <w:t>Avg Fluorescence is considered count</w:t>
-      </w:r>
-      <w:r>
-        <w:rPr>
-          <w:sz w:val="20"/>
-          <w:szCs w:val="20"/>
-        </w:rPr>
-        <w:br/>
-      </w:r>
-      <w:r>
-        <w:rPr>
-          <w:sz w:val="20"/>
-          <w:szCs w:val="20"/>
-        </w:rPr>
-        <w:lastRenderedPageBreak/>
-        <w:t>                              </w:t>
-      </w:r>
-      <w:proofErr w:type="spellStart"/>
-      <w:r>
-        <w:rPr>
-          <w:sz w:val="20"/>
-          <w:szCs w:val="20"/>
-        </w:rPr>
-        <w:t>ProteinImages</w:t>
-      </w:r>
-      <w:proofErr w:type="spellEnd"/>
-      <w:r>
-        <w:rPr>
-          <w:sz w:val="20"/>
-          <w:szCs w:val="20"/>
-        </w:rPr>
-        <w:t>/</w:t>
-      </w:r>
-      <w:r>
-        <w:rPr>
-          <w:sz w:val="20"/>
-          <w:szCs w:val="20"/>
-        </w:rPr>
-        <w:br/>
-        <w:t>                                      [sequence_name]_S[slot]</w:t>
-      </w:r>
-      <w:r>
-        <w:rPr>
-          <w:i/>
-          <w:iCs/>
-          <w:sz w:val="20"/>
-          <w:szCs w:val="20"/>
-        </w:rPr>
-        <w:t>C001_F[FOV]</w:t>
-      </w:r>
-      <w:r>
-        <w:rPr>
-          <w:sz w:val="20"/>
-          <w:szCs w:val="20"/>
-        </w:rPr>
-        <w:t>[probe_id].TIF</w:t>
-      </w:r>
-      <w:r>
-        <w:rPr>
-          <w:sz w:val="20"/>
-          <w:szCs w:val="20"/>
-        </w:rPr>
-        <w:br/>
-        <w:t xml:space="preserve">                                              - </w:t>
-      </w:r>
-      <w:r>
-        <w:rPr>
-          <w:b/>
-          <w:bCs/>
-          <w:sz w:val="20"/>
-          <w:szCs w:val="20"/>
-        </w:rPr>
         <w:t>OME-TIFF with decoded fluorescence intensity of protein target across FOV</w:t>
       </w:r>
       <w:r>
@@ -3517,23 +2801,7 @@
           <w:szCs w:val="20"/>
         </w:rPr>
         <w:br/>
-        <w:t>                              </w:t>
-      </w:r>
-      <w:proofErr w:type="spellStart"/>
-      <w:r>
-        <w:rPr>
-          <w:sz w:val="20"/>
-          <w:szCs w:val="20"/>
-        </w:rPr>
-        <w:t>ProteinMasks</w:t>
-      </w:r>
-      <w:proofErr w:type="spellEnd"/>
-      <w:r>
-        <w:rPr>
-          <w:sz w:val="20"/>
-          <w:szCs w:val="20"/>
-        </w:rPr>
-        <w:t>/</w:t>
+        <w:t>                              ProteinMasks/</w:t>
       </w:r>
       <w:r>
         <w:rPr>

</xml_diff>

<commit_message>
seurat metadata and documentation
</commit_message>
<xml_diff>
--- a/Export/CosMxDAExportSetup.docx
+++ b/Export/CosMxDAExportSetup.docx
@@ -26,39 +26,7 @@
     </w:p>
     <w:p>
       <w:r>
-        <w:t xml:space="preserve">For </w:t>
-      </w:r>
-      <w:proofErr w:type="spellStart"/>
-      <w:r>
-        <w:t>booleans</w:t>
-      </w:r>
-      <w:proofErr w:type="spellEnd"/>
-      <w:r>
-        <w:t xml:space="preserve">: </w:t>
-      </w:r>
-      <w:proofErr w:type="spellStart"/>
-      <w:r>
-        <w:t>rawFiles</w:t>
-      </w:r>
-      <w:proofErr w:type="spellEnd"/>
-      <w:r>
-        <w:t xml:space="preserve">, </w:t>
-      </w:r>
-      <w:proofErr w:type="spellStart"/>
-      <w:r>
-        <w:t>tiledbArray</w:t>
-      </w:r>
-      <w:proofErr w:type="spellEnd"/>
-      <w:r>
-        <w:t xml:space="preserve">, &amp; </w:t>
-      </w:r>
-      <w:proofErr w:type="spellStart"/>
-      <w:r>
-        <w:t>SeuratObject</w:t>
-      </w:r>
-      <w:proofErr w:type="spellEnd"/>
-      <w:r>
-        <w:t xml:space="preserve"> determine what type of data is exported. </w:t>
+        <w:t xml:space="preserve">For booleans: rawFiles, tiledbArray, &amp; SeuratObject determine what type of data is exported. </w:t>
       </w:r>
     </w:p>
     <w:p>
@@ -69,29 +37,8 @@
           <w:numId w:val="2"/>
         </w:numPr>
       </w:pPr>
-      <w:proofErr w:type="spellStart"/>
-      <w:r>
-        <w:t>exportFOVImages</w:t>
-      </w:r>
-      <w:proofErr w:type="spellEnd"/>
-      <w:r>
-        <w:t xml:space="preserve">, </w:t>
-      </w:r>
-      <w:proofErr w:type="spellStart"/>
-      <w:r>
-        <w:t>spotFiles</w:t>
-      </w:r>
-      <w:proofErr w:type="spellEnd"/>
-      <w:r>
-        <w:t xml:space="preserve">, </w:t>
-      </w:r>
-      <w:proofErr w:type="spellStart"/>
-      <w:r>
-        <w:t>FullSeuratObject</w:t>
-      </w:r>
-      <w:proofErr w:type="spellEnd"/>
-      <w:r>
-        <w:t xml:space="preserve">, &amp; transcripts determine what is included in the data type export. </w:t>
+      <w:r>
+        <w:t xml:space="preserve">exportFOVImages, spotFiles, FullSeuratObject, &amp; transcripts determine what is included in the data type export. </w:t>
       </w:r>
     </w:p>
     <w:p>
@@ -103,31 +50,7 @@
         </w:numPr>
       </w:pPr>
       <w:r>
-        <w:t xml:space="preserve">To export </w:t>
-      </w:r>
-      <w:proofErr w:type="spellStart"/>
-      <w:r>
-        <w:t>spotFiles</w:t>
-      </w:r>
-      <w:proofErr w:type="spellEnd"/>
-      <w:r>
-        <w:t xml:space="preserve">, </w:t>
-      </w:r>
-      <w:proofErr w:type="spellStart"/>
-      <w:r>
-        <w:t>rawFiles</w:t>
-      </w:r>
-      <w:proofErr w:type="spellEnd"/>
-      <w:r>
-        <w:t xml:space="preserve"> &amp; </w:t>
-      </w:r>
-      <w:proofErr w:type="spellStart"/>
-      <w:r>
-        <w:t>spotFiles</w:t>
-      </w:r>
-      <w:proofErr w:type="spellEnd"/>
-      <w:r>
-        <w:t xml:space="preserve"> MUST be checked.</w:t>
+        <w:t>To export spotFiles, rawFiles &amp; spotFiles MUST be checked.</w:t>
       </w:r>
     </w:p>
     <w:p>
@@ -435,11 +358,9 @@
             <w:pPr>
               <w:jc w:val="center"/>
             </w:pPr>
-            <w:proofErr w:type="spellStart"/>
             <w:r>
               <w:t>studyName</w:t>
             </w:r>
-            <w:proofErr w:type="spellEnd"/>
           </w:p>
         </w:tc>
         <w:tc>
@@ -524,11 +445,9 @@
             <w:pPr>
               <w:jc w:val="center"/>
             </w:pPr>
-            <w:proofErr w:type="spellStart"/>
             <w:r>
               <w:t>outPath</w:t>
             </w:r>
-            <w:proofErr w:type="spellEnd"/>
           </w:p>
         </w:tc>
         <w:tc>
@@ -613,11 +532,9 @@
             <w:pPr>
               <w:jc w:val="center"/>
             </w:pPr>
-            <w:proofErr w:type="spellStart"/>
             <w:r>
               <w:t>access_key</w:t>
             </w:r>
-            <w:proofErr w:type="spellEnd"/>
           </w:p>
         </w:tc>
         <w:tc>
@@ -702,11 +619,9 @@
             <w:pPr>
               <w:jc w:val="center"/>
             </w:pPr>
-            <w:proofErr w:type="spellStart"/>
             <w:r>
               <w:t>secret_key</w:t>
             </w:r>
-            <w:proofErr w:type="spellEnd"/>
           </w:p>
         </w:tc>
         <w:tc>
@@ -733,7 +648,13 @@
               <w:jc w:val="center"/>
             </w:pPr>
             <w:r>
-              <w:t>1-300</w:t>
+              <w:t>1-</w:t>
+            </w:r>
+            <w:r>
+              <w:t>3</w:t>
+            </w:r>
+            <w:r>
+              <w:t>00</w:t>
             </w:r>
           </w:p>
         </w:tc>
@@ -878,11 +799,9 @@
             <w:pPr>
               <w:jc w:val="center"/>
             </w:pPr>
-            <w:proofErr w:type="spellStart"/>
             <w:r>
               <w:t>session_token</w:t>
             </w:r>
-            <w:proofErr w:type="spellEnd"/>
           </w:p>
         </w:tc>
         <w:tc>
@@ -912,7 +831,13 @@
               <w:jc w:val="center"/>
             </w:pPr>
             <w:r>
-              <w:t>1-300</w:t>
+              <w:t>1-</w:t>
+            </w:r>
+            <w:r>
+              <w:t>12</w:t>
+            </w:r>
+            <w:r>
+              <w:t>00</w:t>
             </w:r>
           </w:p>
         </w:tc>
@@ -970,11 +895,9 @@
             <w:pPr>
               <w:jc w:val="center"/>
             </w:pPr>
-            <w:proofErr w:type="spellStart"/>
             <w:r>
               <w:t>SeuratObject</w:t>
             </w:r>
-            <w:proofErr w:type="spellEnd"/>
           </w:p>
         </w:tc>
         <w:tc>
@@ -1062,11 +985,9 @@
             <w:pPr>
               <w:jc w:val="center"/>
             </w:pPr>
-            <w:proofErr w:type="spellStart"/>
             <w:r>
               <w:t>FullSeuratObject</w:t>
             </w:r>
-            <w:proofErr w:type="spellEnd"/>
           </w:p>
         </w:tc>
         <w:tc>
@@ -1244,11 +1165,9 @@
             <w:pPr>
               <w:jc w:val="center"/>
             </w:pPr>
-            <w:proofErr w:type="spellStart"/>
             <w:r>
               <w:t>tiledbArray</w:t>
             </w:r>
-            <w:proofErr w:type="spellEnd"/>
           </w:p>
         </w:tc>
         <w:tc>
@@ -1336,11 +1255,9 @@
             <w:pPr>
               <w:jc w:val="center"/>
             </w:pPr>
-            <w:proofErr w:type="spellStart"/>
             <w:r>
               <w:t>rawFiles</w:t>
             </w:r>
-            <w:proofErr w:type="spellEnd"/>
           </w:p>
         </w:tc>
         <w:tc>
@@ -1428,11 +1345,9 @@
             <w:pPr>
               <w:jc w:val="center"/>
             </w:pPr>
-            <w:proofErr w:type="spellStart"/>
             <w:r>
               <w:t>exportFOVImages</w:t>
             </w:r>
-            <w:proofErr w:type="spellEnd"/>
           </w:p>
         </w:tc>
         <w:tc>
@@ -1520,11 +1435,9 @@
             <w:pPr>
               <w:jc w:val="center"/>
             </w:pPr>
-            <w:proofErr w:type="spellStart"/>
             <w:r>
               <w:t>spotFiles</w:t>
             </w:r>
-            <w:proofErr w:type="spellEnd"/>
           </w:p>
         </w:tc>
         <w:tc>
@@ -1683,21 +1596,12 @@
           <w:szCs w:val="20"/>
         </w:rPr>
       </w:pPr>
-      <w:proofErr w:type="spellStart"/>
-      <w:r>
-        <w:rPr>
-          <w:sz w:val="20"/>
-          <w:szCs w:val="20"/>
-        </w:rPr>
-        <w:t>Flowcell</w:t>
-      </w:r>
-      <w:proofErr w:type="spellEnd"/>
-      <w:r>
-        <w:rPr>
-          <w:sz w:val="20"/>
-          <w:szCs w:val="20"/>
-        </w:rPr>
-        <w:t xml:space="preserve"> Folder/</w:t>
+      <w:r>
+        <w:rPr>
+          <w:sz w:val="20"/>
+          <w:szCs w:val="20"/>
+        </w:rPr>
+        <w:t>Flowcell Folder/</w:t>
       </w:r>
       <w:r>
         <w:rPr>
@@ -1713,49 +1617,8 @@
           <w:szCs w:val="20"/>
         </w:rPr>
         <w:br/>
-        <w:t>              </w:t>
-      </w:r>
-      <w:proofErr w:type="spellStart"/>
-      <w:r>
-        <w:rPr>
-          <w:sz w:val="20"/>
-          <w:szCs w:val="20"/>
-        </w:rPr>
-        <w:t>SpatialProfiling</w:t>
-      </w:r>
-      <w:proofErr w:type="spellEnd"/>
-      <w:r>
-        <w:rPr>
-          <w:sz w:val="20"/>
-          <w:szCs w:val="20"/>
-        </w:rPr>
-        <w:t>_[</w:t>
-      </w:r>
-      <w:proofErr w:type="spellStart"/>
-      <w:r>
-        <w:rPr>
-          <w:sz w:val="20"/>
-          <w:szCs w:val="20"/>
-        </w:rPr>
-        <w:t>sequence_name</w:t>
-      </w:r>
-      <w:proofErr w:type="spellEnd"/>
-      <w:r>
-        <w:rPr>
-          <w:sz w:val="20"/>
-          <w:szCs w:val="20"/>
-        </w:rPr>
-        <w:t>].</w:t>
-      </w:r>
-      <w:proofErr w:type="spellStart"/>
-      <w:r>
-        <w:rPr>
-          <w:sz w:val="20"/>
-          <w:szCs w:val="20"/>
-        </w:rPr>
-        <w:t>fovs</w:t>
-      </w:r>
-      <w:proofErr w:type="spellEnd"/>
+        <w:t>              SpatialProfiling_[sequence_name].fovs</w:t>
+      </w:r>
       <w:r>
         <w:rPr>
           <w:sz w:val="20"/>
@@ -1771,9 +1634,32 @@
           <w:sz w:val="20"/>
           <w:szCs w:val="20"/>
         </w:rPr>
-        <w:t xml:space="preserve">FOV Coordinates for study, slide number matches </w:t>
-      </w:r>
-      <w:proofErr w:type="spellStart"/>
+        <w:t>FOV Coordinates for study, slide number matches SlideNum in next folder</w:t>
+      </w:r>
+      <w:r>
+        <w:rPr>
+          <w:sz w:val="20"/>
+          <w:szCs w:val="20"/>
+        </w:rPr>
+        <w:br/>
+        <w:t>      [sequence_name]_S[slot]/</w:t>
+      </w:r>
+      <w:r>
+        <w:rPr>
+          <w:sz w:val="20"/>
+          <w:szCs w:val="20"/>
+        </w:rPr>
+        <w:br/>
+        <w:t>              plex_[processing_id].csv</w:t>
+      </w:r>
+      <w:r>
+        <w:rPr>
+          <w:sz w:val="20"/>
+          <w:szCs w:val="20"/>
+        </w:rPr>
+        <w:br/>
+        <w:t xml:space="preserve">                      - </w:t>
+      </w:r>
       <w:r>
         <w:rPr>
           <w:b/>
@@ -1781,9 +1667,47 @@
           <w:sz w:val="20"/>
           <w:szCs w:val="20"/>
         </w:rPr>
-        <w:t>SlideNum</w:t>
-      </w:r>
-      <w:proofErr w:type="spellEnd"/>
+        <w:t>Target probes metadata</w:t>
+      </w:r>
+      <w:r>
+        <w:rPr>
+          <w:sz w:val="20"/>
+          <w:szCs w:val="20"/>
+        </w:rPr>
+        <w:br/>
+        <w:t>              CellStatsDir/</w:t>
+      </w:r>
+      <w:r>
+        <w:rPr>
+          <w:sz w:val="20"/>
+          <w:szCs w:val="20"/>
+        </w:rPr>
+        <w:br/>
+        <w:t>                      CellComposite/</w:t>
+      </w:r>
+      <w:r>
+        <w:rPr>
+          <w:sz w:val="20"/>
+          <w:szCs w:val="20"/>
+        </w:rPr>
+        <w:br/>
+        <w:t>                              CellComposite_FOV[FOV].jpg</w:t>
+      </w:r>
+      <w:r>
+        <w:rPr>
+          <w:sz w:val="20"/>
+          <w:szCs w:val="20"/>
+        </w:rPr>
+        <w:t xml:space="preserve"> (in the process of removing from pipeline, images might be blank)</w:t>
+      </w:r>
+      <w:r>
+        <w:rPr>
+          <w:sz w:val="20"/>
+          <w:szCs w:val="20"/>
+        </w:rPr>
+        <w:br/>
+        <w:t xml:space="preserve">                                      - </w:t>
+      </w:r>
       <w:r>
         <w:rPr>
           <w:b/>
@@ -1791,47 +1715,31 @@
           <w:sz w:val="20"/>
           <w:szCs w:val="20"/>
         </w:rPr>
-        <w:t xml:space="preserve"> in next folder</w:t>
-      </w:r>
-      <w:r>
-        <w:rPr>
-          <w:sz w:val="20"/>
-          <w:szCs w:val="20"/>
-        </w:rPr>
-        <w:br/>
-        <w:t>      [</w:t>
-      </w:r>
-      <w:proofErr w:type="spellStart"/>
-      <w:r>
-        <w:rPr>
-          <w:sz w:val="20"/>
-          <w:szCs w:val="20"/>
-        </w:rPr>
-        <w:t>sequence_name</w:t>
-      </w:r>
-      <w:proofErr w:type="spellEnd"/>
-      <w:r>
-        <w:rPr>
-          <w:sz w:val="20"/>
-          <w:szCs w:val="20"/>
-        </w:rPr>
-        <w:t>]_S[slot]/</w:t>
-      </w:r>
-      <w:r>
-        <w:rPr>
-          <w:sz w:val="20"/>
-          <w:szCs w:val="20"/>
-        </w:rPr>
-        <w:br/>
-        <w:t>              plex_[processing_id].csv</w:t>
-      </w:r>
-      <w:r>
-        <w:rPr>
-          <w:sz w:val="20"/>
-          <w:szCs w:val="20"/>
-        </w:rPr>
-        <w:br/>
-        <w:t xml:space="preserve">                      - </w:t>
+        <w:t xml:space="preserve">Composite Colored Image for each FOV </w:t>
+      </w:r>
+      <w:r>
+        <w:rPr>
+          <w:sz w:val="20"/>
+          <w:szCs w:val="20"/>
+        </w:rPr>
+        <w:br/>
+        <w:t>                      CellOverlay/</w:t>
+      </w:r>
+      <w:r>
+        <w:rPr>
+          <w:sz w:val="20"/>
+          <w:szCs w:val="20"/>
+        </w:rPr>
+        <w:br/>
+        <w:t>                              CellOverlay_[FOV].jpg</w:t>
+      </w:r>
+      <w:r>
+        <w:rPr>
+          <w:sz w:val="20"/>
+          <w:szCs w:val="20"/>
+        </w:rPr>
+        <w:br/>
+        <w:t xml:space="preserve">                                      - </w:t>
       </w:r>
       <w:r>
         <w:rPr>
@@ -1840,63 +1748,23 @@
           <w:sz w:val="20"/>
           <w:szCs w:val="20"/>
         </w:rPr>
-        <w:t>Target probes metadata</w:t>
-      </w:r>
-      <w:r>
-        <w:rPr>
-          <w:sz w:val="20"/>
-          <w:szCs w:val="20"/>
-        </w:rPr>
-        <w:br/>
-        <w:t>              </w:t>
-      </w:r>
-      <w:proofErr w:type="spellStart"/>
-      <w:r>
-        <w:rPr>
-          <w:sz w:val="20"/>
-          <w:szCs w:val="20"/>
-        </w:rPr>
-        <w:t>CellStatsDir</w:t>
-      </w:r>
-      <w:proofErr w:type="spellEnd"/>
-      <w:r>
-        <w:rPr>
-          <w:sz w:val="20"/>
-          <w:szCs w:val="20"/>
-        </w:rPr>
-        <w:t>/</w:t>
-      </w:r>
-      <w:r>
-        <w:rPr>
-          <w:sz w:val="20"/>
-          <w:szCs w:val="20"/>
-        </w:rPr>
-        <w:br/>
-        <w:t>                      </w:t>
-      </w:r>
-      <w:proofErr w:type="spellStart"/>
-      <w:r>
-        <w:rPr>
-          <w:sz w:val="20"/>
-          <w:szCs w:val="20"/>
-        </w:rPr>
-        <w:t>CellComposite</w:t>
-      </w:r>
-      <w:proofErr w:type="spellEnd"/>
-      <w:r>
-        <w:rPr>
-          <w:sz w:val="20"/>
-          <w:szCs w:val="20"/>
-        </w:rPr>
-        <w:t>/</w:t>
-      </w:r>
-      <w:r>
-        <w:rPr>
-          <w:sz w:val="20"/>
-          <w:szCs w:val="20"/>
-        </w:rPr>
-        <w:br/>
-        <w:t>                              CellComposite_FOV[FOV].jpg</w:t>
+        <w:t>B&amp;W image with cell segmentation overlays for each FOV</w:t>
+      </w:r>
+      <w:r>
+        <w:rPr>
+          <w:sz w:val="20"/>
+          <w:szCs w:val="20"/>
+        </w:rPr>
+        <w:br/>
+        <w:t>                      FOV[FOV]/</w:t>
+      </w:r>
+      <w:r>
+        <w:rPr>
+          <w:sz w:val="20"/>
+          <w:szCs w:val="20"/>
+        </w:rPr>
+        <w:br/>
+        <w:t>                              CellLabels_F[FOV].TIF</w:t>
       </w:r>
       <w:r>
         <w:rPr>
@@ -1913,39 +1781,7 @@
           <w:sz w:val="20"/>
           <w:szCs w:val="20"/>
         </w:rPr>
-        <w:t xml:space="preserve">Composite Colored Image for each FOV </w:t>
-      </w:r>
-      <w:r>
-        <w:rPr>
-          <w:sz w:val="20"/>
-          <w:szCs w:val="20"/>
-        </w:rPr>
-        <w:br/>
-        <w:t>                      </w:t>
-      </w:r>
-      <w:proofErr w:type="spellStart"/>
-      <w:r>
-        <w:rPr>
-          <w:sz w:val="20"/>
-          <w:szCs w:val="20"/>
-        </w:rPr>
-        <w:t>CellOverlay</w:t>
-      </w:r>
-      <w:proofErr w:type="spellEnd"/>
-      <w:r>
-        <w:rPr>
-          <w:sz w:val="20"/>
-          <w:szCs w:val="20"/>
-        </w:rPr>
-        <w:t>/</w:t>
-      </w:r>
-      <w:r>
-        <w:rPr>
-          <w:sz w:val="20"/>
-          <w:szCs w:val="20"/>
-        </w:rPr>
-        <w:br/>
-        <w:t>                              CellOverlay_[FOV].jpg</w:t>
+        <w:t>cell segmentation labels</w:t>
       </w:r>
       <w:r>
         <w:rPr>
@@ -1962,39 +1798,15 @@
           <w:sz w:val="20"/>
           <w:szCs w:val="20"/>
         </w:rPr>
-        <w:t>B&amp;W image with cell segmentation overlays for each FOV</w:t>
-      </w:r>
-      <w:r>
-        <w:rPr>
-          <w:sz w:val="20"/>
-          <w:szCs w:val="20"/>
-        </w:rPr>
-        <w:br/>
-        <w:t>                      FOV[FOV]/</w:t>
-      </w:r>
-      <w:r>
-        <w:rPr>
-          <w:sz w:val="20"/>
-          <w:szCs w:val="20"/>
-        </w:rPr>
-        <w:br/>
-        <w:t>                              </w:t>
-      </w:r>
-      <w:proofErr w:type="spellStart"/>
-      <w:r>
-        <w:rPr>
-          <w:sz w:val="20"/>
-          <w:szCs w:val="20"/>
-        </w:rPr>
-        <w:t>CellLabels_F</w:t>
-      </w:r>
-      <w:proofErr w:type="spellEnd"/>
-      <w:r>
-        <w:rPr>
-          <w:sz w:val="20"/>
-          <w:szCs w:val="20"/>
-        </w:rPr>
-        <w:t>[FOV].TIF</w:t>
+        <w:t>pixel intensity values correspond with the unique cell_id</w:t>
+      </w:r>
+      <w:r>
+        <w:rPr>
+          <w:sz w:val="20"/>
+          <w:szCs w:val="20"/>
+        </w:rPr>
+        <w:br/>
+        <w:t>                              CompartmentLabels_F[FOV].TIF</w:t>
       </w:r>
       <w:r>
         <w:rPr>
@@ -2011,7 +1823,7 @@
           <w:sz w:val="20"/>
           <w:szCs w:val="20"/>
         </w:rPr>
-        <w:t>cell segmentation labels</w:t>
+        <w:t>cell subcellular compartment labels</w:t>
       </w:r>
       <w:r>
         <w:rPr>
@@ -2028,9 +1840,16 @@
           <w:sz w:val="20"/>
           <w:szCs w:val="20"/>
         </w:rPr>
-        <w:t xml:space="preserve">pixel intensity values correspond with the unique </w:t>
-      </w:r>
-      <w:proofErr w:type="spellStart"/>
+        <w:t>pixel intensity values correspond with the identified compartment label</w:t>
+      </w:r>
+      <w:r>
+        <w:rPr>
+          <w:sz w:val="20"/>
+          <w:szCs w:val="20"/>
+        </w:rPr>
+        <w:br/>
+        <w:t xml:space="preserve">                                      - </w:t>
+      </w:r>
       <w:r>
         <w:rPr>
           <w:b/>
@@ -2038,32 +1857,15 @@
           <w:sz w:val="20"/>
           <w:szCs w:val="20"/>
         </w:rPr>
-        <w:t>cell_id</w:t>
-      </w:r>
-      <w:proofErr w:type="spellEnd"/>
-      <w:r>
-        <w:rPr>
-          <w:sz w:val="20"/>
-          <w:szCs w:val="20"/>
-        </w:rPr>
-        <w:br/>
-        <w:t>                              </w:t>
-      </w:r>
-      <w:proofErr w:type="spellStart"/>
-      <w:r>
-        <w:rPr>
-          <w:sz w:val="20"/>
-          <w:szCs w:val="20"/>
-        </w:rPr>
-        <w:t>CompartmentLabels_F</w:t>
-      </w:r>
-      <w:proofErr w:type="spellEnd"/>
-      <w:r>
-        <w:rPr>
-          <w:sz w:val="20"/>
-          <w:szCs w:val="20"/>
-        </w:rPr>
-        <w:t>[FOV].TIF</w:t>
+        <w:t>Nuclear = 1, Membrane = 2, Cytoplasmic = 3</w:t>
+      </w:r>
+      <w:r>
+        <w:rPr>
+          <w:sz w:val="20"/>
+          <w:szCs w:val="20"/>
+        </w:rPr>
+        <w:br/>
+        <w:t>                              [run_name]_[sequence_name]_S[slot]_Cell_Stats_F[FOV].csv</w:t>
       </w:r>
       <w:r>
         <w:rPr>
@@ -2080,7 +1882,23 @@
           <w:sz w:val="20"/>
           <w:szCs w:val="20"/>
         </w:rPr>
-        <w:t>cell subcellular compartment labels</w:t>
+        <w:t>cell info from image like area, centerX,Y coordinates and fluorescence values</w:t>
+      </w:r>
+      <w:r>
+        <w:rPr>
+          <w:sz w:val="20"/>
+          <w:szCs w:val="20"/>
+        </w:rPr>
+        <w:br/>
+        <w:t>                      Morphology2D/</w:t>
+      </w:r>
+      <w:r>
+        <w:rPr>
+          <w:sz w:val="20"/>
+          <w:szCs w:val="20"/>
+        </w:rPr>
+        <w:br/>
+        <w:t>                              [sequence_name]_S[slot]_C[cycle]_P[pool]_N[spot]_F[FOV].TIF</w:t>
       </w:r>
       <w:r>
         <w:rPr>
@@ -2097,15 +1915,55 @@
           <w:sz w:val="20"/>
           <w:szCs w:val="20"/>
         </w:rPr>
-        <w:t>pixel intensity values correspond with the identified compartment label</w:t>
-      </w:r>
-      <w:r>
-        <w:rPr>
-          <w:sz w:val="20"/>
-          <w:szCs w:val="20"/>
-        </w:rPr>
-        <w:br/>
-        <w:t xml:space="preserve">                                      - </w:t>
+        <w:t>OME-TIFF of fluorescence values</w:t>
+      </w:r>
+      <w:r>
+        <w:rPr>
+          <w:sz w:val="20"/>
+          <w:szCs w:val="20"/>
+        </w:rPr>
+        <w:br/>
+        <w:t>                      Morphology3D/</w:t>
+      </w:r>
+      <w:r>
+        <w:rPr>
+          <w:sz w:val="20"/>
+          <w:szCs w:val="20"/>
+        </w:rPr>
+        <w:t xml:space="preserve"> </w:t>
+      </w:r>
+      <w:r>
+        <w:rPr>
+          <w:i/>
+          <w:iCs/>
+          <w:sz w:val="20"/>
+          <w:szCs w:val="20"/>
+        </w:rPr>
+        <w:t>(only for v1.1 studies)</w:t>
+      </w:r>
+      <w:r>
+        <w:rPr>
+          <w:sz w:val="20"/>
+          <w:szCs w:val="20"/>
+        </w:rPr>
+        <w:br/>
+        <w:t>                              FOV[FOV]</w:t>
+      </w:r>
+      <w:r>
+        <w:rPr>
+          <w:sz w:val="20"/>
+          <w:szCs w:val="20"/>
+        </w:rPr>
+        <w:br/>
+        <w:t>                                      [sequence_name]_S[slot]_C[cycle]_P[pool]_N[spot]_F[FOV]_Z[z].TIF</w:t>
+      </w:r>
+      <w:r>
+        <w:rPr>
+          <w:sz w:val="20"/>
+          <w:szCs w:val="20"/>
+        </w:rPr>
+        <w:br/>
+        <w:t xml:space="preserve">                                              - </w:t>
       </w:r>
       <w:r>
         <w:rPr>
@@ -2114,15 +1972,23 @@
           <w:sz w:val="20"/>
           <w:szCs w:val="20"/>
         </w:rPr>
-        <w:t>Nuclear = 1, Membrane = 2, Cytoplasmic = 3</w:t>
-      </w:r>
-      <w:r>
-        <w:rPr>
-          <w:sz w:val="20"/>
-          <w:szCs w:val="20"/>
-        </w:rPr>
-        <w:br/>
-        <w:t>                              [run_name]_[sequence_name]_S[slot]_Cell_Stats_F[FOV].csv</w:t>
+        <w:t>OME-TIFF of fluorescence values at each Z plane</w:t>
+      </w:r>
+      <w:r>
+        <w:rPr>
+          <w:sz w:val="20"/>
+          <w:szCs w:val="20"/>
+        </w:rPr>
+        <w:br/>
+        <w:t>                      RnD/</w:t>
+      </w:r>
+      <w:r>
+        <w:rPr>
+          <w:sz w:val="20"/>
+          <w:szCs w:val="20"/>
+        </w:rPr>
+        <w:br/>
+        <w:t>                              Run_[GUID]_[sequence_name]_S[slot]_Summary_F[FOV].csv</w:t>
       </w:r>
       <w:r>
         <w:rPr>
@@ -2139,9 +2005,32 @@
           <w:sz w:val="20"/>
           <w:szCs w:val="20"/>
         </w:rPr>
-        <w:t xml:space="preserve">cell info from image like area, </w:t>
-      </w:r>
-      <w:proofErr w:type="spellStart"/>
+        <w:t>FOV summary statistics</w:t>
+      </w:r>
+      <w:r>
+        <w:rPr>
+          <w:sz w:val="20"/>
+          <w:szCs w:val="20"/>
+        </w:rPr>
+        <w:br/>
+        <w:t>              RunSummary/</w:t>
+      </w:r>
+      <w:r>
+        <w:rPr>
+          <w:sz w:val="20"/>
+          <w:szCs w:val="20"/>
+        </w:rPr>
+        <w:br/>
+        <w:t>                              Run_[GUID]_[date]_S[slot]_[instrument_name]_ExptConfig.txt</w:t>
+      </w:r>
+      <w:r>
+        <w:rPr>
+          <w:sz w:val="20"/>
+          <w:szCs w:val="20"/>
+        </w:rPr>
+        <w:br/>
+        <w:t xml:space="preserve">                                      - </w:t>
+      </w:r>
       <w:r>
         <w:rPr>
           <w:b/>
@@ -2149,9 +2038,40 @@
           <w:sz w:val="20"/>
           <w:szCs w:val="20"/>
         </w:rPr>
-        <w:t>centerX,Y</w:t>
-      </w:r>
-      <w:proofErr w:type="spellEnd"/>
+        <w:t>Instrument Config - includes the pixel to nm ratio</w:t>
+      </w:r>
+      <w:r>
+        <w:rPr>
+          <w:sz w:val="20"/>
+          <w:szCs w:val="20"/>
+        </w:rPr>
+        <w:br/>
+        <w:t>              AnalysisResults/[processing_id]/</w:t>
+      </w:r>
+      <w:r>
+        <w:rPr>
+          <w:sz w:val="20"/>
+          <w:szCs w:val="20"/>
+        </w:rPr>
+        <w:br/>
+        <w:t>                      FOV[FOV]/</w:t>
+      </w:r>
+      <w:r>
+        <w:rPr>
+          <w:sz w:val="20"/>
+          <w:szCs w:val="20"/>
+        </w:rPr>
+        <w:br/>
+        <w:t>                              FOV[FOV]_Analysis_Summary.txt</w:t>
+      </w:r>
+      <w:r>
+        <w:rPr>
+          <w:sz w:val="20"/>
+          <w:szCs w:val="20"/>
+        </w:rPr>
+        <w:br/>
+        <w:t xml:space="preserve">                                      - </w:t>
+      </w:r>
       <w:r>
         <w:rPr>
           <w:b/>
@@ -2159,23 +2079,15 @@
           <w:sz w:val="20"/>
           <w:szCs w:val="20"/>
         </w:rPr>
-        <w:t xml:space="preserve"> coordinates and fluorescence values</w:t>
-      </w:r>
-      <w:r>
-        <w:rPr>
-          <w:sz w:val="20"/>
-          <w:szCs w:val="20"/>
-        </w:rPr>
-        <w:br/>
-        <w:t>                      Morphology2D/</w:t>
-      </w:r>
-      <w:r>
-        <w:rPr>
-          <w:sz w:val="20"/>
-          <w:szCs w:val="20"/>
-        </w:rPr>
-        <w:br/>
-        <w:t>                              [sequence_name]_S[slot]_C[cycle]_P[pool]_N[spot]_F[FOV].TIF</w:t>
+        <w:t>Limits of Detection</w:t>
+      </w:r>
+      <w:r>
+        <w:rPr>
+          <w:sz w:val="20"/>
+          <w:szCs w:val="20"/>
+        </w:rPr>
+        <w:br/>
+        <w:t>                              Run_[GUID]_FOV[FOV]__complete_code_cell_target_call_coord.csv</w:t>
       </w:r>
       <w:r>
         <w:rPr>
@@ -2192,55 +2104,15 @@
           <w:sz w:val="20"/>
           <w:szCs w:val="20"/>
         </w:rPr>
-        <w:t>OME-TIFF of fluorescence values</w:t>
-      </w:r>
-      <w:r>
-        <w:rPr>
-          <w:sz w:val="20"/>
-          <w:szCs w:val="20"/>
-        </w:rPr>
-        <w:br/>
-        <w:t>                      Morphology3D/</w:t>
-      </w:r>
-      <w:r>
-        <w:rPr>
-          <w:sz w:val="20"/>
-          <w:szCs w:val="20"/>
-        </w:rPr>
-        <w:t xml:space="preserve"> </w:t>
-      </w:r>
-      <w:r>
-        <w:rPr>
-          <w:i/>
-          <w:iCs/>
-          <w:sz w:val="20"/>
-          <w:szCs w:val="20"/>
-        </w:rPr>
-        <w:t>(only for v1.1 studies)</w:t>
-      </w:r>
-      <w:r>
-        <w:rPr>
-          <w:sz w:val="20"/>
-          <w:szCs w:val="20"/>
-        </w:rPr>
-        <w:br/>
-        <w:t>                              FOV[FOV]</w:t>
-      </w:r>
-      <w:r>
-        <w:rPr>
-          <w:sz w:val="20"/>
-          <w:szCs w:val="20"/>
-        </w:rPr>
-        <w:br/>
-        <w:t>                                      [sequence_name]_S[slot]_C[cycle]_P[pool]_N[spot]_F[FOV]_Z[z].TIF</w:t>
-      </w:r>
-      <w:r>
-        <w:rPr>
-          <w:sz w:val="20"/>
-          <w:szCs w:val="20"/>
-        </w:rPr>
-        <w:br/>
-        <w:t xml:space="preserve">                                              - </w:t>
+        <w:t>Target coordinates and counts per cell</w:t>
+      </w:r>
+      <w:r>
+        <w:rPr>
+          <w:sz w:val="20"/>
+          <w:szCs w:val="20"/>
+        </w:rPr>
+        <w:br/>
+        <w:t xml:space="preserve">                                      - </w:t>
       </w:r>
       <w:r>
         <w:rPr>
@@ -2249,224 +2121,7 @@
           <w:sz w:val="20"/>
           <w:szCs w:val="20"/>
         </w:rPr>
-        <w:t>OME-TIFF of fluorescence values at each Z plane</w:t>
-      </w:r>
-      <w:r>
-        <w:rPr>
-          <w:sz w:val="20"/>
-          <w:szCs w:val="20"/>
-        </w:rPr>
-        <w:br/>
-        <w:t>                      RnD/</w:t>
-      </w:r>
-      <w:r>
-        <w:rPr>
-          <w:sz w:val="20"/>
-          <w:szCs w:val="20"/>
-        </w:rPr>
-        <w:br/>
-        <w:t>                              Run_[GUID]_[sequence_name]_S[slot]_Summary_F[FOV].csv</w:t>
-      </w:r>
-      <w:r>
-        <w:rPr>
-          <w:sz w:val="20"/>
-          <w:szCs w:val="20"/>
-        </w:rPr>
-        <w:br/>
-        <w:t xml:space="preserve">                                      - </w:t>
-      </w:r>
-      <w:r>
-        <w:rPr>
-          <w:b/>
-          <w:bCs/>
-          <w:sz w:val="20"/>
-          <w:szCs w:val="20"/>
-        </w:rPr>
-        <w:t>FOV summary statistics</w:t>
-      </w:r>
-      <w:r>
-        <w:rPr>
-          <w:sz w:val="20"/>
-          <w:szCs w:val="20"/>
-        </w:rPr>
-        <w:br/>
-        <w:t>              </w:t>
-      </w:r>
-      <w:proofErr w:type="spellStart"/>
-      <w:r>
-        <w:rPr>
-          <w:sz w:val="20"/>
-          <w:szCs w:val="20"/>
-        </w:rPr>
-        <w:t>RunSummary</w:t>
-      </w:r>
-      <w:proofErr w:type="spellEnd"/>
-      <w:r>
-        <w:rPr>
-          <w:sz w:val="20"/>
-          <w:szCs w:val="20"/>
-        </w:rPr>
-        <w:t>/</w:t>
-      </w:r>
-      <w:r>
-        <w:rPr>
-          <w:sz w:val="20"/>
-          <w:szCs w:val="20"/>
-        </w:rPr>
-        <w:br/>
-        <w:t>                              Run_[GUID]_[date]_S[slot]_[instrument_name]_ExptConfig.txt</w:t>
-      </w:r>
-      <w:r>
-        <w:rPr>
-          <w:sz w:val="20"/>
-          <w:szCs w:val="20"/>
-        </w:rPr>
-        <w:br/>
-        <w:t xml:space="preserve">                                      - </w:t>
-      </w:r>
-      <w:r>
-        <w:rPr>
-          <w:b/>
-          <w:bCs/>
-          <w:sz w:val="20"/>
-          <w:szCs w:val="20"/>
-        </w:rPr>
-        <w:t>Instrument Config - includes the pixel to nm ratio</w:t>
-      </w:r>
-      <w:r>
-        <w:rPr>
-          <w:sz w:val="20"/>
-          <w:szCs w:val="20"/>
-        </w:rPr>
-        <w:br/>
-        <w:t>              </w:t>
-      </w:r>
-      <w:proofErr w:type="spellStart"/>
-      <w:r>
-        <w:rPr>
-          <w:sz w:val="20"/>
-          <w:szCs w:val="20"/>
-        </w:rPr>
-        <w:t>AnalysisResults</w:t>
-      </w:r>
-      <w:proofErr w:type="spellEnd"/>
-      <w:r>
-        <w:rPr>
-          <w:sz w:val="20"/>
-          <w:szCs w:val="20"/>
-        </w:rPr>
-        <w:t>/[</w:t>
-      </w:r>
-      <w:proofErr w:type="spellStart"/>
-      <w:r>
-        <w:rPr>
-          <w:sz w:val="20"/>
-          <w:szCs w:val="20"/>
-        </w:rPr>
-        <w:t>processing_id</w:t>
-      </w:r>
-      <w:proofErr w:type="spellEnd"/>
-      <w:r>
-        <w:rPr>
-          <w:sz w:val="20"/>
-          <w:szCs w:val="20"/>
-        </w:rPr>
-        <w:t>]/</w:t>
-      </w:r>
-      <w:r>
-        <w:rPr>
-          <w:sz w:val="20"/>
-          <w:szCs w:val="20"/>
-        </w:rPr>
-        <w:br/>
-        <w:t>                      FOV[FOV]/</w:t>
-      </w:r>
-      <w:r>
-        <w:rPr>
-          <w:sz w:val="20"/>
-          <w:szCs w:val="20"/>
-        </w:rPr>
-        <w:br/>
-        <w:t>                              FOV[FOV]_Analysis_Summary.txt</w:t>
-      </w:r>
-      <w:r>
-        <w:rPr>
-          <w:sz w:val="20"/>
-          <w:szCs w:val="20"/>
-        </w:rPr>
-        <w:br/>
-        <w:t xml:space="preserve">                                      - </w:t>
-      </w:r>
-      <w:r>
-        <w:rPr>
-          <w:b/>
-          <w:bCs/>
-          <w:sz w:val="20"/>
-          <w:szCs w:val="20"/>
-        </w:rPr>
-        <w:t>Limits of Detection</w:t>
-      </w:r>
-      <w:r>
-        <w:rPr>
-          <w:sz w:val="20"/>
-          <w:szCs w:val="20"/>
-        </w:rPr>
-        <w:br/>
-        <w:t>                              Run_[GUID]_FOV[FOV]__complete_code_cell_target_call_coord.csv</w:t>
-      </w:r>
-      <w:r>
-        <w:rPr>
-          <w:sz w:val="20"/>
-          <w:szCs w:val="20"/>
-        </w:rPr>
-        <w:br/>
-        <w:t xml:space="preserve">                                      - </w:t>
-      </w:r>
-      <w:r>
-        <w:rPr>
-          <w:b/>
-          <w:bCs/>
-          <w:sz w:val="20"/>
-          <w:szCs w:val="20"/>
-        </w:rPr>
-        <w:t>Target coordinates and counts per cell</w:t>
-      </w:r>
-      <w:r>
-        <w:rPr>
-          <w:sz w:val="20"/>
-          <w:szCs w:val="20"/>
-        </w:rPr>
-        <w:br/>
-        <w:t xml:space="preserve">                                      - </w:t>
-      </w:r>
-      <w:r>
-        <w:rPr>
-          <w:b/>
-          <w:bCs/>
-          <w:sz w:val="20"/>
-          <w:szCs w:val="20"/>
-        </w:rPr>
-        <w:t xml:space="preserve">other </w:t>
-      </w:r>
-      <w:proofErr w:type="spellStart"/>
-      <w:r>
-        <w:rPr>
-          <w:b/>
-          <w:bCs/>
-          <w:sz w:val="20"/>
-          <w:szCs w:val="20"/>
-        </w:rPr>
-        <w:t>coord</w:t>
-      </w:r>
-      <w:proofErr w:type="spellEnd"/>
-      <w:r>
-        <w:rPr>
-          <w:b/>
-          <w:bCs/>
-          <w:sz w:val="20"/>
-          <w:szCs w:val="20"/>
-        </w:rPr>
-        <w:t xml:space="preserve"> files are intermediate files</w:t>
+        <w:t>other coord files are intermediate files</w:t>
       </w:r>
       <w:bookmarkEnd w:id="0"/>
     </w:p>
@@ -2515,21 +2170,12 @@
           <w:szCs w:val="20"/>
         </w:rPr>
       </w:pPr>
-      <w:proofErr w:type="spellStart"/>
-      <w:r>
-        <w:rPr>
-          <w:sz w:val="20"/>
-          <w:szCs w:val="20"/>
-        </w:rPr>
-        <w:t>Flowcell</w:t>
-      </w:r>
-      <w:proofErr w:type="spellEnd"/>
-      <w:r>
-        <w:rPr>
-          <w:sz w:val="20"/>
-          <w:szCs w:val="20"/>
-        </w:rPr>
-        <w:t xml:space="preserve"> Folder/</w:t>
+      <w:r>
+        <w:rPr>
+          <w:sz w:val="20"/>
+          <w:szCs w:val="20"/>
+        </w:rPr>
+        <w:t>Flowcell Folder/</w:t>
       </w:r>
       <w:r>
         <w:rPr>
@@ -2545,49 +2191,8 @@
           <w:szCs w:val="20"/>
         </w:rPr>
         <w:br/>
-        <w:t>              </w:t>
-      </w:r>
-      <w:proofErr w:type="spellStart"/>
-      <w:r>
-        <w:rPr>
-          <w:sz w:val="20"/>
-          <w:szCs w:val="20"/>
-        </w:rPr>
-        <w:t>SpatialProfiling</w:t>
-      </w:r>
-      <w:proofErr w:type="spellEnd"/>
-      <w:r>
-        <w:rPr>
-          <w:sz w:val="20"/>
-          <w:szCs w:val="20"/>
-        </w:rPr>
-        <w:t>_[</w:t>
-      </w:r>
-      <w:proofErr w:type="spellStart"/>
-      <w:r>
-        <w:rPr>
-          <w:sz w:val="20"/>
-          <w:szCs w:val="20"/>
-        </w:rPr>
-        <w:t>sequence_name</w:t>
-      </w:r>
-      <w:proofErr w:type="spellEnd"/>
-      <w:r>
-        <w:rPr>
-          <w:sz w:val="20"/>
-          <w:szCs w:val="20"/>
-        </w:rPr>
-        <w:t>].</w:t>
-      </w:r>
-      <w:proofErr w:type="spellStart"/>
-      <w:r>
-        <w:rPr>
-          <w:sz w:val="20"/>
-          <w:szCs w:val="20"/>
-        </w:rPr>
-        <w:t>fovs</w:t>
-      </w:r>
-      <w:proofErr w:type="spellEnd"/>
+        <w:t>              SpatialProfiling_[sequence_name].fovs</w:t>
+      </w:r>
       <w:r>
         <w:rPr>
           <w:sz w:val="20"/>
@@ -2603,9 +2208,32 @@
           <w:sz w:val="20"/>
           <w:szCs w:val="20"/>
         </w:rPr>
-        <w:t xml:space="preserve">FOV Coordinates for study, slide number matches </w:t>
-      </w:r>
-      <w:proofErr w:type="spellStart"/>
+        <w:t>FOV Coordinates for study, slide number matches SlideNum in next folder</w:t>
+      </w:r>
+      <w:r>
+        <w:rPr>
+          <w:sz w:val="20"/>
+          <w:szCs w:val="20"/>
+        </w:rPr>
+        <w:br/>
+        <w:t>      [Flowcell]_[SlideNum]/</w:t>
+      </w:r>
+      <w:r>
+        <w:rPr>
+          <w:sz w:val="20"/>
+          <w:szCs w:val="20"/>
+        </w:rPr>
+        <w:br/>
+        <w:t>              plex_[processing_id].csv</w:t>
+      </w:r>
+      <w:r>
+        <w:rPr>
+          <w:sz w:val="20"/>
+          <w:szCs w:val="20"/>
+        </w:rPr>
+        <w:br/>
+        <w:t xml:space="preserve">                      - </w:t>
+      </w:r>
       <w:r>
         <w:rPr>
           <w:b/>
@@ -2613,9 +2241,40 @@
           <w:sz w:val="20"/>
           <w:szCs w:val="20"/>
         </w:rPr>
-        <w:t>SlideNum</w:t>
-      </w:r>
-      <w:proofErr w:type="spellEnd"/>
+        <w:t>Target probes metadata</w:t>
+      </w:r>
+      <w:r>
+        <w:rPr>
+          <w:sz w:val="20"/>
+          <w:szCs w:val="20"/>
+        </w:rPr>
+        <w:br/>
+        <w:t>              CellStatsDir/</w:t>
+      </w:r>
+      <w:r>
+        <w:rPr>
+          <w:sz w:val="20"/>
+          <w:szCs w:val="20"/>
+        </w:rPr>
+        <w:br/>
+        <w:t>                      CellComposite/</w:t>
+      </w:r>
+      <w:r>
+        <w:rPr>
+          <w:sz w:val="20"/>
+          <w:szCs w:val="20"/>
+        </w:rPr>
+        <w:br/>
+        <w:t>                              CellComposite_FOV[FOV].jpg</w:t>
+      </w:r>
+      <w:r>
+        <w:rPr>
+          <w:sz w:val="20"/>
+          <w:szCs w:val="20"/>
+        </w:rPr>
+        <w:br/>
+        <w:t xml:space="preserve">                                      - </w:t>
+      </w:r>
       <w:r>
         <w:rPr>
           <w:b/>
@@ -2623,63 +2282,31 @@
           <w:sz w:val="20"/>
           <w:szCs w:val="20"/>
         </w:rPr>
-        <w:t xml:space="preserve"> in next folder</w:t>
-      </w:r>
-      <w:r>
-        <w:rPr>
-          <w:sz w:val="20"/>
-          <w:szCs w:val="20"/>
-        </w:rPr>
-        <w:br/>
-        <w:t>      [</w:t>
-      </w:r>
-      <w:proofErr w:type="spellStart"/>
-      <w:r>
-        <w:rPr>
-          <w:sz w:val="20"/>
-          <w:szCs w:val="20"/>
-        </w:rPr>
-        <w:t>Flowcell</w:t>
-      </w:r>
-      <w:proofErr w:type="spellEnd"/>
-      <w:r>
-        <w:rPr>
-          <w:sz w:val="20"/>
-          <w:szCs w:val="20"/>
-        </w:rPr>
-        <w:t>]_[</w:t>
-      </w:r>
-      <w:proofErr w:type="spellStart"/>
-      <w:r>
-        <w:rPr>
-          <w:sz w:val="20"/>
-          <w:szCs w:val="20"/>
-        </w:rPr>
-        <w:t>SlideNum</w:t>
-      </w:r>
-      <w:proofErr w:type="spellEnd"/>
-      <w:r>
-        <w:rPr>
-          <w:sz w:val="20"/>
-          <w:szCs w:val="20"/>
-        </w:rPr>
-        <w:t>]/</w:t>
-      </w:r>
-      <w:r>
-        <w:rPr>
-          <w:sz w:val="20"/>
-          <w:szCs w:val="20"/>
-        </w:rPr>
-        <w:br/>
-        <w:t>              plex_[processing_id].csv</w:t>
-      </w:r>
-      <w:r>
-        <w:rPr>
-          <w:sz w:val="20"/>
-          <w:szCs w:val="20"/>
-        </w:rPr>
-        <w:br/>
-        <w:t xml:space="preserve">                      - </w:t>
+        <w:t xml:space="preserve">Composite Colored Image for each FOV </w:t>
+      </w:r>
+      <w:r>
+        <w:rPr>
+          <w:sz w:val="20"/>
+          <w:szCs w:val="20"/>
+        </w:rPr>
+        <w:br/>
+        <w:t>                      CellOverlay/</w:t>
+      </w:r>
+      <w:r>
+        <w:rPr>
+          <w:sz w:val="20"/>
+          <w:szCs w:val="20"/>
+        </w:rPr>
+        <w:br/>
+        <w:t>                              CellOverlay_[FOV].jpg</w:t>
+      </w:r>
+      <w:r>
+        <w:rPr>
+          <w:sz w:val="20"/>
+          <w:szCs w:val="20"/>
+        </w:rPr>
+        <w:br/>
+        <w:t xml:space="preserve">                                      - </w:t>
       </w:r>
       <w:r>
         <w:rPr>
@@ -2688,63 +2315,23 @@
           <w:sz w:val="20"/>
           <w:szCs w:val="20"/>
         </w:rPr>
-        <w:t>Target probes metadata</w:t>
-      </w:r>
-      <w:r>
-        <w:rPr>
-          <w:sz w:val="20"/>
-          <w:szCs w:val="20"/>
-        </w:rPr>
-        <w:br/>
-        <w:t>              </w:t>
-      </w:r>
-      <w:proofErr w:type="spellStart"/>
-      <w:r>
-        <w:rPr>
-          <w:sz w:val="20"/>
-          <w:szCs w:val="20"/>
-        </w:rPr>
-        <w:t>CellStatsDir</w:t>
-      </w:r>
-      <w:proofErr w:type="spellEnd"/>
-      <w:r>
-        <w:rPr>
-          <w:sz w:val="20"/>
-          <w:szCs w:val="20"/>
-        </w:rPr>
-        <w:t>/</w:t>
-      </w:r>
-      <w:r>
-        <w:rPr>
-          <w:sz w:val="20"/>
-          <w:szCs w:val="20"/>
-        </w:rPr>
-        <w:br/>
-        <w:t>                      </w:t>
-      </w:r>
-      <w:proofErr w:type="spellStart"/>
-      <w:r>
-        <w:rPr>
-          <w:sz w:val="20"/>
-          <w:szCs w:val="20"/>
-        </w:rPr>
-        <w:t>CellComposite</w:t>
-      </w:r>
-      <w:proofErr w:type="spellEnd"/>
-      <w:r>
-        <w:rPr>
-          <w:sz w:val="20"/>
-          <w:szCs w:val="20"/>
-        </w:rPr>
-        <w:t>/</w:t>
-      </w:r>
-      <w:r>
-        <w:rPr>
-          <w:sz w:val="20"/>
-          <w:szCs w:val="20"/>
-        </w:rPr>
-        <w:br/>
-        <w:t>                              CellComposite_FOV[FOV].jpg</w:t>
+        <w:t>B&amp;W image with cell segmentation overlays for each FOV</w:t>
+      </w:r>
+      <w:r>
+        <w:rPr>
+          <w:sz w:val="20"/>
+          <w:szCs w:val="20"/>
+        </w:rPr>
+        <w:br/>
+        <w:t>                      FOV[FOV]/</w:t>
+      </w:r>
+      <w:r>
+        <w:rPr>
+          <w:sz w:val="20"/>
+          <w:szCs w:val="20"/>
+        </w:rPr>
+        <w:br/>
+        <w:t>                              CellLabels_F[FOV].TIF</w:t>
       </w:r>
       <w:r>
         <w:rPr>
@@ -2761,39 +2348,7 @@
           <w:sz w:val="20"/>
           <w:szCs w:val="20"/>
         </w:rPr>
-        <w:t xml:space="preserve">Composite Colored Image for each FOV </w:t>
-      </w:r>
-      <w:r>
-        <w:rPr>
-          <w:sz w:val="20"/>
-          <w:szCs w:val="20"/>
-        </w:rPr>
-        <w:br/>
-        <w:t>                      </w:t>
-      </w:r>
-      <w:proofErr w:type="spellStart"/>
-      <w:r>
-        <w:rPr>
-          <w:sz w:val="20"/>
-          <w:szCs w:val="20"/>
-        </w:rPr>
-        <w:t>CellOverlay</w:t>
-      </w:r>
-      <w:proofErr w:type="spellEnd"/>
-      <w:r>
-        <w:rPr>
-          <w:sz w:val="20"/>
-          <w:szCs w:val="20"/>
-        </w:rPr>
-        <w:t>/</w:t>
-      </w:r>
-      <w:r>
-        <w:rPr>
-          <w:sz w:val="20"/>
-          <w:szCs w:val="20"/>
-        </w:rPr>
-        <w:br/>
-        <w:t>                              CellOverlay_[FOV].jpg</w:t>
+        <w:t>cell segmentation labels</w:t>
       </w:r>
       <w:r>
         <w:rPr>
@@ -2810,39 +2365,15 @@
           <w:sz w:val="20"/>
           <w:szCs w:val="20"/>
         </w:rPr>
-        <w:t>B&amp;W image with cell segmentation overlays for each FOV</w:t>
-      </w:r>
-      <w:r>
-        <w:rPr>
-          <w:sz w:val="20"/>
-          <w:szCs w:val="20"/>
-        </w:rPr>
-        <w:br/>
-        <w:t>                      FOV[FOV]/</w:t>
-      </w:r>
-      <w:r>
-        <w:rPr>
-          <w:sz w:val="20"/>
-          <w:szCs w:val="20"/>
-        </w:rPr>
-        <w:br/>
-        <w:t>                              </w:t>
-      </w:r>
-      <w:proofErr w:type="spellStart"/>
-      <w:r>
-        <w:rPr>
-          <w:sz w:val="20"/>
-          <w:szCs w:val="20"/>
-        </w:rPr>
-        <w:t>CellLabels_F</w:t>
-      </w:r>
-      <w:proofErr w:type="spellEnd"/>
-      <w:r>
-        <w:rPr>
-          <w:sz w:val="20"/>
-          <w:szCs w:val="20"/>
-        </w:rPr>
-        <w:t>[FOV].TIF</w:t>
+        <w:t>pixel intensity values correspond with the unique cell_id</w:t>
+      </w:r>
+      <w:r>
+        <w:rPr>
+          <w:sz w:val="20"/>
+          <w:szCs w:val="20"/>
+        </w:rPr>
+        <w:br/>
+        <w:t>                              CompartmentLabels_F[FOV].TIF</w:t>
       </w:r>
       <w:r>
         <w:rPr>
@@ -2859,7 +2390,7 @@
           <w:sz w:val="20"/>
           <w:szCs w:val="20"/>
         </w:rPr>
-        <w:t>cell segmentation labels</w:t>
+        <w:t>cell subcellular compartment labels</w:t>
       </w:r>
       <w:r>
         <w:rPr>
@@ -2876,9 +2407,16 @@
           <w:sz w:val="20"/>
           <w:szCs w:val="20"/>
         </w:rPr>
-        <w:t xml:space="preserve">pixel intensity values correspond with the unique </w:t>
-      </w:r>
-      <w:proofErr w:type="spellStart"/>
+        <w:t>pixel intensity values correspond with the identified compartment label</w:t>
+      </w:r>
+      <w:r>
+        <w:rPr>
+          <w:sz w:val="20"/>
+          <w:szCs w:val="20"/>
+        </w:rPr>
+        <w:br/>
+        <w:t xml:space="preserve">                                      - </w:t>
+      </w:r>
       <w:r>
         <w:rPr>
           <w:b/>
@@ -2886,32 +2424,15 @@
           <w:sz w:val="20"/>
           <w:szCs w:val="20"/>
         </w:rPr>
-        <w:t>cell_id</w:t>
-      </w:r>
-      <w:proofErr w:type="spellEnd"/>
-      <w:r>
-        <w:rPr>
-          <w:sz w:val="20"/>
-          <w:szCs w:val="20"/>
-        </w:rPr>
-        <w:br/>
-        <w:t>                              </w:t>
-      </w:r>
-      <w:proofErr w:type="spellStart"/>
-      <w:r>
-        <w:rPr>
-          <w:sz w:val="20"/>
-          <w:szCs w:val="20"/>
-        </w:rPr>
-        <w:t>CompartmentLabels_F</w:t>
-      </w:r>
-      <w:proofErr w:type="spellEnd"/>
-      <w:r>
-        <w:rPr>
-          <w:sz w:val="20"/>
-          <w:szCs w:val="20"/>
-        </w:rPr>
-        <w:t>[FOV].TIF</w:t>
+        <w:t>Nuclear = 1, Membrane = 2, Cytoplasmic = 3</w:t>
+      </w:r>
+      <w:r>
+        <w:rPr>
+          <w:sz w:val="20"/>
+          <w:szCs w:val="20"/>
+        </w:rPr>
+        <w:br/>
+        <w:t>                              [run_name]_[sequence_name]_S[slot]_Cell_Stats_F[FOV].csv</w:t>
       </w:r>
       <w:r>
         <w:rPr>
@@ -2928,7 +2449,23 @@
           <w:sz w:val="20"/>
           <w:szCs w:val="20"/>
         </w:rPr>
-        <w:t>cell subcellular compartment labels</w:t>
+        <w:t>cell info from image like area, centerX,Y coordinates and fluorescence values</w:t>
+      </w:r>
+      <w:r>
+        <w:rPr>
+          <w:sz w:val="20"/>
+          <w:szCs w:val="20"/>
+        </w:rPr>
+        <w:br/>
+        <w:t>                      Morphology2D/</w:t>
+      </w:r>
+      <w:r>
+        <w:rPr>
+          <w:sz w:val="20"/>
+          <w:szCs w:val="20"/>
+        </w:rPr>
+        <w:br/>
+        <w:t>                              [sequence_name]_S[slot]_C[cycle]_P[pool]_N[spot]_F[FOV].TIF</w:t>
       </w:r>
       <w:r>
         <w:rPr>
@@ -2945,15 +2482,55 @@
           <w:sz w:val="20"/>
           <w:szCs w:val="20"/>
         </w:rPr>
-        <w:t>pixel intensity values correspond with the identified compartment label</w:t>
-      </w:r>
-      <w:r>
-        <w:rPr>
-          <w:sz w:val="20"/>
-          <w:szCs w:val="20"/>
-        </w:rPr>
-        <w:br/>
-        <w:t xml:space="preserve">                                      - </w:t>
+        <w:t>OME-TIFF of fluorescence values</w:t>
+      </w:r>
+      <w:r>
+        <w:rPr>
+          <w:sz w:val="20"/>
+          <w:szCs w:val="20"/>
+        </w:rPr>
+        <w:br/>
+        <w:t>                      Morphology3D/</w:t>
+      </w:r>
+      <w:r>
+        <w:rPr>
+          <w:sz w:val="20"/>
+          <w:szCs w:val="20"/>
+        </w:rPr>
+        <w:t xml:space="preserve"> </w:t>
+      </w:r>
+      <w:r>
+        <w:rPr>
+          <w:i/>
+          <w:iCs/>
+          <w:sz w:val="20"/>
+          <w:szCs w:val="20"/>
+        </w:rPr>
+        <w:t>(only for v1.1 studies)</w:t>
+      </w:r>
+      <w:r>
+        <w:rPr>
+          <w:sz w:val="20"/>
+          <w:szCs w:val="20"/>
+        </w:rPr>
+        <w:br/>
+        <w:t>                              FOV[FOV]</w:t>
+      </w:r>
+      <w:r>
+        <w:rPr>
+          <w:sz w:val="20"/>
+          <w:szCs w:val="20"/>
+        </w:rPr>
+        <w:br/>
+        <w:t>                                      [sequence_name]_S[slot]_C[cycle]_P[pool]_N[spot]_F[FOV]_Z[z].TIF</w:t>
+      </w:r>
+      <w:r>
+        <w:rPr>
+          <w:sz w:val="20"/>
+          <w:szCs w:val="20"/>
+        </w:rPr>
+        <w:br/>
+        <w:t xml:space="preserve">                                              - </w:t>
       </w:r>
       <w:r>
         <w:rPr>
@@ -2962,15 +2539,23 @@
           <w:sz w:val="20"/>
           <w:szCs w:val="20"/>
         </w:rPr>
-        <w:t>Nuclear = 1, Membrane = 2, Cytoplasmic = 3</w:t>
-      </w:r>
-      <w:r>
-        <w:rPr>
-          <w:sz w:val="20"/>
-          <w:szCs w:val="20"/>
-        </w:rPr>
-        <w:br/>
-        <w:t>                              [run_name]_[sequence_name]_S[slot]_Cell_Stats_F[FOV].csv</w:t>
+        <w:t>OME-TIFF of fluorescence values at each Z plane</w:t>
+      </w:r>
+      <w:r>
+        <w:rPr>
+          <w:sz w:val="20"/>
+          <w:szCs w:val="20"/>
+        </w:rPr>
+        <w:br/>
+        <w:t>                      RnD/</w:t>
+      </w:r>
+      <w:r>
+        <w:rPr>
+          <w:sz w:val="20"/>
+          <w:szCs w:val="20"/>
+        </w:rPr>
+        <w:br/>
+        <w:t>                              Run_[GUID]_[sequence_name]_S[slot]_Summary_F[FOV].csv</w:t>
       </w:r>
       <w:r>
         <w:rPr>
@@ -2987,9 +2572,32 @@
           <w:sz w:val="20"/>
           <w:szCs w:val="20"/>
         </w:rPr>
-        <w:t xml:space="preserve">cell info from image like area, </w:t>
-      </w:r>
-      <w:proofErr w:type="spellStart"/>
+        <w:t>FOV summary statistics</w:t>
+      </w:r>
+      <w:r>
+        <w:rPr>
+          <w:sz w:val="20"/>
+          <w:szCs w:val="20"/>
+        </w:rPr>
+        <w:br/>
+        <w:t>              RunSummary/</w:t>
+      </w:r>
+      <w:r>
+        <w:rPr>
+          <w:sz w:val="20"/>
+          <w:szCs w:val="20"/>
+        </w:rPr>
+        <w:br/>
+        <w:t>                              Run_[GUID]_[date]_S[slot]_[instrument_name]_ExptConfig.txt</w:t>
+      </w:r>
+      <w:r>
+        <w:rPr>
+          <w:sz w:val="20"/>
+          <w:szCs w:val="20"/>
+        </w:rPr>
+        <w:br/>
+        <w:t xml:space="preserve">                                      - </w:t>
+      </w:r>
       <w:r>
         <w:rPr>
           <w:b/>
@@ -2997,9 +2605,32 @@
           <w:sz w:val="20"/>
           <w:szCs w:val="20"/>
         </w:rPr>
-        <w:t>centerX,Y</w:t>
-      </w:r>
-      <w:proofErr w:type="spellEnd"/>
+        <w:t>Instrument Config - includes the pixel to nm ratio</w:t>
+      </w:r>
+      <w:r>
+        <w:rPr>
+          <w:sz w:val="20"/>
+          <w:szCs w:val="20"/>
+        </w:rPr>
+        <w:br/>
+        <w:t>              ProteinDir/</w:t>
+      </w:r>
+      <w:r>
+        <w:rPr>
+          <w:sz w:val="20"/>
+          <w:szCs w:val="20"/>
+        </w:rPr>
+        <w:br/>
+        <w:t>                      FOV[FOV]/</w:t>
+      </w:r>
+      <w:r>
+        <w:rPr>
+          <w:sz w:val="20"/>
+          <w:szCs w:val="20"/>
+        </w:rPr>
+        <w:br/>
+        <w:t xml:space="preserve">                              - </w:t>
+      </w:r>
       <w:r>
         <w:rPr>
           <w:b/>
@@ -3007,31 +2638,63 @@
           <w:sz w:val="20"/>
           <w:szCs w:val="20"/>
         </w:rPr>
-        <w:t xml:space="preserve"> coordinates and fluorescence values</w:t>
-      </w:r>
-      <w:r>
-        <w:rPr>
-          <w:sz w:val="20"/>
-          <w:szCs w:val="20"/>
-        </w:rPr>
-        <w:br/>
-        <w:t>                      Morphology2D/</w:t>
-      </w:r>
-      <w:r>
-        <w:rPr>
-          <w:sz w:val="20"/>
-          <w:szCs w:val="20"/>
-        </w:rPr>
-        <w:br/>
-        <w:t>                              [sequence_name]_S[slot]_C[cycle]_P[pool]_N[spot]_F[FOV].TIF</w:t>
-      </w:r>
-      <w:r>
-        <w:rPr>
-          <w:sz w:val="20"/>
-          <w:szCs w:val="20"/>
-        </w:rPr>
-        <w:br/>
-        <w:t xml:space="preserve">                                      - </w:t>
+        <w:t>Files are used to generate ProteinImages, ProteinMasks, &amp; Protein Stats in AnalysisResults/ folder</w:t>
+      </w:r>
+      <w:r>
+        <w:rPr>
+          <w:sz w:val="20"/>
+          <w:szCs w:val="20"/>
+        </w:rPr>
+        <w:br/>
+        <w:t>              AnalysisResults/[processing_id]/</w:t>
+      </w:r>
+      <w:r>
+        <w:rPr>
+          <w:sz w:val="20"/>
+          <w:szCs w:val="20"/>
+        </w:rPr>
+        <w:br/>
+        <w:t>                      FOV[FOV]/</w:t>
+      </w:r>
+      <w:r>
+        <w:rPr>
+          <w:sz w:val="20"/>
+          <w:szCs w:val="20"/>
+        </w:rPr>
+        <w:br/>
+        <w:t>                              PerCellStats/</w:t>
+      </w:r>
+      <w:r>
+        <w:rPr>
+          <w:sz w:val="20"/>
+          <w:szCs w:val="20"/>
+        </w:rPr>
+        <w:br/>
+        <w:t>                                      [sequence_name]_S[slot]</w:t>
+      </w:r>
+      <w:r>
+        <w:rPr>
+          <w:i/>
+          <w:iCs/>
+          <w:sz w:val="20"/>
+          <w:szCs w:val="20"/>
+        </w:rPr>
+        <w:t>C001_F[FOV]</w:t>
+      </w:r>
+      <w:r>
+        <w:rPr>
+          <w:sz w:val="20"/>
+          <w:szCs w:val="20"/>
+        </w:rPr>
+        <w:t>[probe_id]_perCell_1ChStats.csv</w:t>
+      </w:r>
+      <w:r>
+        <w:rPr>
+          <w:sz w:val="20"/>
+          <w:szCs w:val="20"/>
+        </w:rPr>
+        <w:br/>
+        <w:t xml:space="preserve">                                              - </w:t>
       </w:r>
       <w:r>
         <w:rPr>
@@ -3040,22 +2703,64 @@
           <w:sz w:val="20"/>
           <w:szCs w:val="20"/>
         </w:rPr>
-        <w:t>OME-TIFF of fluorescence values</w:t>
-      </w:r>
-      <w:r>
-        <w:rPr>
-          <w:sz w:val="20"/>
-          <w:szCs w:val="20"/>
-        </w:rPr>
-        <w:br/>
-        <w:t>                      Morphology3D/</w:t>
-      </w:r>
-      <w:r>
-        <w:rPr>
-          <w:sz w:val="20"/>
-          <w:szCs w:val="20"/>
-        </w:rPr>
-        <w:t xml:space="preserve"> </w:t>
+        <w:t>Counts per probe_id per cell</w:t>
+      </w:r>
+      <w:r>
+        <w:rPr>
+          <w:sz w:val="20"/>
+          <w:szCs w:val="20"/>
+        </w:rPr>
+        <w:br/>
+        <w:t xml:space="preserve">                                              - </w:t>
+      </w:r>
+      <w:r>
+        <w:rPr>
+          <w:b/>
+          <w:bCs/>
+          <w:sz w:val="20"/>
+          <w:szCs w:val="20"/>
+        </w:rPr>
+        <w:t>1 file per protein in panel</w:t>
+      </w:r>
+      <w:r>
+        <w:rPr>
+          <w:sz w:val="20"/>
+          <w:szCs w:val="20"/>
+        </w:rPr>
+        <w:br/>
+        <w:t xml:space="preserve">                                              - </w:t>
+      </w:r>
+      <w:r>
+        <w:rPr>
+          <w:b/>
+          <w:bCs/>
+          <w:sz w:val="20"/>
+          <w:szCs w:val="20"/>
+        </w:rPr>
+        <w:t>Avg Fluorescence is considered count</w:t>
+      </w:r>
+      <w:r>
+        <w:rPr>
+          <w:sz w:val="20"/>
+          <w:szCs w:val="20"/>
+        </w:rPr>
+        <w:br/>
+      </w:r>
+      <w:r>
+        <w:rPr>
+          <w:sz w:val="20"/>
+          <w:szCs w:val="20"/>
+        </w:rPr>
+        <w:lastRenderedPageBreak/>
+        <w:t>                              ProteinImages/</w:t>
+      </w:r>
+      <w:r>
+        <w:rPr>
+          <w:sz w:val="20"/>
+          <w:szCs w:val="20"/>
+        </w:rPr>
+        <w:br/>
+        <w:t>                                      [sequence_name]_S[slot]</w:t>
       </w:r>
       <w:r>
         <w:rPr>
@@ -3064,23 +2769,14 @@
           <w:sz w:val="20"/>
           <w:szCs w:val="20"/>
         </w:rPr>
-        <w:t>(only for v1.1 studies)</w:t>
-      </w:r>
-      <w:r>
-        <w:rPr>
-          <w:sz w:val="20"/>
-          <w:szCs w:val="20"/>
-        </w:rPr>
-        <w:br/>
-        <w:t>                              FOV[FOV]</w:t>
-      </w:r>
-      <w:r>
-        <w:rPr>
-          <w:sz w:val="20"/>
-          <w:szCs w:val="20"/>
-        </w:rPr>
-        <w:br/>
-        <w:t>                                      [sequence_name]_S[slot]_C[cycle]_P[pool]_N[spot]_F[FOV]_Z[z].TIF</w:t>
+        <w:t>C001_F[FOV]</w:t>
+      </w:r>
+      <w:r>
+        <w:rPr>
+          <w:sz w:val="20"/>
+          <w:szCs w:val="20"/>
+        </w:rPr>
+        <w:t>[probe_id].TIF</w:t>
       </w:r>
       <w:r>
         <w:rPr>
@@ -3097,436 +2793,6 @@
           <w:sz w:val="20"/>
           <w:szCs w:val="20"/>
         </w:rPr>
-        <w:t>OME-TIFF of fluorescence values at each Z plane</w:t>
-      </w:r>
-      <w:r>
-        <w:rPr>
-          <w:sz w:val="20"/>
-          <w:szCs w:val="20"/>
-        </w:rPr>
-        <w:br/>
-        <w:t>                      RnD/</w:t>
-      </w:r>
-      <w:r>
-        <w:rPr>
-          <w:sz w:val="20"/>
-          <w:szCs w:val="20"/>
-        </w:rPr>
-        <w:br/>
-        <w:t>                              Run_[GUID]_[sequence_name]_S[slot]_Summary_F[FOV].csv</w:t>
-      </w:r>
-      <w:r>
-        <w:rPr>
-          <w:sz w:val="20"/>
-          <w:szCs w:val="20"/>
-        </w:rPr>
-        <w:br/>
-        <w:t xml:space="preserve">                                      - </w:t>
-      </w:r>
-      <w:r>
-        <w:rPr>
-          <w:b/>
-          <w:bCs/>
-          <w:sz w:val="20"/>
-          <w:szCs w:val="20"/>
-        </w:rPr>
-        <w:t>FOV summary statistics</w:t>
-      </w:r>
-      <w:r>
-        <w:rPr>
-          <w:sz w:val="20"/>
-          <w:szCs w:val="20"/>
-        </w:rPr>
-        <w:br/>
-        <w:t>              </w:t>
-      </w:r>
-      <w:proofErr w:type="spellStart"/>
-      <w:r>
-        <w:rPr>
-          <w:sz w:val="20"/>
-          <w:szCs w:val="20"/>
-        </w:rPr>
-        <w:t>RunSummary</w:t>
-      </w:r>
-      <w:proofErr w:type="spellEnd"/>
-      <w:r>
-        <w:rPr>
-          <w:sz w:val="20"/>
-          <w:szCs w:val="20"/>
-        </w:rPr>
-        <w:t>/</w:t>
-      </w:r>
-      <w:r>
-        <w:rPr>
-          <w:sz w:val="20"/>
-          <w:szCs w:val="20"/>
-        </w:rPr>
-        <w:br/>
-        <w:t>                              Run_[GUID]_[date]_S[slot]_[instrument_name]_ExptConfig.txt</w:t>
-      </w:r>
-      <w:r>
-        <w:rPr>
-          <w:sz w:val="20"/>
-          <w:szCs w:val="20"/>
-        </w:rPr>
-        <w:br/>
-        <w:t xml:space="preserve">                                      - </w:t>
-      </w:r>
-      <w:r>
-        <w:rPr>
-          <w:b/>
-          <w:bCs/>
-          <w:sz w:val="20"/>
-          <w:szCs w:val="20"/>
-        </w:rPr>
-        <w:t>Instrument Config - includes the pixel to nm ratio</w:t>
-      </w:r>
-      <w:r>
-        <w:rPr>
-          <w:sz w:val="20"/>
-          <w:szCs w:val="20"/>
-        </w:rPr>
-        <w:br/>
-        <w:t>              </w:t>
-      </w:r>
-      <w:proofErr w:type="spellStart"/>
-      <w:r>
-        <w:rPr>
-          <w:sz w:val="20"/>
-          <w:szCs w:val="20"/>
-        </w:rPr>
-        <w:t>ProteinDir</w:t>
-      </w:r>
-      <w:proofErr w:type="spellEnd"/>
-      <w:r>
-        <w:rPr>
-          <w:sz w:val="20"/>
-          <w:szCs w:val="20"/>
-        </w:rPr>
-        <w:t>/</w:t>
-      </w:r>
-      <w:r>
-        <w:rPr>
-          <w:sz w:val="20"/>
-          <w:szCs w:val="20"/>
-        </w:rPr>
-        <w:br/>
-        <w:t>                      FOV[FOV]/</w:t>
-      </w:r>
-      <w:r>
-        <w:rPr>
-          <w:sz w:val="20"/>
-          <w:szCs w:val="20"/>
-        </w:rPr>
-        <w:br/>
-        <w:t xml:space="preserve">                              - </w:t>
-      </w:r>
-      <w:r>
-        <w:rPr>
-          <w:b/>
-          <w:bCs/>
-          <w:sz w:val="20"/>
-          <w:szCs w:val="20"/>
-        </w:rPr>
-        <w:t xml:space="preserve">Files are used to generate </w:t>
-      </w:r>
-      <w:proofErr w:type="spellStart"/>
-      <w:r>
-        <w:rPr>
-          <w:b/>
-          <w:bCs/>
-          <w:sz w:val="20"/>
-          <w:szCs w:val="20"/>
-        </w:rPr>
-        <w:t>ProteinImages</w:t>
-      </w:r>
-      <w:proofErr w:type="spellEnd"/>
-      <w:r>
-        <w:rPr>
-          <w:b/>
-          <w:bCs/>
-          <w:sz w:val="20"/>
-          <w:szCs w:val="20"/>
-        </w:rPr>
-        <w:t xml:space="preserve">, </w:t>
-      </w:r>
-      <w:proofErr w:type="spellStart"/>
-      <w:r>
-        <w:rPr>
-          <w:b/>
-          <w:bCs/>
-          <w:sz w:val="20"/>
-          <w:szCs w:val="20"/>
-        </w:rPr>
-        <w:t>ProteinMasks</w:t>
-      </w:r>
-      <w:proofErr w:type="spellEnd"/>
-      <w:r>
-        <w:rPr>
-          <w:b/>
-          <w:bCs/>
-          <w:sz w:val="20"/>
-          <w:szCs w:val="20"/>
-        </w:rPr>
-        <w:t xml:space="preserve">, &amp; Protein Stats in </w:t>
-      </w:r>
-      <w:proofErr w:type="spellStart"/>
-      <w:r>
-        <w:rPr>
-          <w:b/>
-          <w:bCs/>
-          <w:sz w:val="20"/>
-          <w:szCs w:val="20"/>
-        </w:rPr>
-        <w:t>AnalysisResults</w:t>
-      </w:r>
-      <w:proofErr w:type="spellEnd"/>
-      <w:r>
-        <w:rPr>
-          <w:b/>
-          <w:bCs/>
-          <w:sz w:val="20"/>
-          <w:szCs w:val="20"/>
-        </w:rPr>
-        <w:t>/ folder</w:t>
-      </w:r>
-      <w:r>
-        <w:rPr>
-          <w:sz w:val="20"/>
-          <w:szCs w:val="20"/>
-        </w:rPr>
-        <w:br/>
-        <w:t>              </w:t>
-      </w:r>
-      <w:proofErr w:type="spellStart"/>
-      <w:r>
-        <w:rPr>
-          <w:sz w:val="20"/>
-          <w:szCs w:val="20"/>
-        </w:rPr>
-        <w:t>AnalysisResults</w:t>
-      </w:r>
-      <w:proofErr w:type="spellEnd"/>
-      <w:r>
-        <w:rPr>
-          <w:sz w:val="20"/>
-          <w:szCs w:val="20"/>
-        </w:rPr>
-        <w:t>/[</w:t>
-      </w:r>
-      <w:proofErr w:type="spellStart"/>
-      <w:r>
-        <w:rPr>
-          <w:sz w:val="20"/>
-          <w:szCs w:val="20"/>
-        </w:rPr>
-        <w:t>processing_id</w:t>
-      </w:r>
-      <w:proofErr w:type="spellEnd"/>
-      <w:r>
-        <w:rPr>
-          <w:sz w:val="20"/>
-          <w:szCs w:val="20"/>
-        </w:rPr>
-        <w:t>]/</w:t>
-      </w:r>
-      <w:r>
-        <w:rPr>
-          <w:sz w:val="20"/>
-          <w:szCs w:val="20"/>
-        </w:rPr>
-        <w:br/>
-        <w:t>                      FOV[FOV]/</w:t>
-      </w:r>
-      <w:r>
-        <w:rPr>
-          <w:sz w:val="20"/>
-          <w:szCs w:val="20"/>
-        </w:rPr>
-        <w:br/>
-        <w:t>                              </w:t>
-      </w:r>
-      <w:proofErr w:type="spellStart"/>
-      <w:r>
-        <w:rPr>
-          <w:sz w:val="20"/>
-          <w:szCs w:val="20"/>
-        </w:rPr>
-        <w:t>PerCellStats</w:t>
-      </w:r>
-      <w:proofErr w:type="spellEnd"/>
-      <w:r>
-        <w:rPr>
-          <w:sz w:val="20"/>
-          <w:szCs w:val="20"/>
-        </w:rPr>
-        <w:t>/</w:t>
-      </w:r>
-      <w:r>
-        <w:rPr>
-          <w:sz w:val="20"/>
-          <w:szCs w:val="20"/>
-        </w:rPr>
-        <w:br/>
-        <w:t>                                      [sequence_name]_S[slot]</w:t>
-      </w:r>
-      <w:r>
-        <w:rPr>
-          <w:i/>
-          <w:iCs/>
-          <w:sz w:val="20"/>
-          <w:szCs w:val="20"/>
-        </w:rPr>
-        <w:t>C001_F[FOV]</w:t>
-      </w:r>
-      <w:r>
-        <w:rPr>
-          <w:sz w:val="20"/>
-          <w:szCs w:val="20"/>
-        </w:rPr>
-        <w:t>[probe_id]_perCell_1ChStats.csv</w:t>
-      </w:r>
-      <w:r>
-        <w:rPr>
-          <w:sz w:val="20"/>
-          <w:szCs w:val="20"/>
-        </w:rPr>
-        <w:br/>
-        <w:t xml:space="preserve">                                              - </w:t>
-      </w:r>
-      <w:r>
-        <w:rPr>
-          <w:b/>
-          <w:bCs/>
-          <w:sz w:val="20"/>
-          <w:szCs w:val="20"/>
-        </w:rPr>
-        <w:t xml:space="preserve">Counts per </w:t>
-      </w:r>
-      <w:proofErr w:type="spellStart"/>
-      <w:r>
-        <w:rPr>
-          <w:b/>
-          <w:bCs/>
-          <w:sz w:val="20"/>
-          <w:szCs w:val="20"/>
-        </w:rPr>
-        <w:t>probe_id</w:t>
-      </w:r>
-      <w:proofErr w:type="spellEnd"/>
-      <w:r>
-        <w:rPr>
-          <w:b/>
-          <w:bCs/>
-          <w:sz w:val="20"/>
-          <w:szCs w:val="20"/>
-        </w:rPr>
-        <w:t xml:space="preserve"> per cell</w:t>
-      </w:r>
-      <w:r>
-        <w:rPr>
-          <w:sz w:val="20"/>
-          <w:szCs w:val="20"/>
-        </w:rPr>
-        <w:br/>
-        <w:t xml:space="preserve">                                              - </w:t>
-      </w:r>
-      <w:r>
-        <w:rPr>
-          <w:b/>
-          <w:bCs/>
-          <w:sz w:val="20"/>
-          <w:szCs w:val="20"/>
-        </w:rPr>
-        <w:t>1 file per protein in panel</w:t>
-      </w:r>
-      <w:r>
-        <w:rPr>
-          <w:sz w:val="20"/>
-          <w:szCs w:val="20"/>
-        </w:rPr>
-        <w:br/>
-        <w:t xml:space="preserve">                                              - </w:t>
-      </w:r>
-      <w:r>
-        <w:rPr>
-          <w:b/>
-          <w:bCs/>
-          <w:sz w:val="20"/>
-          <w:szCs w:val="20"/>
-        </w:rPr>
-        <w:t>Avg Fluorescence is considered count</w:t>
-      </w:r>
-      <w:r>
-        <w:rPr>
-          <w:sz w:val="20"/>
-          <w:szCs w:val="20"/>
-        </w:rPr>
-        <w:br/>
-      </w:r>
-      <w:r>
-        <w:rPr>
-          <w:sz w:val="20"/>
-          <w:szCs w:val="20"/>
-        </w:rPr>
-        <w:lastRenderedPageBreak/>
-        <w:t>                              </w:t>
-      </w:r>
-      <w:proofErr w:type="spellStart"/>
-      <w:r>
-        <w:rPr>
-          <w:sz w:val="20"/>
-          <w:szCs w:val="20"/>
-        </w:rPr>
-        <w:t>ProteinImages</w:t>
-      </w:r>
-      <w:proofErr w:type="spellEnd"/>
-      <w:r>
-        <w:rPr>
-          <w:sz w:val="20"/>
-          <w:szCs w:val="20"/>
-        </w:rPr>
-        <w:t>/</w:t>
-      </w:r>
-      <w:r>
-        <w:rPr>
-          <w:sz w:val="20"/>
-          <w:szCs w:val="20"/>
-        </w:rPr>
-        <w:br/>
-        <w:t>                                      [sequence_name]_S[slot]</w:t>
-      </w:r>
-      <w:r>
-        <w:rPr>
-          <w:i/>
-          <w:iCs/>
-          <w:sz w:val="20"/>
-          <w:szCs w:val="20"/>
-        </w:rPr>
-        <w:t>C001_F[FOV]</w:t>
-      </w:r>
-      <w:r>
-        <w:rPr>
-          <w:sz w:val="20"/>
-          <w:szCs w:val="20"/>
-        </w:rPr>
-        <w:t>[probe_id].TIF</w:t>
-      </w:r>
-      <w:r>
-        <w:rPr>
-          <w:sz w:val="20"/>
-          <w:szCs w:val="20"/>
-        </w:rPr>
-        <w:br/>
-        <w:t xml:space="preserve">                                              - </w:t>
-      </w:r>
-      <w:r>
-        <w:rPr>
-          <w:b/>
-          <w:bCs/>
-          <w:sz w:val="20"/>
-          <w:szCs w:val="20"/>
-        </w:rPr>
         <w:t>OME-TIFF with decoded fluorescence intensity of protein target across FOV</w:t>
       </w:r>
       <w:r>
@@ -3535,23 +2801,7 @@
           <w:szCs w:val="20"/>
         </w:rPr>
         <w:br/>
-        <w:t>                              </w:t>
-      </w:r>
-      <w:proofErr w:type="spellStart"/>
-      <w:r>
-        <w:rPr>
-          <w:sz w:val="20"/>
-          <w:szCs w:val="20"/>
-        </w:rPr>
-        <w:t>ProteinMasks</w:t>
-      </w:r>
-      <w:proofErr w:type="spellEnd"/>
-      <w:r>
-        <w:rPr>
-          <w:sz w:val="20"/>
-          <w:szCs w:val="20"/>
-        </w:rPr>
-        <w:t>/</w:t>
+        <w:t>                              ProteinMasks/</w:t>
       </w:r>
       <w:r>
         <w:rPr>

</xml_diff>